<commit_message>
Adapt TR source and pdf
</commit_message>
<xml_diff>
--- a/src/ARK-Factsheet-TR.docx
+++ b/src/ARK-Factsheet-TR.docx
@@ -1,6 +1,6 @@
 
 <file path=word/document.xml><?xml version="1.0" encoding="utf-8"?>
-<w:document xmlns:wpc="http://schemas.microsoft.com/office/word/2010/wordprocessingCanvas" xmlns:cx="http://schemas.microsoft.com/office/drawing/2014/chartex" xmlns:cx1="http://schemas.microsoft.com/office/drawing/2015/9/8/chartex" xmlns:cx2="http://schemas.microsoft.com/office/drawing/2015/10/21/chartex" xmlns:cx3="http://schemas.microsoft.com/office/drawing/2016/5/9/chartex" xmlns:cx4="http://schemas.microsoft.com/office/drawing/2016/5/10/chartex" xmlns:cx5="http://schemas.microsoft.com/office/drawing/2016/5/11/chartex" xmlns:cx6="http://schemas.microsoft.com/office/drawing/2016/5/12/chartex" xmlns:cx7="http://schemas.microsoft.com/office/drawing/2016/5/13/chartex" xmlns:cx8="http://schemas.microsoft.com/office/drawing/2016/5/14/chartex" xmlns:mc="http://schemas.openxmlformats.org/markup-compatibility/2006" xmlns:aink="http://schemas.microsoft.com/office/drawing/2016/ink" xmlns:am3d="http://schemas.microsoft.com/office/drawing/2017/model3d" xmlns:o="urn:schemas-microsoft-com:office:office" xmlns:r="http://schemas.openxmlformats.org/officeDocument/2006/relationships" xmlns:m="http://schemas.openxmlformats.org/officeDocument/2006/math" xmlns:v="urn:schemas-microsoft-com:vml" xmlns:wp14="http://schemas.microsoft.com/office/word/2010/wordprocessingDrawing" xmlns:wp="http://schemas.openxmlformats.org/drawingml/2006/wordprocessingDrawing" xmlns:w10="urn:schemas-microsoft-com:office:word" xmlns:w="http://schemas.openxmlformats.org/wordprocessingml/2006/main" xmlns:w14="http://schemas.microsoft.com/office/word/2010/wordml" xmlns:w15="http://schemas.microsoft.com/office/word/2012/wordml" xmlns:w16cid="http://schemas.microsoft.com/office/word/2016/wordml/cid" xmlns:w16se="http://schemas.microsoft.com/office/word/2015/wordml/symex" xmlns:wpg="http://schemas.microsoft.com/office/word/2010/wordprocessingGroup" xmlns:wpi="http://schemas.microsoft.com/office/word/2010/wordprocessingInk" xmlns:wne="http://schemas.microsoft.com/office/word/2006/wordml" xmlns:wps="http://schemas.microsoft.com/office/word/2010/wordprocessingShape" mc:Ignorable="w14 w15 w16se w16cid wp14">
+<w:document xmlns:ve="http://schemas.openxmlformats.org/markup-compatibility/2006" xmlns:o="urn:schemas-microsoft-com:office:office" xmlns:r="http://schemas.openxmlformats.org/officeDocument/2006/relationships" xmlns:m="http://schemas.openxmlformats.org/officeDocument/2006/math" xmlns:v="urn:schemas-microsoft-com:vml" xmlns:wp="http://schemas.openxmlformats.org/drawingml/2006/wordprocessingDrawing" xmlns:w10="urn:schemas-microsoft-com:office:word" xmlns:w="http://schemas.openxmlformats.org/wordprocessingml/2006/main" xmlns:wne="http://schemas.microsoft.com/office/word/2006/wordml">
   <w:body>
     <w:p>
       <w:pPr>
@@ -49,7 +49,7 @@
                     <a:blip r:embed="rId8" cstate="print">
                       <a:extLst>
                         <a:ext uri="{28A0092B-C50C-407E-A947-70E740481C1C}">
-                          <a14:useLocalDpi xmlns:a14="http://schemas.microsoft.com/office/drawing/2010/main" val="0"/>
+                          <a14:useLocalDpi xmlns:a14="http://schemas.microsoft.com/office/drawing/2010/main" xmlns:wps="http://schemas.microsoft.com/office/word/2010/wordprocessingShape" xmlns:wpi="http://schemas.microsoft.com/office/word/2010/wordprocessingInk" xmlns:wpg="http://schemas.microsoft.com/office/word/2010/wordprocessingGroup" xmlns:w16se="http://schemas.microsoft.com/office/word/2015/wordml/symex" xmlns:w16cid="http://schemas.microsoft.com/office/word/2016/wordml/cid" xmlns:w15="http://schemas.microsoft.com/office/word/2012/wordml" xmlns:w14="http://schemas.microsoft.com/office/word/2010/wordml" xmlns:w="http://schemas.openxmlformats.org/wordprocessingml/2006/main" xmlns:w10="urn:schemas-microsoft-com:office:word" xmlns:wp14="http://schemas.microsoft.com/office/word/2010/wordprocessingDrawing" xmlns:v="urn:schemas-microsoft-com:vml" xmlns:o="urn:schemas-microsoft-com:office:office" xmlns:am3d="http://schemas.microsoft.com/office/drawing/2017/model3d" xmlns:aink="http://schemas.microsoft.com/office/drawing/2016/ink" xmlns:mc="http://schemas.openxmlformats.org/markup-compatibility/2006" xmlns:cx8="http://schemas.microsoft.com/office/drawing/2016/5/14/chartex" xmlns:cx7="http://schemas.microsoft.com/office/drawing/2016/5/13/chartex" xmlns:cx6="http://schemas.microsoft.com/office/drawing/2016/5/12/chartex" xmlns:cx5="http://schemas.microsoft.com/office/drawing/2016/5/11/chartex" xmlns:cx4="http://schemas.microsoft.com/office/drawing/2016/5/10/chartex" xmlns:cx3="http://schemas.microsoft.com/office/drawing/2016/5/9/chartex" xmlns:cx2="http://schemas.microsoft.com/office/drawing/2015/10/21/chartex" xmlns:cx1="http://schemas.microsoft.com/office/drawing/2015/9/8/chartex" xmlns:cx="http://schemas.microsoft.com/office/drawing/2014/chartex" xmlns:wpc="http://schemas.microsoft.com/office/word/2010/wordprocessingCanvas" xmlns="" val="0"/>
                         </a:ext>
                       </a:extLst>
                     </a:blip>
@@ -110,10 +110,7 @@
     <w:sdt>
       <w:sdtPr>
         <w:rPr>
-          <w:rFonts w:ascii="Calibri" w:eastAsia="Calibri" w:hAnsi="Calibri" w:cstheme="majorHAnsi"/>
-          <w:color w:val="000000"/>
-          <w:sz w:val="22"/>
-          <w:szCs w:val="22"/>
+          <w:rFonts w:cstheme="majorHAnsi"/>
           <w:lang w:val="en-US"/>
         </w:rPr>
         <w:id w:val="314692763"/>
@@ -132,51 +129,12 @@
       <w:sdtContent>
         <w:p>
           <w:pPr>
-            <w:pStyle w:val="TOCHeading"/>
-            <w:numPr>
-              <w:ilvl w:val="0"/>
-              <w:numId w:val="0"/>
-            </w:numPr>
-            <w:spacing w:before="0" w:line="240" w:lineRule="auto"/>
-            <w:rPr>
-              <w:rFonts w:cstheme="majorHAnsi"/>
-              <w:lang w:val="en-US"/>
-            </w:rPr>
-          </w:pPr>
-          <w:proofErr w:type="spellStart"/>
-          <w:r>
-            <w:rPr>
-              <w:rFonts w:cstheme="majorHAnsi"/>
-              <w:lang w:val="en-US"/>
-            </w:rPr>
-            <w:t>İçerik</w:t>
-          </w:r>
-          <w:proofErr w:type="spellEnd"/>
-          <w:r>
-            <w:rPr>
-              <w:rFonts w:cstheme="majorHAnsi"/>
-              <w:lang w:val="en-US"/>
-            </w:rPr>
-            <w:t xml:space="preserve"> </w:t>
-          </w:r>
-          <w:proofErr w:type="spellStart"/>
-          <w:r>
-            <w:rPr>
-              <w:rFonts w:cstheme="majorHAnsi"/>
-              <w:lang w:val="en-US"/>
-            </w:rPr>
-            <w:t>Tablosu</w:t>
-          </w:r>
-          <w:proofErr w:type="spellEnd"/>
-        </w:p>
-        <w:p>
-          <w:pPr>
             <w:pStyle w:val="TOC1"/>
             <w:rPr>
               <w:rFonts w:asciiTheme="minorHAnsi" w:eastAsiaTheme="minorEastAsia" w:hAnsiTheme="minorHAnsi" w:cstheme="minorBidi"/>
               <w:noProof/>
               <w:color w:val="auto"/>
-              <w:lang w:eastAsia="tr-TR"/>
+              <w:lang w:val="de-CH" w:eastAsia="de-CH"/>
             </w:rPr>
           </w:pPr>
           <w:r>
@@ -197,7 +155,7 @@
             </w:rPr>
             <w:fldChar w:fldCharType="separate"/>
           </w:r>
-          <w:hyperlink w:anchor="_Toc513417907" w:history="1">
+          <w:hyperlink w:anchor="_Toc514615873" w:history="1">
             <w:r>
               <w:rPr>
                 <w:rStyle w:val="Hyperlink"/>
@@ -211,7 +169,7 @@
                 <w:rFonts w:asciiTheme="minorHAnsi" w:eastAsiaTheme="minorEastAsia" w:hAnsiTheme="minorHAnsi" w:cstheme="minorBidi"/>
                 <w:noProof/>
                 <w:color w:val="auto"/>
-                <w:lang w:eastAsia="tr-TR"/>
+                <w:lang w:val="de-CH" w:eastAsia="de-CH"/>
               </w:rPr>
               <w:tab/>
             </w:r>
@@ -242,7 +200,7 @@
                 <w:noProof/>
                 <w:webHidden/>
               </w:rPr>
-              <w:instrText xml:space="preserve"> PAGEREF _Toc513417907 \h </w:instrText>
+              <w:instrText xml:space="preserve"> PAGEREF _Toc514615873 \h </w:instrText>
             </w:r>
             <w:r>
               <w:rPr>
@@ -280,10 +238,10 @@
               <w:rFonts w:asciiTheme="minorHAnsi" w:eastAsiaTheme="minorEastAsia" w:hAnsiTheme="minorHAnsi" w:cstheme="minorBidi"/>
               <w:noProof/>
               <w:color w:val="auto"/>
-              <w:lang w:eastAsia="tr-TR"/>
+              <w:lang w:val="de-CH" w:eastAsia="de-CH"/>
             </w:rPr>
           </w:pPr>
-          <w:hyperlink w:anchor="_Toc513417908" w:history="1">
+          <w:hyperlink w:anchor="_Toc514615874" w:history="1">
             <w:r>
               <w:rPr>
                 <w:rStyle w:val="Hyperlink"/>
@@ -297,7 +255,7 @@
                 <w:rFonts w:asciiTheme="minorHAnsi" w:eastAsiaTheme="minorEastAsia" w:hAnsiTheme="minorHAnsi" w:cstheme="minorBidi"/>
                 <w:noProof/>
                 <w:color w:val="auto"/>
-                <w:lang w:eastAsia="tr-TR"/>
+                <w:lang w:val="de-CH" w:eastAsia="de-CH"/>
               </w:rPr>
               <w:tab/>
             </w:r>
@@ -328,7 +286,7 @@
                 <w:noProof/>
                 <w:webHidden/>
               </w:rPr>
-              <w:instrText xml:space="preserve"> PAGEREF _Toc513417908 \h </w:instrText>
+              <w:instrText xml:space="preserve"> PAGEREF _Toc514615874 \h </w:instrText>
             </w:r>
             <w:r>
               <w:rPr>
@@ -366,10 +324,10 @@
               <w:rFonts w:asciiTheme="minorHAnsi" w:eastAsiaTheme="minorEastAsia" w:hAnsiTheme="minorHAnsi" w:cstheme="minorBidi"/>
               <w:noProof/>
               <w:color w:val="auto"/>
-              <w:lang w:eastAsia="tr-TR"/>
+              <w:lang w:val="de-CH" w:eastAsia="de-CH"/>
             </w:rPr>
           </w:pPr>
-          <w:hyperlink w:anchor="_Toc513417909" w:history="1">
+          <w:hyperlink w:anchor="_Toc514615875" w:history="1">
             <w:r>
               <w:rPr>
                 <w:rStyle w:val="Hyperlink"/>
@@ -383,7 +341,7 @@
                 <w:rFonts w:asciiTheme="minorHAnsi" w:eastAsiaTheme="minorEastAsia" w:hAnsiTheme="minorHAnsi" w:cstheme="minorBidi"/>
                 <w:noProof/>
                 <w:color w:val="auto"/>
-                <w:lang w:eastAsia="tr-TR"/>
+                <w:lang w:val="de-CH" w:eastAsia="de-CH"/>
               </w:rPr>
               <w:tab/>
             </w:r>
@@ -414,7 +372,7 @@
                 <w:noProof/>
                 <w:webHidden/>
               </w:rPr>
-              <w:instrText xml:space="preserve"> PAGEREF _Toc513417909 \h </w:instrText>
+              <w:instrText xml:space="preserve"> PAGEREF _Toc514615875 \h </w:instrText>
             </w:r>
             <w:r>
               <w:rPr>
@@ -452,10 +410,10 @@
               <w:rFonts w:asciiTheme="minorHAnsi" w:eastAsiaTheme="minorEastAsia" w:hAnsiTheme="minorHAnsi" w:cstheme="minorBidi"/>
               <w:noProof/>
               <w:color w:val="auto"/>
-              <w:lang w:eastAsia="tr-TR"/>
+              <w:lang w:val="de-CH" w:eastAsia="de-CH"/>
             </w:rPr>
           </w:pPr>
-          <w:hyperlink w:anchor="_Toc513417910" w:history="1">
+          <w:hyperlink w:anchor="_Toc514615876" w:history="1">
             <w:r>
               <w:rPr>
                 <w:rStyle w:val="Hyperlink"/>
@@ -469,7 +427,7 @@
                 <w:rFonts w:asciiTheme="minorHAnsi" w:eastAsiaTheme="minorEastAsia" w:hAnsiTheme="minorHAnsi" w:cstheme="minorBidi"/>
                 <w:noProof/>
                 <w:color w:val="auto"/>
-                <w:lang w:eastAsia="tr-TR"/>
+                <w:lang w:val="de-CH" w:eastAsia="de-CH"/>
               </w:rPr>
               <w:tab/>
             </w:r>
@@ -500,7 +458,7 @@
                 <w:noProof/>
                 <w:webHidden/>
               </w:rPr>
-              <w:instrText xml:space="preserve"> PAGEREF _Toc513417910 \h </w:instrText>
+              <w:instrText xml:space="preserve"> PAGEREF _Toc514615876 \h </w:instrText>
             </w:r>
             <w:r>
               <w:rPr>
@@ -538,10 +496,10 @@
               <w:rFonts w:asciiTheme="minorHAnsi" w:eastAsiaTheme="minorEastAsia" w:hAnsiTheme="minorHAnsi" w:cstheme="minorBidi"/>
               <w:noProof/>
               <w:color w:val="auto"/>
-              <w:lang w:eastAsia="tr-TR"/>
+              <w:lang w:val="de-CH" w:eastAsia="de-CH"/>
             </w:rPr>
           </w:pPr>
-          <w:hyperlink w:anchor="_Toc513417911" w:history="1">
+          <w:hyperlink w:anchor="_Toc514615877" w:history="1">
             <w:r>
               <w:rPr>
                 <w:rStyle w:val="Hyperlink"/>
@@ -555,7 +513,7 @@
                 <w:rFonts w:asciiTheme="minorHAnsi" w:eastAsiaTheme="minorEastAsia" w:hAnsiTheme="minorHAnsi" w:cstheme="minorBidi"/>
                 <w:noProof/>
                 <w:color w:val="auto"/>
-                <w:lang w:eastAsia="tr-TR"/>
+                <w:lang w:val="de-CH" w:eastAsia="de-CH"/>
               </w:rPr>
               <w:tab/>
             </w:r>
@@ -586,7 +544,7 @@
                 <w:noProof/>
                 <w:webHidden/>
               </w:rPr>
-              <w:instrText xml:space="preserve"> PAGEREF _Toc513417911 \h </w:instrText>
+              <w:instrText xml:space="preserve"> PAGEREF _Toc514615877 \h </w:instrText>
             </w:r>
             <w:r>
               <w:rPr>
@@ -624,10 +582,10 @@
               <w:rFonts w:asciiTheme="minorHAnsi" w:eastAsiaTheme="minorEastAsia" w:hAnsiTheme="minorHAnsi" w:cstheme="minorBidi"/>
               <w:noProof/>
               <w:color w:val="auto"/>
-              <w:lang w:eastAsia="tr-TR"/>
+              <w:lang w:val="de-CH" w:eastAsia="de-CH"/>
             </w:rPr>
           </w:pPr>
-          <w:hyperlink w:anchor="_Toc513417912" w:history="1">
+          <w:hyperlink w:anchor="_Toc514615878" w:history="1">
             <w:r>
               <w:rPr>
                 <w:rStyle w:val="Hyperlink"/>
@@ -641,7 +599,7 @@
                 <w:rFonts w:asciiTheme="minorHAnsi" w:eastAsiaTheme="minorEastAsia" w:hAnsiTheme="minorHAnsi" w:cstheme="minorBidi"/>
                 <w:noProof/>
                 <w:color w:val="auto"/>
-                <w:lang w:eastAsia="tr-TR"/>
+                <w:lang w:val="de-CH" w:eastAsia="de-CH"/>
               </w:rPr>
               <w:tab/>
             </w:r>
@@ -672,7 +630,7 @@
                 <w:noProof/>
                 <w:webHidden/>
               </w:rPr>
-              <w:instrText xml:space="preserve"> PAGEREF _Toc513417912 \h </w:instrText>
+              <w:instrText xml:space="preserve"> PAGEREF _Toc514615878 \h </w:instrText>
             </w:r>
             <w:r>
               <w:rPr>
@@ -710,10 +668,10 @@
               <w:rFonts w:asciiTheme="minorHAnsi" w:eastAsiaTheme="minorEastAsia" w:hAnsiTheme="minorHAnsi" w:cstheme="minorBidi"/>
               <w:noProof/>
               <w:color w:val="auto"/>
-              <w:lang w:eastAsia="tr-TR"/>
+              <w:lang w:val="de-CH" w:eastAsia="de-CH"/>
             </w:rPr>
           </w:pPr>
-          <w:hyperlink w:anchor="_Toc513417913" w:history="1">
+          <w:hyperlink w:anchor="_Toc514615879" w:history="1">
             <w:r>
               <w:rPr>
                 <w:rStyle w:val="Hyperlink"/>
@@ -727,7 +685,7 @@
                 <w:rFonts w:asciiTheme="minorHAnsi" w:eastAsiaTheme="minorEastAsia" w:hAnsiTheme="minorHAnsi" w:cstheme="minorBidi"/>
                 <w:noProof/>
                 <w:color w:val="auto"/>
-                <w:lang w:eastAsia="tr-TR"/>
+                <w:lang w:val="de-CH" w:eastAsia="de-CH"/>
               </w:rPr>
               <w:tab/>
             </w:r>
@@ -758,7 +716,7 @@
                 <w:noProof/>
                 <w:webHidden/>
               </w:rPr>
-              <w:instrText xml:space="preserve"> PAGEREF _Toc513417913 \h </w:instrText>
+              <w:instrText xml:space="preserve"> PAGEREF _Toc514615879 \h </w:instrText>
             </w:r>
             <w:r>
               <w:rPr>
@@ -796,10 +754,10 @@
               <w:rFonts w:asciiTheme="minorHAnsi" w:eastAsiaTheme="minorEastAsia" w:hAnsiTheme="minorHAnsi" w:cstheme="minorBidi"/>
               <w:noProof/>
               <w:color w:val="auto"/>
-              <w:lang w:eastAsia="tr-TR"/>
+              <w:lang w:val="de-CH" w:eastAsia="de-CH"/>
             </w:rPr>
           </w:pPr>
-          <w:hyperlink w:anchor="_Toc513417914" w:history="1">
+          <w:hyperlink w:anchor="_Toc514615880" w:history="1">
             <w:r>
               <w:rPr>
                 <w:rStyle w:val="Hyperlink"/>
@@ -813,7 +771,7 @@
                 <w:rFonts w:asciiTheme="minorHAnsi" w:eastAsiaTheme="minorEastAsia" w:hAnsiTheme="minorHAnsi" w:cstheme="minorBidi"/>
                 <w:noProof/>
                 <w:color w:val="auto"/>
-                <w:lang w:eastAsia="tr-TR"/>
+                <w:lang w:val="de-CH" w:eastAsia="de-CH"/>
               </w:rPr>
               <w:tab/>
             </w:r>
@@ -844,7 +802,7 @@
                 <w:noProof/>
                 <w:webHidden/>
               </w:rPr>
-              <w:instrText xml:space="preserve"> PAGEREF _Toc513417914 \h </w:instrText>
+              <w:instrText xml:space="preserve"> PAGEREF _Toc514615880 \h </w:instrText>
             </w:r>
             <w:r>
               <w:rPr>
@@ -882,10 +840,10 @@
               <w:rFonts w:asciiTheme="minorHAnsi" w:eastAsiaTheme="minorEastAsia" w:hAnsiTheme="minorHAnsi" w:cstheme="minorBidi"/>
               <w:noProof/>
               <w:color w:val="auto"/>
-              <w:lang w:eastAsia="tr-TR"/>
+              <w:lang w:val="de-CH" w:eastAsia="de-CH"/>
             </w:rPr>
           </w:pPr>
-          <w:hyperlink w:anchor="_Toc513417915" w:history="1">
+          <w:hyperlink w:anchor="_Toc514615881" w:history="1">
             <w:r>
               <w:rPr>
                 <w:rStyle w:val="Hyperlink"/>
@@ -899,7 +857,7 @@
                 <w:rFonts w:asciiTheme="minorHAnsi" w:eastAsiaTheme="minorEastAsia" w:hAnsiTheme="minorHAnsi" w:cstheme="minorBidi"/>
                 <w:noProof/>
                 <w:color w:val="auto"/>
-                <w:lang w:eastAsia="tr-TR"/>
+                <w:lang w:val="de-CH" w:eastAsia="de-CH"/>
               </w:rPr>
               <w:tab/>
             </w:r>
@@ -930,7 +888,7 @@
                 <w:noProof/>
                 <w:webHidden/>
               </w:rPr>
-              <w:instrText xml:space="preserve"> PAGEREF _Toc513417915 \h </w:instrText>
+              <w:instrText xml:space="preserve"> PAGEREF _Toc514615881 \h </w:instrText>
             </w:r>
             <w:r>
               <w:rPr>
@@ -968,10 +926,10 @@
               <w:rFonts w:asciiTheme="minorHAnsi" w:eastAsiaTheme="minorEastAsia" w:hAnsiTheme="minorHAnsi" w:cstheme="minorBidi"/>
               <w:noProof/>
               <w:color w:val="auto"/>
-              <w:lang w:eastAsia="tr-TR"/>
+              <w:lang w:val="de-CH" w:eastAsia="de-CH"/>
             </w:rPr>
           </w:pPr>
-          <w:hyperlink w:anchor="_Toc513417916" w:history="1">
+          <w:hyperlink w:anchor="_Toc514615882" w:history="1">
             <w:r>
               <w:rPr>
                 <w:rStyle w:val="Hyperlink"/>
@@ -985,7 +943,7 @@
                 <w:rFonts w:asciiTheme="minorHAnsi" w:eastAsiaTheme="minorEastAsia" w:hAnsiTheme="minorHAnsi" w:cstheme="minorBidi"/>
                 <w:noProof/>
                 <w:color w:val="auto"/>
-                <w:lang w:eastAsia="tr-TR"/>
+                <w:lang w:val="de-CH" w:eastAsia="de-CH"/>
               </w:rPr>
               <w:tab/>
             </w:r>
@@ -1016,7 +974,7 @@
                 <w:noProof/>
                 <w:webHidden/>
               </w:rPr>
-              <w:instrText xml:space="preserve"> PAGEREF _Toc513417916 \h </w:instrText>
+              <w:instrText xml:space="preserve"> PAGEREF _Toc514615882 \h </w:instrText>
             </w:r>
             <w:r>
               <w:rPr>
@@ -1054,10 +1012,10 @@
               <w:rFonts w:asciiTheme="minorHAnsi" w:eastAsiaTheme="minorEastAsia" w:hAnsiTheme="minorHAnsi" w:cstheme="minorBidi"/>
               <w:noProof/>
               <w:color w:val="auto"/>
-              <w:lang w:eastAsia="tr-TR"/>
+              <w:lang w:val="de-CH" w:eastAsia="de-CH"/>
             </w:rPr>
           </w:pPr>
-          <w:hyperlink w:anchor="_Toc513417917" w:history="1">
+          <w:hyperlink w:anchor="_Toc514615883" w:history="1">
             <w:r>
               <w:rPr>
                 <w:rStyle w:val="Hyperlink"/>
@@ -1071,7 +1029,7 @@
                 <w:rFonts w:asciiTheme="minorHAnsi" w:eastAsiaTheme="minorEastAsia" w:hAnsiTheme="minorHAnsi" w:cstheme="minorBidi"/>
                 <w:noProof/>
                 <w:color w:val="auto"/>
-                <w:lang w:eastAsia="tr-TR"/>
+                <w:lang w:val="de-CH" w:eastAsia="de-CH"/>
               </w:rPr>
               <w:tab/>
             </w:r>
@@ -1102,7 +1060,7 @@
                 <w:noProof/>
                 <w:webHidden/>
               </w:rPr>
-              <w:instrText xml:space="preserve"> PAGEREF _Toc513417917 \h </w:instrText>
+              <w:instrText xml:space="preserve"> PAGEREF _Toc514615883 \h </w:instrText>
             </w:r>
             <w:r>
               <w:rPr>
@@ -1140,10 +1098,10 @@
               <w:rFonts w:asciiTheme="minorHAnsi" w:eastAsiaTheme="minorEastAsia" w:hAnsiTheme="minorHAnsi" w:cstheme="minorBidi"/>
               <w:noProof/>
               <w:color w:val="auto"/>
-              <w:lang w:eastAsia="tr-TR"/>
+              <w:lang w:val="de-CH" w:eastAsia="de-CH"/>
             </w:rPr>
           </w:pPr>
-          <w:hyperlink w:anchor="_Toc513417918" w:history="1">
+          <w:hyperlink w:anchor="_Toc514615884" w:history="1">
             <w:r>
               <w:rPr>
                 <w:rStyle w:val="Hyperlink"/>
@@ -1157,7 +1115,7 @@
                 <w:rFonts w:asciiTheme="minorHAnsi" w:eastAsiaTheme="minorEastAsia" w:hAnsiTheme="minorHAnsi" w:cstheme="minorBidi"/>
                 <w:noProof/>
                 <w:color w:val="auto"/>
-                <w:lang w:eastAsia="tr-TR"/>
+                <w:lang w:val="de-CH" w:eastAsia="de-CH"/>
               </w:rPr>
               <w:tab/>
             </w:r>
@@ -1188,7 +1146,7 @@
                 <w:noProof/>
                 <w:webHidden/>
               </w:rPr>
-              <w:instrText xml:space="preserve"> PAGEREF _Toc513417918 \h </w:instrText>
+              <w:instrText xml:space="preserve"> PAGEREF _Toc514615884 \h </w:instrText>
             </w:r>
             <w:r>
               <w:rPr>
@@ -1226,10 +1184,10 @@
               <w:rFonts w:asciiTheme="minorHAnsi" w:eastAsiaTheme="minorEastAsia" w:hAnsiTheme="minorHAnsi" w:cstheme="minorBidi"/>
               <w:noProof/>
               <w:color w:val="auto"/>
-              <w:lang w:eastAsia="tr-TR"/>
+              <w:lang w:val="de-CH" w:eastAsia="de-CH"/>
             </w:rPr>
           </w:pPr>
-          <w:hyperlink w:anchor="_Toc513417919" w:history="1">
+          <w:hyperlink w:anchor="_Toc514615885" w:history="1">
             <w:r>
               <w:rPr>
                 <w:rStyle w:val="Hyperlink"/>
@@ -1243,7 +1201,7 @@
                 <w:rFonts w:asciiTheme="minorHAnsi" w:eastAsiaTheme="minorEastAsia" w:hAnsiTheme="minorHAnsi" w:cstheme="minorBidi"/>
                 <w:noProof/>
                 <w:color w:val="auto"/>
-                <w:lang w:eastAsia="tr-TR"/>
+                <w:lang w:val="de-CH" w:eastAsia="de-CH"/>
               </w:rPr>
               <w:tab/>
             </w:r>
@@ -1274,7 +1232,7 @@
                 <w:noProof/>
                 <w:webHidden/>
               </w:rPr>
-              <w:instrText xml:space="preserve"> PAGEREF _Toc513417919 \h </w:instrText>
+              <w:instrText xml:space="preserve"> PAGEREF _Toc514615885 \h </w:instrText>
             </w:r>
             <w:r>
               <w:rPr>
@@ -1312,10 +1270,10 @@
               <w:rFonts w:asciiTheme="minorHAnsi" w:eastAsiaTheme="minorEastAsia" w:hAnsiTheme="minorHAnsi" w:cstheme="minorBidi"/>
               <w:noProof/>
               <w:color w:val="auto"/>
-              <w:lang w:eastAsia="tr-TR"/>
+              <w:lang w:val="de-CH" w:eastAsia="de-CH"/>
             </w:rPr>
           </w:pPr>
-          <w:hyperlink w:anchor="_Toc513417920" w:history="1">
+          <w:hyperlink w:anchor="_Toc514615886" w:history="1">
             <w:r>
               <w:rPr>
                 <w:rStyle w:val="Hyperlink"/>
@@ -1329,7 +1287,7 @@
                 <w:rFonts w:asciiTheme="minorHAnsi" w:eastAsiaTheme="minorEastAsia" w:hAnsiTheme="minorHAnsi" w:cstheme="minorBidi"/>
                 <w:noProof/>
                 <w:color w:val="auto"/>
-                <w:lang w:eastAsia="tr-TR"/>
+                <w:lang w:val="de-CH" w:eastAsia="de-CH"/>
               </w:rPr>
               <w:tab/>
             </w:r>
@@ -1360,7 +1318,7 @@
                 <w:noProof/>
                 <w:webHidden/>
               </w:rPr>
-              <w:instrText xml:space="preserve"> PAGEREF _Toc513417920 \h </w:instrText>
+              <w:instrText xml:space="preserve"> PAGEREF _Toc514615886 \h </w:instrText>
             </w:r>
             <w:r>
               <w:rPr>
@@ -1398,10 +1356,10 @@
               <w:rFonts w:asciiTheme="minorHAnsi" w:eastAsiaTheme="minorEastAsia" w:hAnsiTheme="minorHAnsi" w:cstheme="minorBidi"/>
               <w:noProof/>
               <w:color w:val="auto"/>
-              <w:lang w:eastAsia="tr-TR"/>
+              <w:lang w:val="de-CH" w:eastAsia="de-CH"/>
             </w:rPr>
           </w:pPr>
-          <w:hyperlink w:anchor="_Toc513417921" w:history="1">
+          <w:hyperlink w:anchor="_Toc514615887" w:history="1">
             <w:r>
               <w:rPr>
                 <w:rStyle w:val="Hyperlink"/>
@@ -1415,7 +1373,7 @@
                 <w:rFonts w:asciiTheme="minorHAnsi" w:eastAsiaTheme="minorEastAsia" w:hAnsiTheme="minorHAnsi" w:cstheme="minorBidi"/>
                 <w:noProof/>
                 <w:color w:val="auto"/>
-                <w:lang w:eastAsia="tr-TR"/>
+                <w:lang w:val="de-CH" w:eastAsia="de-CH"/>
               </w:rPr>
               <w:tab/>
             </w:r>
@@ -1446,7 +1404,7 @@
                 <w:noProof/>
                 <w:webHidden/>
               </w:rPr>
-              <w:instrText xml:space="preserve"> PAGEREF _Toc513417921 \h </w:instrText>
+              <w:instrText xml:space="preserve"> PAGEREF _Toc514615887 \h </w:instrText>
             </w:r>
             <w:r>
               <w:rPr>
@@ -1484,10 +1442,10 @@
               <w:rFonts w:asciiTheme="minorHAnsi" w:eastAsiaTheme="minorEastAsia" w:hAnsiTheme="minorHAnsi" w:cstheme="minorBidi"/>
               <w:noProof/>
               <w:color w:val="auto"/>
-              <w:lang w:eastAsia="tr-TR"/>
+              <w:lang w:val="de-CH" w:eastAsia="de-CH"/>
             </w:rPr>
           </w:pPr>
-          <w:hyperlink w:anchor="_Toc513417922" w:history="1">
+          <w:hyperlink w:anchor="_Toc514615888" w:history="1">
             <w:r>
               <w:rPr>
                 <w:rStyle w:val="Hyperlink"/>
@@ -1501,7 +1459,7 @@
                 <w:rFonts w:asciiTheme="minorHAnsi" w:eastAsiaTheme="minorEastAsia" w:hAnsiTheme="minorHAnsi" w:cstheme="minorBidi"/>
                 <w:noProof/>
                 <w:color w:val="auto"/>
-                <w:lang w:eastAsia="tr-TR"/>
+                <w:lang w:val="de-CH" w:eastAsia="de-CH"/>
               </w:rPr>
               <w:tab/>
             </w:r>
@@ -1532,7 +1490,7 @@
                 <w:noProof/>
                 <w:webHidden/>
               </w:rPr>
-              <w:instrText xml:space="preserve"> PAGEREF _Toc513417922 \h </w:instrText>
+              <w:instrText xml:space="preserve"> PAGEREF _Toc514615888 \h </w:instrText>
             </w:r>
             <w:r>
               <w:rPr>
@@ -1570,10 +1528,10 @@
               <w:rFonts w:asciiTheme="minorHAnsi" w:eastAsiaTheme="minorEastAsia" w:hAnsiTheme="minorHAnsi" w:cstheme="minorBidi"/>
               <w:noProof/>
               <w:color w:val="auto"/>
-              <w:lang w:eastAsia="tr-TR"/>
+              <w:lang w:val="de-CH" w:eastAsia="de-CH"/>
             </w:rPr>
           </w:pPr>
-          <w:hyperlink w:anchor="_Toc513417923" w:history="1">
+          <w:hyperlink w:anchor="_Toc514615889" w:history="1">
             <w:r>
               <w:rPr>
                 <w:rStyle w:val="Hyperlink"/>
@@ -1587,7 +1545,7 @@
                 <w:rFonts w:asciiTheme="minorHAnsi" w:eastAsiaTheme="minorEastAsia" w:hAnsiTheme="minorHAnsi" w:cstheme="minorBidi"/>
                 <w:noProof/>
                 <w:color w:val="auto"/>
-                <w:lang w:eastAsia="tr-TR"/>
+                <w:lang w:val="de-CH" w:eastAsia="de-CH"/>
               </w:rPr>
               <w:tab/>
             </w:r>
@@ -1618,7 +1576,7 @@
                 <w:noProof/>
                 <w:webHidden/>
               </w:rPr>
-              <w:instrText xml:space="preserve"> PAGEREF _Toc513417923 \h </w:instrText>
+              <w:instrText xml:space="preserve"> PAGEREF _Toc514615889 \h </w:instrText>
             </w:r>
             <w:r>
               <w:rPr>
@@ -1656,10 +1614,10 @@
               <w:rFonts w:asciiTheme="minorHAnsi" w:eastAsiaTheme="minorEastAsia" w:hAnsiTheme="minorHAnsi" w:cstheme="minorBidi"/>
               <w:noProof/>
               <w:color w:val="auto"/>
-              <w:lang w:eastAsia="tr-TR"/>
+              <w:lang w:val="de-CH" w:eastAsia="de-CH"/>
             </w:rPr>
           </w:pPr>
-          <w:hyperlink w:anchor="_Toc513417924" w:history="1">
+          <w:hyperlink w:anchor="_Toc514615890" w:history="1">
             <w:r>
               <w:rPr>
                 <w:rStyle w:val="Hyperlink"/>
@@ -1673,7 +1631,7 @@
                 <w:rFonts w:asciiTheme="minorHAnsi" w:eastAsiaTheme="minorEastAsia" w:hAnsiTheme="minorHAnsi" w:cstheme="minorBidi"/>
                 <w:noProof/>
                 <w:color w:val="auto"/>
-                <w:lang w:eastAsia="tr-TR"/>
+                <w:lang w:val="de-CH" w:eastAsia="de-CH"/>
               </w:rPr>
               <w:tab/>
             </w:r>
@@ -1704,7 +1662,7 @@
                 <w:noProof/>
                 <w:webHidden/>
               </w:rPr>
-              <w:instrText xml:space="preserve"> PAGEREF _Toc513417924 \h </w:instrText>
+              <w:instrText xml:space="preserve"> PAGEREF _Toc514615890 \h </w:instrText>
             </w:r>
             <w:r>
               <w:rPr>
@@ -1742,10 +1700,10 @@
               <w:rFonts w:asciiTheme="minorHAnsi" w:eastAsiaTheme="minorEastAsia" w:hAnsiTheme="minorHAnsi" w:cstheme="minorBidi"/>
               <w:noProof/>
               <w:color w:val="auto"/>
-              <w:lang w:eastAsia="tr-TR"/>
+              <w:lang w:val="de-CH" w:eastAsia="de-CH"/>
             </w:rPr>
           </w:pPr>
-          <w:hyperlink w:anchor="_Toc513417925" w:history="1">
+          <w:hyperlink w:anchor="_Toc514615891" w:history="1">
             <w:r>
               <w:rPr>
                 <w:rStyle w:val="Hyperlink"/>
@@ -1759,7 +1717,7 @@
                 <w:rFonts w:asciiTheme="minorHAnsi" w:eastAsiaTheme="minorEastAsia" w:hAnsiTheme="minorHAnsi" w:cstheme="minorBidi"/>
                 <w:noProof/>
                 <w:color w:val="auto"/>
-                <w:lang w:eastAsia="tr-TR"/>
+                <w:lang w:val="de-CH" w:eastAsia="de-CH"/>
               </w:rPr>
               <w:tab/>
             </w:r>
@@ -1790,7 +1748,7 @@
                 <w:noProof/>
                 <w:webHidden/>
               </w:rPr>
-              <w:instrText xml:space="preserve"> PAGEREF _Toc513417925 \h </w:instrText>
+              <w:instrText xml:space="preserve"> PAGEREF _Toc514615891 \h </w:instrText>
             </w:r>
             <w:r>
               <w:rPr>
@@ -1850,7 +1808,7 @@
           <w:rFonts w:asciiTheme="majorHAnsi" w:hAnsiTheme="majorHAnsi" w:cstheme="majorHAnsi"/>
         </w:rPr>
       </w:pPr>
-      <w:bookmarkStart w:id="1" w:name="_Toc513417907"/>
+      <w:bookmarkStart w:id="1" w:name="_Toc514615873"/>
       <w:r>
         <w:rPr>
           <w:rFonts w:asciiTheme="majorHAnsi" w:hAnsiTheme="majorHAnsi" w:cstheme="majorHAnsi"/>
@@ -1876,35 +1834,7 @@
         <w:rPr>
           <w:rFonts w:asciiTheme="majorHAnsi" w:hAnsiTheme="majorHAnsi" w:cstheme="majorHAnsi"/>
         </w:rPr>
-        <w:t xml:space="preserve">ARK salt bir kripto para değil bir ekosistemdir. ARK platformu son derece güvenilir </w:t>
-      </w:r>
-      <w:proofErr w:type="spellStart"/>
-      <w:r>
-        <w:rPr>
-          <w:rFonts w:asciiTheme="majorHAnsi" w:hAnsiTheme="majorHAnsi" w:cstheme="majorHAnsi"/>
-        </w:rPr>
-        <w:t>blockchain</w:t>
-      </w:r>
-      <w:proofErr w:type="spellEnd"/>
-      <w:r>
-        <w:rPr>
-          <w:rFonts w:asciiTheme="majorHAnsi" w:hAnsiTheme="majorHAnsi" w:cstheme="majorHAnsi"/>
-        </w:rPr>
-        <w:t xml:space="preserve"> yapısı üzerine inşa edilmiştir ve kullanıcının </w:t>
-      </w:r>
-      <w:proofErr w:type="spellStart"/>
-      <w:r>
-        <w:rPr>
-          <w:rFonts w:asciiTheme="majorHAnsi" w:hAnsiTheme="majorHAnsi" w:cstheme="majorHAnsi"/>
-        </w:rPr>
-        <w:t>blockchain</w:t>
-      </w:r>
-      <w:proofErr w:type="spellEnd"/>
-      <w:r>
-        <w:rPr>
-          <w:rFonts w:asciiTheme="majorHAnsi" w:hAnsiTheme="majorHAnsi" w:cstheme="majorHAnsi"/>
-        </w:rPr>
-        <w:t xml:space="preserve"> teknolojilerine adapte olmasını kolaylaştıran kullanıcı dostu bir ara yüz sunmaktadır</w:t>
+        <w:t>ARK salt bir kripto para değil bir ekosistemdir. ARK platformu son derece güvenilir blockchain yapısı üzerine inşa edilmiştir ve kullanıcının blockchain teknolojilerine adapte olmasını kolaylaştıran kullanıcı dostu bir ara yüz sunmaktadır</w:t>
       </w:r>
       <w:r>
         <w:rPr>
@@ -1935,7 +1865,7 @@
           <w:insideV w:val="single" w:sz="4" w:space="0" w:color="000000"/>
         </w:tblBorders>
         <w:tblLayout w:type="fixed"/>
-        <w:tblLook w:val="0400" w:firstRow="0" w:lastRow="0" w:firstColumn="0" w:lastColumn="0" w:noHBand="0" w:noVBand="1"/>
+        <w:tblLook w:val="0400"/>
       </w:tblPr>
       <w:tblGrid>
         <w:gridCol w:w="3315"/>
@@ -2051,13 +1981,8 @@
               <w:spacing w:line="259" w:lineRule="auto"/>
               <w:ind w:left="2"/>
             </w:pPr>
-            <w:proofErr w:type="spellStart"/>
-            <w:r>
-              <w:t>SmartBridge</w:t>
-            </w:r>
-            <w:proofErr w:type="spellEnd"/>
-            <w:r>
-              <w:t xml:space="preserve"> veri alanı (64 karakter) </w:t>
+            <w:r>
+              <w:t xml:space="preserve">SmartBridge veri alanı (64 karakter) </w:t>
             </w:r>
           </w:p>
         </w:tc>
@@ -2146,23 +2071,8 @@
               <w:spacing w:line="259" w:lineRule="auto"/>
               <w:ind w:left="2"/>
             </w:pPr>
-            <w:proofErr w:type="spellStart"/>
-            <w:proofErr w:type="gramStart"/>
-            <w:r>
-              <w:t>nodejs</w:t>
-            </w:r>
-            <w:proofErr w:type="spellEnd"/>
-            <w:proofErr w:type="gramEnd"/>
-            <w:r>
-              <w:t xml:space="preserve">, </w:t>
-            </w:r>
-            <w:proofErr w:type="spellStart"/>
-            <w:r>
-              <w:t>postgres</w:t>
-            </w:r>
-            <w:proofErr w:type="spellEnd"/>
-            <w:r>
-              <w:t xml:space="preserve"> </w:t>
+            <w:r>
+              <w:t xml:space="preserve">nodejs, postgres </w:t>
             </w:r>
           </w:p>
         </w:tc>
@@ -2241,7 +2151,7 @@
           <w:rFonts w:asciiTheme="majorHAnsi" w:hAnsiTheme="majorHAnsi" w:cstheme="majorHAnsi"/>
         </w:rPr>
       </w:pPr>
-      <w:bookmarkStart w:id="2" w:name="_Toc513417908"/>
+      <w:bookmarkStart w:id="2" w:name="_Toc514615874"/>
       <w:r>
         <w:rPr>
           <w:rFonts w:asciiTheme="majorHAnsi" w:hAnsiTheme="majorHAnsi" w:cstheme="majorHAnsi"/>
@@ -2283,27 +2193,13 @@
         <w:rPr>
           <w:rFonts w:asciiTheme="majorHAnsi" w:hAnsiTheme="majorHAnsi" w:cstheme="majorHAnsi"/>
         </w:rPr>
-        <w:t xml:space="preserve">8 saniyelik blok süresi </w:t>
-      </w:r>
-      <w:proofErr w:type="spellStart"/>
-      <w:r>
-        <w:rPr>
-          <w:rFonts w:asciiTheme="majorHAnsi" w:hAnsiTheme="majorHAnsi" w:cstheme="majorHAnsi"/>
-        </w:rPr>
-        <w:t>ARK’ı</w:t>
-      </w:r>
-      <w:proofErr w:type="spellEnd"/>
-      <w:r>
-        <w:rPr>
-          <w:rFonts w:asciiTheme="majorHAnsi" w:hAnsiTheme="majorHAnsi" w:cstheme="majorHAnsi"/>
-        </w:rPr>
-        <w:t xml:space="preserve"> sektördeki en hızlı ağlardan biri yapmaktadır.</w:t>
-      </w:r>
-      <w:r>
-        <w:rPr>
-          <w:rFonts w:asciiTheme="majorHAnsi" w:hAnsiTheme="majorHAnsi" w:cstheme="majorHAnsi"/>
-        </w:rPr>
-        <w:br/>
+        <w:t>8 saniyelik blok süresi ARK’ı sektördeki en hızlı ağlardan biri yapmaktadır.</w:t>
+      </w:r>
+      <w:r>
+        <w:rPr>
+          <w:rFonts w:asciiTheme="majorHAnsi" w:hAnsiTheme="majorHAnsi" w:cstheme="majorHAnsi"/>
+        </w:rPr>
+        <w:t xml:space="preserve"> </w:t>
       </w:r>
       <w:r>
         <w:rPr>
@@ -2341,41 +2237,32 @@
           <w:color w:val="222222"/>
         </w:rPr>
       </w:pPr>
-      <w:proofErr w:type="spellStart"/>
       <w:r>
         <w:rPr>
           <w:rFonts w:asciiTheme="majorHAnsi" w:hAnsiTheme="majorHAnsi" w:cstheme="majorHAnsi"/>
           <w:b/>
         </w:rPr>
-        <w:t>Merkezisisleşmiş</w:t>
-      </w:r>
-      <w:proofErr w:type="spellEnd"/>
+        <w:t>Merkez</w:t>
+      </w:r>
       <w:r>
         <w:rPr>
           <w:rFonts w:asciiTheme="majorHAnsi" w:hAnsiTheme="majorHAnsi" w:cstheme="majorHAnsi"/>
           <w:b/>
         </w:rPr>
+        <w:t>i Olmayan</w:t>
+      </w:r>
+      <w:r>
+        <w:rPr>
+          <w:rFonts w:asciiTheme="majorHAnsi" w:hAnsiTheme="majorHAnsi" w:cstheme="majorHAnsi"/>
+          <w:b/>
+        </w:rPr>
         <w:t xml:space="preserve">: </w:t>
       </w:r>
       <w:r>
         <w:rPr>
           <w:rFonts w:asciiTheme="majorHAnsi" w:hAnsiTheme="majorHAnsi" w:cstheme="majorHAnsi"/>
         </w:rPr>
-        <w:t xml:space="preserve">Bu temsilciler </w:t>
-      </w:r>
-      <w:proofErr w:type="spellStart"/>
-      <w:r>
-        <w:rPr>
-          <w:rFonts w:asciiTheme="majorHAnsi" w:hAnsiTheme="majorHAnsi" w:cstheme="majorHAnsi"/>
-        </w:rPr>
-        <w:t>Bitcoin'deki</w:t>
-      </w:r>
-      <w:proofErr w:type="spellEnd"/>
-      <w:r>
-        <w:rPr>
-          <w:rFonts w:asciiTheme="majorHAnsi" w:hAnsiTheme="majorHAnsi" w:cstheme="majorHAnsi"/>
-        </w:rPr>
-        <w:t xml:space="preserve"> madenciliğe benzer şekilde ağı çalışır tutmakta ve bunun karşılığında da blok ödülü almaktadırlar. Eklenen her bir uçbirim ağı güçlendirmekte ve dünya çapında erişim ve mutabakatı garantiye almaktadır</w:t>
+        <w:t>Bu temsilciler Bitcoin'deki madenciliğe benzer şekilde ağı çalışır tutmakta ve bunun karşılığında da blok ödülü almaktadırlar. Eklenen her bir uçbirim ağı güçlendirmekte ve dünya çapında erişim ve mutabakatı garantiye almaktadır</w:t>
       </w:r>
     </w:p>
     <w:p>
@@ -2406,33 +2293,35 @@
         </w:rPr>
         <w:t xml:space="preserve">Esnek: </w:t>
       </w:r>
-      <w:proofErr w:type="spellStart"/>
-      <w:r>
-        <w:rPr>
-          <w:rFonts w:asciiTheme="majorHAnsi" w:hAnsiTheme="majorHAnsi" w:cstheme="majorHAnsi"/>
-        </w:rPr>
-        <w:t>ARK'ın</w:t>
-      </w:r>
-      <w:proofErr w:type="spellEnd"/>
-      <w:r>
-        <w:rPr>
-          <w:rFonts w:asciiTheme="majorHAnsi" w:hAnsiTheme="majorHAnsi" w:cstheme="majorHAnsi"/>
-        </w:rPr>
-        <w:t xml:space="preserve"> birincil amacı çekirdek blok zincirini temiz ve hızlı tutmaktır. </w:t>
-      </w:r>
-      <w:proofErr w:type="spellStart"/>
-      <w:r>
-        <w:rPr>
-          <w:rFonts w:asciiTheme="majorHAnsi" w:hAnsiTheme="majorHAnsi" w:cstheme="majorHAnsi"/>
-        </w:rPr>
-        <w:t>AkıllıKöprü</w:t>
-      </w:r>
-      <w:proofErr w:type="spellEnd"/>
-      <w:r>
-        <w:rPr>
-          <w:rFonts w:asciiTheme="majorHAnsi" w:hAnsiTheme="majorHAnsi" w:cstheme="majorHAnsi"/>
-        </w:rPr>
-        <w:t xml:space="preserve"> işlevselliğiyle yüzlerce yan-zincirdeki hayati olmayan fonksiyonların yükünü dağıtabilmektedir</w:t>
+      <w:r>
+        <w:rPr>
+          <w:rFonts w:asciiTheme="majorHAnsi" w:hAnsiTheme="majorHAnsi" w:cstheme="majorHAnsi"/>
+        </w:rPr>
+        <w:t xml:space="preserve">ARK'ın birincil amacı çekirdek blok zincirini temiz ve hızlı tutmaktır. </w:t>
+      </w:r>
+      <w:r>
+        <w:rPr>
+          <w:rFonts w:asciiTheme="majorHAnsi" w:hAnsiTheme="majorHAnsi" w:cstheme="majorHAnsi"/>
+        </w:rPr>
+        <w:t>SmartBridge</w:t>
+      </w:r>
+      <w:r>
+        <w:rPr>
+          <w:rFonts w:asciiTheme="majorHAnsi" w:hAnsiTheme="majorHAnsi" w:cstheme="majorHAnsi"/>
+        </w:rPr>
+        <w:t xml:space="preserve"> işlevselliğiyle yüzlerce yan-zincirdeki hayati olmayan fonksiyonların yükünü </w:t>
+      </w:r>
+      <w:r>
+        <w:rPr>
+          <w:rFonts w:asciiTheme="majorHAnsi" w:hAnsiTheme="majorHAnsi" w:cstheme="majorHAnsi"/>
+        </w:rPr>
+        <w:t xml:space="preserve">yan-zincire </w:t>
+      </w:r>
+      <w:r>
+        <w:rPr>
+          <w:rFonts w:asciiTheme="majorHAnsi" w:hAnsiTheme="majorHAnsi" w:cstheme="majorHAnsi"/>
+        </w:rPr>
+        <w:t>dağıtabilmektedir</w:t>
       </w:r>
       <w:r>
         <w:rPr>
@@ -2503,47 +2392,28 @@
         <w:spacing w:after="0" w:line="240" w:lineRule="auto"/>
         <w:rPr>
           <w:rFonts w:asciiTheme="majorHAnsi" w:hAnsiTheme="majorHAnsi" w:cstheme="majorHAnsi"/>
+          <w:b/>
+        </w:rPr>
+      </w:pPr>
+      <w:r>
+        <w:rPr>
+          <w:rFonts w:asciiTheme="majorHAnsi" w:hAnsiTheme="majorHAnsi" w:cstheme="majorHAnsi"/>
+          <w:b/>
+        </w:rPr>
+        <w:t xml:space="preserve">Köprüleme: </w:t>
+      </w:r>
+      <w:r>
+        <w:rPr>
+          <w:rFonts w:asciiTheme="majorHAnsi" w:hAnsiTheme="majorHAnsi" w:cstheme="majorHAnsi"/>
+        </w:rPr>
+        <w:t xml:space="preserve">ARK, SmartBridge teknolojisiyle sayesinde bililen diğer </w:t>
+      </w:r>
+      <w:r>
+        <w:rPr>
+          <w:rFonts w:asciiTheme="majorHAnsi" w:hAnsiTheme="majorHAnsi" w:cstheme="majorHAnsi"/>
           <w:color w:val="222222"/>
         </w:rPr>
-      </w:pPr>
-      <w:proofErr w:type="spellStart"/>
-      <w:r>
-        <w:rPr>
-          <w:rFonts w:asciiTheme="majorHAnsi" w:hAnsiTheme="majorHAnsi" w:cstheme="majorHAnsi"/>
-          <w:b/>
-        </w:rPr>
-        <w:t>Köprüleme</w:t>
-      </w:r>
-      <w:proofErr w:type="spellEnd"/>
-      <w:r>
-        <w:rPr>
-          <w:rFonts w:asciiTheme="majorHAnsi" w:hAnsiTheme="majorHAnsi" w:cstheme="majorHAnsi"/>
-          <w:b/>
-        </w:rPr>
-        <w:t xml:space="preserve">: </w:t>
-      </w:r>
-      <w:r>
-        <w:rPr>
-          <w:rFonts w:asciiTheme="majorHAnsi" w:hAnsiTheme="majorHAnsi" w:cstheme="majorHAnsi"/>
-          <w:color w:val="222222"/>
-        </w:rPr>
-        <w:t xml:space="preserve">ARK popüler blok zincirlerine </w:t>
-      </w:r>
-      <w:proofErr w:type="spellStart"/>
-      <w:r>
-        <w:rPr>
-          <w:rFonts w:asciiTheme="majorHAnsi" w:hAnsiTheme="majorHAnsi" w:cstheme="majorHAnsi"/>
-          <w:color w:val="222222"/>
-        </w:rPr>
-        <w:t>SmartBridge</w:t>
-      </w:r>
-      <w:proofErr w:type="spellEnd"/>
-      <w:r>
-        <w:rPr>
-          <w:rFonts w:asciiTheme="majorHAnsi" w:hAnsiTheme="majorHAnsi" w:cstheme="majorHAnsi"/>
-          <w:color w:val="222222"/>
-        </w:rPr>
-        <w:t xml:space="preserve"> teknolojisiyle bağlanarak farklı blok zincirleri arasında bir ağ ekosistemi oluşturmaya imkân tanır</w:t>
+        <w:t>blok zincirleri arasında bir ağ ekosistemi oluşturmaya imkân tanır</w:t>
       </w:r>
       <w:r>
         <w:rPr>
@@ -2586,47 +2456,7 @@
           <w:rFonts w:asciiTheme="majorHAnsi" w:hAnsiTheme="majorHAnsi" w:cstheme="majorHAnsi"/>
           <w:color w:val="222222"/>
         </w:rPr>
-        <w:t xml:space="preserve">ARK Ekosistemi ve projeleri ihtiyaçları kolaylaştırmak ve </w:t>
-      </w:r>
-      <w:proofErr w:type="spellStart"/>
-      <w:r>
-        <w:rPr>
-          <w:rFonts w:asciiTheme="majorHAnsi" w:hAnsiTheme="majorHAnsi" w:cstheme="majorHAnsi"/>
-          <w:color w:val="222222"/>
-        </w:rPr>
-        <w:t>SmartBridge</w:t>
-      </w:r>
-      <w:proofErr w:type="spellEnd"/>
-      <w:r>
-        <w:rPr>
-          <w:rFonts w:asciiTheme="majorHAnsi" w:hAnsiTheme="majorHAnsi" w:cstheme="majorHAnsi"/>
-          <w:color w:val="222222"/>
-        </w:rPr>
-        <w:t xml:space="preserve"> uyumlu blok zincirleri oluşturmak için tamamen açık-kaynak kodludur. </w:t>
-      </w:r>
-      <w:r>
-        <w:rPr>
-          <w:rFonts w:asciiTheme="majorHAnsi" w:hAnsiTheme="majorHAnsi" w:cstheme="majorHAnsi"/>
-          <w:color w:val="222222"/>
-        </w:rPr>
-        <w:br/>
-        <w:t xml:space="preserve">Her şey kolay ve sürekli erişebilmeniz için </w:t>
-      </w:r>
-      <w:proofErr w:type="spellStart"/>
-      <w:r>
-        <w:rPr>
-          <w:rFonts w:asciiTheme="majorHAnsi" w:hAnsiTheme="majorHAnsi" w:cstheme="majorHAnsi"/>
-          <w:color w:val="222222"/>
-        </w:rPr>
-        <w:t>GitHub</w:t>
-      </w:r>
-      <w:proofErr w:type="spellEnd"/>
-      <w:r>
-        <w:rPr>
-          <w:rFonts w:asciiTheme="majorHAnsi" w:hAnsiTheme="majorHAnsi" w:cstheme="majorHAnsi"/>
-          <w:color w:val="222222"/>
-        </w:rPr>
-        <w:t xml:space="preserve"> üzerinde barındırılır</w:t>
+        <w:t>ARK Ekosistemi ve projeleri ihtiyaçları kolaylaştırmak ve SmartBridge uyumlu blok zincirleri oluşturmak için tamamen açık-kaynak kodludur. Her şey kolay ve sürekli erişebilmeniz için GitHub üzerinde barındırılır</w:t>
       </w:r>
       <w:r>
         <w:rPr>
@@ -2669,23 +2499,7 @@
           <w:rFonts w:asciiTheme="majorHAnsi" w:hAnsiTheme="majorHAnsi" w:cstheme="majorHAnsi"/>
           <w:color w:val="222222"/>
         </w:rPr>
-        <w:t xml:space="preserve">Ark, Ark </w:t>
-      </w:r>
-      <w:proofErr w:type="spellStart"/>
-      <w:r>
-        <w:rPr>
-          <w:rFonts w:asciiTheme="majorHAnsi" w:hAnsiTheme="majorHAnsi" w:cstheme="majorHAnsi"/>
-          <w:color w:val="222222"/>
-        </w:rPr>
-        <w:t>Ecosystem</w:t>
-      </w:r>
-      <w:proofErr w:type="spellEnd"/>
-      <w:r>
-        <w:rPr>
-          <w:rFonts w:asciiTheme="majorHAnsi" w:hAnsiTheme="majorHAnsi" w:cstheme="majorHAnsi"/>
-          <w:color w:val="222222"/>
-        </w:rPr>
-        <w:t xml:space="preserve"> ismi altında Fransa'da kayıtlı bir ticari işletmedir. Yasal uyumlulukları sağlamak için de Fransız Hükümeti'yle birlikte çalışmaktadır</w:t>
+        <w:t>Ark, Ark Ecosystem ismi altında Fransa'da kayıtlı bir ticari işletmedir. Yasal uyumlulukları sağlamak için de Fransız Hükümeti'yle birlikte çalışmaktadır</w:t>
       </w:r>
       <w:r>
         <w:rPr>
@@ -2702,7 +2516,7 @@
           <w:rFonts w:asciiTheme="majorHAnsi" w:hAnsiTheme="majorHAnsi" w:cstheme="majorHAnsi"/>
         </w:rPr>
       </w:pPr>
-      <w:bookmarkStart w:id="3" w:name="_Toc513417909"/>
+      <w:bookmarkStart w:id="3" w:name="_Toc514615875"/>
       <w:r>
         <w:rPr>
           <w:rFonts w:asciiTheme="majorHAnsi" w:hAnsiTheme="majorHAnsi" w:cstheme="majorHAnsi"/>
@@ -2713,49 +2527,7 @@
         <w:rPr>
           <w:rFonts w:asciiTheme="majorHAnsi" w:hAnsiTheme="majorHAnsi" w:cstheme="majorHAnsi"/>
         </w:rPr>
-        <w:t xml:space="preserve"> </w:t>
-      </w:r>
-      <w:proofErr w:type="spellStart"/>
-      <w:r>
-        <w:rPr>
-          <w:rFonts w:asciiTheme="majorHAnsi" w:hAnsiTheme="majorHAnsi" w:cstheme="majorHAnsi"/>
-        </w:rPr>
-        <w:t>Proof</w:t>
-      </w:r>
-      <w:proofErr w:type="spellEnd"/>
-      <w:r>
-        <w:rPr>
-          <w:rFonts w:asciiTheme="majorHAnsi" w:hAnsiTheme="majorHAnsi" w:cstheme="majorHAnsi"/>
-        </w:rPr>
-        <w:t xml:space="preserve"> of </w:t>
-      </w:r>
-      <w:proofErr w:type="spellStart"/>
-      <w:r>
-        <w:rPr>
-          <w:rFonts w:asciiTheme="majorHAnsi" w:hAnsiTheme="majorHAnsi" w:cstheme="majorHAnsi"/>
-        </w:rPr>
-        <w:t>Stake</w:t>
-      </w:r>
-      <w:proofErr w:type="spellEnd"/>
-      <w:r>
-        <w:rPr>
-          <w:rFonts w:asciiTheme="majorHAnsi" w:hAnsiTheme="majorHAnsi" w:cstheme="majorHAnsi"/>
-        </w:rPr>
-        <w:t xml:space="preserve"> (</w:t>
-      </w:r>
-      <w:proofErr w:type="spellStart"/>
-      <w:r>
-        <w:rPr>
-          <w:rFonts w:asciiTheme="majorHAnsi" w:hAnsiTheme="majorHAnsi" w:cstheme="majorHAnsi"/>
-        </w:rPr>
-        <w:t>DPoS</w:t>
-      </w:r>
-      <w:proofErr w:type="spellEnd"/>
-      <w:r>
-        <w:rPr>
-          <w:rFonts w:asciiTheme="majorHAnsi" w:hAnsiTheme="majorHAnsi" w:cstheme="majorHAnsi"/>
-        </w:rPr>
-        <w:t>)</w:t>
+        <w:t xml:space="preserve"> Proof of Stake (DPoS)</w:t>
       </w:r>
       <w:bookmarkEnd w:id="3"/>
     </w:p>
@@ -2766,33 +2538,11 @@
           <w:rFonts w:asciiTheme="majorHAnsi" w:hAnsiTheme="majorHAnsi" w:cstheme="majorHAnsi"/>
         </w:rPr>
       </w:pPr>
-      <w:proofErr w:type="spellStart"/>
-      <w:r>
-        <w:rPr>
-          <w:rFonts w:asciiTheme="majorHAnsi" w:hAnsiTheme="majorHAnsi" w:cstheme="majorHAnsi"/>
-        </w:rPr>
-        <w:t>DPoS</w:t>
-      </w:r>
-      <w:proofErr w:type="spellEnd"/>
-      <w:r>
-        <w:rPr>
-          <w:rFonts w:asciiTheme="majorHAnsi" w:hAnsiTheme="majorHAnsi" w:cstheme="majorHAnsi"/>
-        </w:rPr>
-        <w:t xml:space="preserve"> kimlerin yeni blok üreteceğine karar vermek için gerçek zamanlı çalışan bir oylama sistemidir. </w:t>
-      </w:r>
-      <w:proofErr w:type="spellStart"/>
-      <w:r>
-        <w:rPr>
-          <w:rFonts w:asciiTheme="majorHAnsi" w:hAnsiTheme="majorHAnsi" w:cstheme="majorHAnsi"/>
-        </w:rPr>
-        <w:t>DPoS</w:t>
-      </w:r>
-      <w:proofErr w:type="spellEnd"/>
-      <w:r>
-        <w:rPr>
-          <w:rFonts w:asciiTheme="majorHAnsi" w:hAnsiTheme="majorHAnsi" w:cstheme="majorHAnsi"/>
-        </w:rPr>
-        <w:t xml:space="preserve"> sayesinde mutabakat sorunlarını önleyecek temsilcileri seçme yetkisi adil ve demokratik bir yolla paydaşlara verilmektedir. Komisyonlar, blok boyutları gibi tüm ağ parametrelerine seçilen temsilciler karar verebilmektedir</w:t>
+      <w:r>
+        <w:rPr>
+          <w:rFonts w:asciiTheme="majorHAnsi" w:hAnsiTheme="majorHAnsi" w:cstheme="majorHAnsi"/>
+        </w:rPr>
+        <w:t>DPoS kimlerin yeni blok üreteceğine karar vermek için gerçek zamanlı çalışan bir oylama sistemidir. DPoS sayesinde mutabakat sorunlarını önleyecek temsilcileri seçme yetkisi adil ve demokratik bir yolla paydaşlara verilmektedir. Komisyonlar, blok boyutları gibi tüm ağ parametrelerine seçilen temsilciler karar verebilmektedir</w:t>
       </w:r>
       <w:r>
         <w:rPr>
@@ -2808,7 +2558,7 @@
           <w:rFonts w:asciiTheme="majorHAnsi" w:hAnsiTheme="majorHAnsi" w:cstheme="majorHAnsi"/>
         </w:rPr>
       </w:pPr>
-      <w:bookmarkStart w:id="4" w:name="_Toc513417910"/>
+      <w:bookmarkStart w:id="4" w:name="_Toc514615876"/>
       <w:r>
         <w:rPr>
           <w:rFonts w:asciiTheme="majorHAnsi" w:hAnsiTheme="majorHAnsi" w:cstheme="majorHAnsi"/>
@@ -2830,7 +2580,19 @@
         <w:rPr>
           <w:rFonts w:asciiTheme="majorHAnsi" w:hAnsiTheme="majorHAnsi" w:cstheme="majorHAnsi"/>
         </w:rPr>
-        <w:t>Herkes ARK ağı için bir uçbirim işletebilir. Temsilci olabilmek için hesabınızı bir işlemle kayıt ettirmeniz ve anahtar parolanızı kendi röle uçbiriminize tanımlamanız gerekir. En yüksek oy oranına sahip 51 temsilci yeni ARK bloklarını oluşturma hakkını kazanır. Temsilciler ayrıca işlem komisyonlarından ve yeni blok ödüllerinden de pay alırlar. Temsilciler kazançlarını istedikleri gibi kullanabilirler ancak çoğu temsilci kazançlarının büyük kısmını kendilerine oy verenlerle paylaşmaktadır. Mevcut temsilci istatistikleri ve sıralama için bu adrese tıklayınız</w:t>
+        <w:t xml:space="preserve">Herkes ARK ağı için bir uçbirim işletebilir. Temsilci olabilmek için hesabınızı bir işlemle kayıt ettirmeniz ve anahtar parolanızı kendi röle uçbiriminize tanımlamanız gerekir. En yüksek oy oranına sahip 51 temsilci yeni ARK bloklarını oluşturma hakkını kazanır. Temsilciler ayrıca işlem komisyonlarından ve yeni blok ödüllerinden de pay alırlar. Temsilciler kazançlarını istedikleri gibi kullanabilirler ancak çoğu temsilci kazançlarının büyük kısmını kendilerine oy verenlerle paylaşmaktadır. Mevcut temsilci istatistikleri ve sıralama için bu </w:t>
+      </w:r>
+      <w:r>
+        <w:rPr>
+          <w:rFonts w:asciiTheme="majorHAnsi" w:hAnsiTheme="majorHAnsi" w:cstheme="majorHAnsi"/>
+        </w:rPr>
+        <w:t>linke</w:t>
+      </w:r>
+      <w:r>
+        <w:rPr>
+          <w:rFonts w:asciiTheme="majorHAnsi" w:hAnsiTheme="majorHAnsi" w:cstheme="majorHAnsi"/>
+        </w:rPr>
+        <w:t xml:space="preserve"> tıklayınız</w:t>
       </w:r>
       <w:r>
         <w:rPr>
@@ -2856,7 +2618,7 @@
           <w:rFonts w:asciiTheme="majorHAnsi" w:hAnsiTheme="majorHAnsi" w:cstheme="majorHAnsi"/>
         </w:rPr>
       </w:pPr>
-      <w:bookmarkStart w:id="5" w:name="_Toc513417911"/>
+      <w:bookmarkStart w:id="5" w:name="_Toc514615877"/>
       <w:r>
         <w:rPr>
           <w:rFonts w:asciiTheme="majorHAnsi" w:hAnsiTheme="majorHAnsi" w:cstheme="majorHAnsi"/>
@@ -2874,19 +2636,11 @@
           <w:u w:val="single"/>
         </w:rPr>
       </w:pPr>
-      <w:proofErr w:type="spellStart"/>
-      <w:r>
-        <w:rPr>
-          <w:rFonts w:asciiTheme="majorHAnsi" w:hAnsiTheme="majorHAnsi" w:cstheme="majorHAnsi"/>
-        </w:rPr>
-        <w:t>Bittrex</w:t>
-      </w:r>
-      <w:proofErr w:type="spellEnd"/>
-      <w:r>
-        <w:rPr>
-          <w:rFonts w:asciiTheme="majorHAnsi" w:hAnsiTheme="majorHAnsi" w:cstheme="majorHAnsi"/>
-        </w:rPr>
-        <w:t xml:space="preserve">: </w:t>
+      <w:r>
+        <w:rPr>
+          <w:rFonts w:asciiTheme="majorHAnsi" w:hAnsiTheme="majorHAnsi" w:cstheme="majorHAnsi"/>
+        </w:rPr>
+        <w:t xml:space="preserve">Bittrex: </w:t>
       </w:r>
       <w:hyperlink r:id="rId11">
         <w:r>
@@ -2903,20 +2657,7 @@
           <w:rFonts w:asciiTheme="majorHAnsi" w:hAnsiTheme="majorHAnsi" w:cstheme="majorHAnsi"/>
         </w:rPr>
         <w:br/>
-      </w:r>
-      <w:proofErr w:type="spellStart"/>
-      <w:r>
-        <w:rPr>
-          <w:rFonts w:asciiTheme="majorHAnsi" w:hAnsiTheme="majorHAnsi" w:cstheme="majorHAnsi"/>
-        </w:rPr>
-        <w:t>Binance</w:t>
-      </w:r>
-      <w:proofErr w:type="spellEnd"/>
-      <w:r>
-        <w:rPr>
-          <w:rFonts w:asciiTheme="majorHAnsi" w:hAnsiTheme="majorHAnsi" w:cstheme="majorHAnsi"/>
-        </w:rPr>
-        <w:t xml:space="preserve">: </w:t>
+        <w:t xml:space="preserve">Binance: </w:t>
       </w:r>
       <w:hyperlink r:id="rId12">
         <w:r>
@@ -2939,6 +2680,15 @@
           <w:rFonts w:asciiTheme="majorHAnsi" w:hAnsiTheme="majorHAnsi" w:cstheme="majorHAnsi"/>
         </w:rPr>
         <w:t>Daha fazlası</w:t>
+      </w:r>
+      <w:r>
+        <w:rPr>
+          <w:rFonts w:asciiTheme="majorHAnsi" w:hAnsiTheme="majorHAnsi" w:cstheme="majorHAnsi"/>
+        </w:rPr>
+        <w:t xml:space="preserve"> </w:t>
+      </w:r>
+      <w:r>
+        <w:t>için</w:t>
       </w:r>
       <w:r>
         <w:rPr>
@@ -2964,7 +2714,7 @@
           <w:rFonts w:asciiTheme="majorHAnsi" w:hAnsiTheme="majorHAnsi" w:cstheme="majorHAnsi"/>
         </w:rPr>
       </w:pPr>
-      <w:bookmarkStart w:id="6" w:name="_Toc513417912"/>
+      <w:bookmarkStart w:id="6" w:name="_Toc514615878"/>
       <w:r>
         <w:rPr>
           <w:rFonts w:asciiTheme="majorHAnsi" w:hAnsiTheme="majorHAnsi" w:cstheme="majorHAnsi"/>
@@ -3033,14 +2783,7 @@
       </w:hyperlink>
       <w:r>
         <w:br/>
-      </w:r>
-      <w:proofErr w:type="spellStart"/>
-      <w:r>
-        <w:t>Android</w:t>
-      </w:r>
-      <w:proofErr w:type="spellEnd"/>
-      <w:r>
-        <w:t>:</w:t>
+        <w:t>Android:</w:t>
       </w:r>
       <w:hyperlink r:id="rId18">
         <w:r>
@@ -3250,7 +2993,7 @@
           <w:rFonts w:asciiTheme="majorHAnsi" w:hAnsiTheme="majorHAnsi" w:cstheme="majorHAnsi"/>
         </w:rPr>
       </w:pPr>
-      <w:bookmarkStart w:id="9" w:name="_Toc513417913"/>
+      <w:bookmarkStart w:id="9" w:name="_Toc514615879"/>
       <w:r>
         <w:rPr>
           <w:rFonts w:asciiTheme="majorHAnsi" w:hAnsiTheme="majorHAnsi" w:cstheme="majorHAnsi"/>
@@ -3414,14 +3157,7 @@
         <w:rPr>
           <w:rFonts w:asciiTheme="majorHAnsi" w:hAnsiTheme="majorHAnsi" w:cstheme="majorHAnsi"/>
         </w:rPr>
-        <w:t xml:space="preserve">Borsadaki </w:t>
-      </w:r>
-      <w:proofErr w:type="spellStart"/>
-      <w:r>
-        <w:rPr>
-          <w:rFonts w:asciiTheme="majorHAnsi" w:hAnsiTheme="majorHAnsi" w:cstheme="majorHAnsi"/>
-        </w:rPr>
-        <w:t>ARK</w:t>
+        <w:t>Borsadaki ARK</w:t>
       </w:r>
       <w:r>
         <w:rPr>
@@ -3433,14 +3169,7 @@
         <w:rPr>
           <w:rFonts w:asciiTheme="majorHAnsi" w:hAnsiTheme="majorHAnsi" w:cstheme="majorHAnsi"/>
         </w:rPr>
-        <w:t>larınızı</w:t>
-      </w:r>
-      <w:proofErr w:type="spellEnd"/>
-      <w:r>
-        <w:rPr>
-          <w:rFonts w:asciiTheme="majorHAnsi" w:hAnsiTheme="majorHAnsi" w:cstheme="majorHAnsi"/>
-        </w:rPr>
-        <w:t xml:space="preserve"> cüzdanınıza transfer edin </w:t>
+        <w:t xml:space="preserve">larınızı cüzdanınıza transfer edin </w:t>
       </w:r>
     </w:p>
     <w:p>
@@ -3492,21 +3221,7 @@
         <w:rPr>
           <w:rFonts w:asciiTheme="majorHAnsi" w:hAnsiTheme="majorHAnsi" w:cstheme="majorHAnsi"/>
         </w:rPr>
-        <w:t xml:space="preserve">Temsilci olarak </w:t>
-      </w:r>
-      <w:proofErr w:type="spellStart"/>
-      <w:r>
-        <w:rPr>
-          <w:rFonts w:asciiTheme="majorHAnsi" w:hAnsiTheme="majorHAnsi" w:cstheme="majorHAnsi"/>
-        </w:rPr>
-        <w:t>jarunik</w:t>
-      </w:r>
-      <w:proofErr w:type="spellEnd"/>
-      <w:r>
-        <w:rPr>
-          <w:rFonts w:asciiTheme="majorHAnsi" w:hAnsiTheme="majorHAnsi" w:cstheme="majorHAnsi"/>
-        </w:rPr>
-        <w:t xml:space="preserve"> seçin ve ADD DELEGATE e basın </w:t>
+        <w:t xml:space="preserve">Temsilci olarak jarunik seçin ve ADD DELEGATE e basın </w:t>
       </w:r>
     </w:p>
     <w:p>
@@ -3624,21 +3339,7 @@
         <w:rPr>
           <w:rFonts w:asciiTheme="majorHAnsi" w:hAnsiTheme="majorHAnsi" w:cstheme="majorHAnsi"/>
         </w:rPr>
-        <w:t xml:space="preserve"> </w:t>
-      </w:r>
-      <w:proofErr w:type="spellStart"/>
-      <w:r>
-        <w:rPr>
-          <w:rFonts w:asciiTheme="majorHAnsi" w:hAnsiTheme="majorHAnsi" w:cstheme="majorHAnsi"/>
-        </w:rPr>
-        <w:t>Jarunik'i</w:t>
-      </w:r>
-      <w:proofErr w:type="spellEnd"/>
-      <w:r>
-        <w:rPr>
-          <w:rFonts w:asciiTheme="majorHAnsi" w:hAnsiTheme="majorHAnsi" w:cstheme="majorHAnsi"/>
-        </w:rPr>
-        <w:t xml:space="preserve"> temsilci olarak oylamış durumdasınız. Oy ağırlığınız hesabınızdaki ARK sayısıyla orantılıdır. Bunun karşılığında temsilcinin paylaşım ve ödeme sıklığına bağlı olarak ödül alacaksınız. Oy oranınız hesabınıza ekleyip çıkardığınız ARK sayısına göre otomatik olarak ayarlanacaktır. Cüzdan uygulamasını sürekli olarak çalıştırmanıza gerek yoktur. </w:t>
+        <w:t xml:space="preserve"> Jarunik'i temsilci olarak oylamış durumdasınız. Oy ağırlığınız hesabınızdaki ARK sayısıyla orantılıdır. Bunun karşılığında temsilcinin paylaşım ve ödeme sıklığına bağlı olarak ödül alacaksınız. Oy oranınız hesabınıza ekleyip çıkardığınız ARK sayısına göre otomatik olarak ayarlanacaktır. Cüzdan uygulamasını sürekli olarak çalıştırmanıza gerek yoktur. </w:t>
       </w:r>
     </w:p>
     <w:p>
@@ -3648,7 +3349,7 @@
           <w:rFonts w:asciiTheme="majorHAnsi" w:hAnsiTheme="majorHAnsi" w:cstheme="majorHAnsi"/>
         </w:rPr>
       </w:pPr>
-      <w:bookmarkStart w:id="11" w:name="_Toc513417914"/>
+      <w:bookmarkStart w:id="11" w:name="_Toc514615880"/>
       <w:bookmarkEnd w:id="10"/>
       <w:r>
         <w:rPr>
@@ -3691,10 +3392,9 @@
       </w:pPr>
       <w:bookmarkStart w:id="12" w:name="_Toc503650422"/>
       <w:bookmarkStart w:id="13" w:name="_Toc503650467"/>
-      <w:bookmarkStart w:id="14" w:name="_Toc513417915"/>
+      <w:bookmarkStart w:id="14" w:name="_Toc514615881"/>
       <w:bookmarkEnd w:id="12"/>
       <w:bookmarkEnd w:id="13"/>
-      <w:proofErr w:type="spellStart"/>
       <w:r>
         <w:rPr>
           <w:rFonts w:asciiTheme="majorHAnsi" w:hAnsiTheme="majorHAnsi" w:cstheme="majorHAnsi"/>
@@ -3702,7 +3402,6 @@
         <w:t>SmartBridge</w:t>
       </w:r>
       <w:bookmarkEnd w:id="14"/>
-      <w:proofErr w:type="spellEnd"/>
     </w:p>
     <w:p>
       <w:pPr>
@@ -3712,53 +3411,16 @@
         </w:rPr>
       </w:pPr>
       <w:r>
-        <w:t xml:space="preserve">Farklı blok zincirleri arasında </w:t>
-      </w:r>
-      <w:proofErr w:type="spellStart"/>
-      <w:r>
-        <w:t>SmartBridge</w:t>
-      </w:r>
-      <w:proofErr w:type="spellEnd"/>
-      <w:r>
-        <w:t xml:space="preserve"> denen özel bir veri bölümünü kullanarak iletişim kurmaktadır. Özel olarak şifrelenmiş dinleyici uçbirimler bu veriyi derinlemesine tarar. Blok zincirlerini birlikte </w:t>
-      </w:r>
-      <w:proofErr w:type="spellStart"/>
-      <w:r>
-        <w:t>köprüleme</w:t>
-      </w:r>
-      <w:proofErr w:type="spellEnd"/>
-      <w:r>
-        <w:t xml:space="preserve"> mekanizması ARK çekirdeğine gömülü </w:t>
-      </w:r>
-      <w:proofErr w:type="spellStart"/>
-      <w:r>
-        <w:t>köprüleme</w:t>
-      </w:r>
-      <w:proofErr w:type="spellEnd"/>
-      <w:r>
-        <w:t xml:space="preserve"> fonksiyonu aracılığıyla gerçekleştirilir. Herhangi bir blok zinciri özel </w:t>
-      </w:r>
-      <w:proofErr w:type="spellStart"/>
-      <w:r>
-        <w:t>SmartBridge</w:t>
-      </w:r>
-      <w:proofErr w:type="spellEnd"/>
-      <w:r>
-        <w:t xml:space="preserve"> ve Dinleyicileri kullanarak ARK ağı içerisinden veri alıp gönderme işlemini tetikleyebilir. Şifreli dinleyici uç birim</w:t>
+        <w:t>Ark f</w:t>
+      </w:r>
+      <w:r>
+        <w:t>arklı blok zincirleri arasında SmartBridge denen özel bir veri bölümünü kullanarak iletişim kurmaktadır. Özel olarak şifrelenmiş dinleyici uçbirimler bu veriyi derinlemesine tarar. Blok zincirlerini birlikte köprüleme mekanizması ARK çekirdeğine gömülü köprüleme fonksiyonu aracılığıyla gerçekleştirilir. Herhangi bir blok zinciri özel SmartBridge ve Dinleyicileri kullanarak ARK ağı içerisinden veri alıp gönderme işlemini tetikleyebilir. Şifreli dinleyici uç birim</w:t>
       </w:r>
       <w:r>
         <w:t>leri</w:t>
       </w:r>
       <w:r>
-        <w:t xml:space="preserve"> </w:t>
-      </w:r>
-      <w:proofErr w:type="spellStart"/>
-      <w:r>
-        <w:t>SmartBridge</w:t>
-      </w:r>
-      <w:proofErr w:type="spellEnd"/>
-      <w:r>
-        <w:t xml:space="preserve"> işlem hareketlerini dinleme görevi görür. Sundukları bu hizmet karşılığında da komisyon alırlar</w:t>
+        <w:t xml:space="preserve"> SmartBridge işlem hareketlerini dinleme görevi görür. Sundukları bu hizmet karşılığında da komisyon alırlar</w:t>
       </w:r>
       <w:r>
         <w:rPr>
@@ -3775,7 +3437,7 @@
           <w:rFonts w:asciiTheme="majorHAnsi" w:hAnsiTheme="majorHAnsi" w:cstheme="majorHAnsi"/>
         </w:rPr>
       </w:pPr>
-      <w:bookmarkStart w:id="15" w:name="_Toc513417916"/>
+      <w:bookmarkStart w:id="15" w:name="_Toc514615882"/>
       <w:r>
         <w:rPr>
           <w:rFonts w:asciiTheme="majorHAnsi" w:hAnsiTheme="majorHAnsi" w:cstheme="majorHAnsi"/>
@@ -3792,31 +3454,7 @@
         </w:rPr>
       </w:pPr>
       <w:r>
-        <w:t xml:space="preserve">Tek Tuşla Dağıtım birkaç fare tıklamasıyla yeni bir </w:t>
-      </w:r>
-      <w:proofErr w:type="spellStart"/>
-      <w:r>
-        <w:t>token</w:t>
-      </w:r>
-      <w:proofErr w:type="spellEnd"/>
-      <w:r>
-        <w:t xml:space="preserve"> veya blok zinciri oluşturmaya olanak sağlar. Oluşturulan bu ARK klonları </w:t>
-      </w:r>
-      <w:proofErr w:type="spellStart"/>
-      <w:r>
-        <w:t>SmartBridge’le</w:t>
-      </w:r>
-      <w:proofErr w:type="spellEnd"/>
-      <w:r>
-        <w:t xml:space="preserve"> ana ARK ağına bağlanırlar. Yeni bir ARK çatallaşması isteyen herhangi bir start-</w:t>
-      </w:r>
-      <w:proofErr w:type="spellStart"/>
-      <w:r>
-        <w:t>up</w:t>
-      </w:r>
-      <w:proofErr w:type="spellEnd"/>
-      <w:r>
-        <w:t xml:space="preserve"> bunu kolaylıkla gerçekleştirebilir</w:t>
+        <w:t>Tek Tuşla Dağıtım birkaç fare tıklamasıyla yeni bir token veya blok zinciri oluşturmaya olanak sağlar. Oluşturulan bu ARK klonları SmartBridge’le ana ARK ağına bağlanırlar. Yeni bir ARK çatallaşması isteyen herhangi bir start-up bunu kolaylıkla gerçekleştirebilir</w:t>
       </w:r>
       <w:r>
         <w:rPr>
@@ -3833,7 +3471,7 @@
           <w:rFonts w:asciiTheme="majorHAnsi" w:hAnsiTheme="majorHAnsi" w:cstheme="majorHAnsi"/>
         </w:rPr>
       </w:pPr>
-      <w:bookmarkStart w:id="16" w:name="_Toc513417917"/>
+      <w:bookmarkStart w:id="16" w:name="_Toc514615883"/>
       <w:r>
         <w:rPr>
           <w:rFonts w:asciiTheme="majorHAnsi" w:hAnsiTheme="majorHAnsi" w:cstheme="majorHAnsi"/>
@@ -3850,21 +3488,7 @@
         <w:rPr>
           <w:rFonts w:asciiTheme="majorHAnsi" w:hAnsiTheme="majorHAnsi" w:cstheme="majorHAnsi"/>
         </w:rPr>
-        <w:t xml:space="preserve"> (</w:t>
-      </w:r>
-      <w:proofErr w:type="spellStart"/>
-      <w:r>
-        <w:rPr>
-          <w:rFonts w:asciiTheme="majorHAnsi" w:hAnsiTheme="majorHAnsi" w:cstheme="majorHAnsi"/>
-        </w:rPr>
-        <w:t>ArkVM</w:t>
-      </w:r>
-      <w:proofErr w:type="spellEnd"/>
-      <w:r>
-        <w:rPr>
-          <w:rFonts w:asciiTheme="majorHAnsi" w:hAnsiTheme="majorHAnsi" w:cstheme="majorHAnsi"/>
-        </w:rPr>
-        <w:t>)</w:t>
+        <w:t xml:space="preserve"> (ArkVM)</w:t>
       </w:r>
       <w:bookmarkEnd w:id="16"/>
     </w:p>
@@ -3875,33 +3499,11 @@
           <w:rFonts w:asciiTheme="majorHAnsi" w:hAnsiTheme="majorHAnsi" w:cstheme="majorHAnsi"/>
         </w:rPr>
       </w:pPr>
-      <w:proofErr w:type="spellStart"/>
-      <w:r>
-        <w:rPr>
-          <w:rFonts w:asciiTheme="majorHAnsi" w:hAnsiTheme="majorHAnsi" w:cstheme="majorHAnsi"/>
-        </w:rPr>
-        <w:t>ArkVM</w:t>
-      </w:r>
-      <w:proofErr w:type="spellEnd"/>
-      <w:r>
-        <w:rPr>
-          <w:rFonts w:asciiTheme="majorHAnsi" w:hAnsiTheme="majorHAnsi" w:cstheme="majorHAnsi"/>
-        </w:rPr>
-        <w:t xml:space="preserve"> düşük komisyon ücretleriyle hayli ölçeklenebilir akıllı kontratlar yapmanızı sağlar. ARK Sanal Makine Entegrasyonuyla kullanıcılar </w:t>
-      </w:r>
-      <w:proofErr w:type="spellStart"/>
-      <w:r>
-        <w:rPr>
-          <w:rFonts w:asciiTheme="majorHAnsi" w:hAnsiTheme="majorHAnsi" w:cstheme="majorHAnsi"/>
-        </w:rPr>
-        <w:t>Ethereum’daki</w:t>
-      </w:r>
-      <w:proofErr w:type="spellEnd"/>
-      <w:r>
-        <w:rPr>
-          <w:rFonts w:asciiTheme="majorHAnsi" w:hAnsiTheme="majorHAnsi" w:cstheme="majorHAnsi"/>
-        </w:rPr>
-        <w:t xml:space="preserve"> gibi akıllı kontratlar oluşturabilirler</w:t>
+      <w:r>
+        <w:rPr>
+          <w:rFonts w:asciiTheme="majorHAnsi" w:hAnsiTheme="majorHAnsi" w:cstheme="majorHAnsi"/>
+        </w:rPr>
+        <w:t>ArkVM düşük komisyon ücretleriyle hayli ölçeklenebilir akıllı kontratlar yapmanızı sağlar. ARK Sanal Makine Entegrasyonuyla kullanıcılar Ethereum’daki gibi akıllı kontratlar oluşturabilirler</w:t>
       </w:r>
       <w:r>
         <w:rPr>
@@ -3918,40 +3520,12 @@
           <w:rFonts w:asciiTheme="majorHAnsi" w:hAnsiTheme="majorHAnsi" w:cstheme="majorHAnsi"/>
         </w:rPr>
       </w:pPr>
-      <w:bookmarkStart w:id="17" w:name="_Toc513417918"/>
-      <w:r>
-        <w:rPr>
-          <w:rFonts w:asciiTheme="majorHAnsi" w:hAnsiTheme="majorHAnsi" w:cstheme="majorHAnsi"/>
-        </w:rPr>
-        <w:t xml:space="preserve">ARK </w:t>
-      </w:r>
-      <w:proofErr w:type="spellStart"/>
-      <w:r>
-        <w:rPr>
-          <w:rFonts w:asciiTheme="majorHAnsi" w:hAnsiTheme="majorHAnsi" w:cstheme="majorHAnsi"/>
-        </w:rPr>
-        <w:t>Core</w:t>
-      </w:r>
-      <w:proofErr w:type="spellEnd"/>
-      <w:r>
-        <w:rPr>
-          <w:rFonts w:asciiTheme="majorHAnsi" w:hAnsiTheme="majorHAnsi" w:cstheme="majorHAnsi"/>
-        </w:rPr>
-        <w:t xml:space="preserve"> </w:t>
-      </w:r>
-      <w:proofErr w:type="spellStart"/>
-      <w:r>
-        <w:rPr>
-          <w:rFonts w:asciiTheme="majorHAnsi" w:hAnsiTheme="majorHAnsi" w:cstheme="majorHAnsi"/>
-        </w:rPr>
-        <w:t>Version</w:t>
-      </w:r>
-      <w:proofErr w:type="spellEnd"/>
-      <w:r>
-        <w:rPr>
-          <w:rFonts w:asciiTheme="majorHAnsi" w:hAnsiTheme="majorHAnsi" w:cstheme="majorHAnsi"/>
-        </w:rPr>
-        <w:t xml:space="preserve"> 2</w:t>
+      <w:bookmarkStart w:id="17" w:name="_Toc514615884"/>
+      <w:r>
+        <w:rPr>
+          <w:rFonts w:asciiTheme="majorHAnsi" w:hAnsiTheme="majorHAnsi" w:cstheme="majorHAnsi"/>
+        </w:rPr>
+        <w:t>ARK Core Version 2</w:t>
       </w:r>
       <w:bookmarkEnd w:id="17"/>
     </w:p>
@@ -3963,15 +3537,7 @@
         </w:rPr>
       </w:pPr>
       <w:r>
-        <w:t xml:space="preserve">ARK uçbirim kodu tamamen gözden geçirilmektedir. Çekirdek sıfırdan yeniden yazılacaktır. Bu da daha hızlı işlem zamanları, daha yüksek ölçeklenebilirlik, dinamik komisyon, çoklu çekirdek kullanımı, daha iyi bir </w:t>
-      </w:r>
-      <w:proofErr w:type="spellStart"/>
-      <w:r>
-        <w:t>stabilite</w:t>
-      </w:r>
-      <w:proofErr w:type="spellEnd"/>
-      <w:r>
-        <w:t>, çoklu ödeme, akıllı kontrat dağıtımları ve daha birçok yeni özellik sunacaktır</w:t>
+        <w:t>ARK uçbirim kodu tamamen gözden geçirilmektedir. Çekirdek sıfırdan yeniden yazılacaktır. Bu da daha hızlı işlem zamanları, daha yüksek ölçeklenebilirlik, dinamik komisyon, çoklu çekirdek kullanımı, daha iyi bir stabilite, çoklu ödeme, akıllı kontrat dağıtımları ve daha birçok yeni özellik sunacaktır</w:t>
       </w:r>
       <w:r>
         <w:rPr>
@@ -3988,32 +3554,30 @@
           <w:rFonts w:asciiTheme="majorHAnsi" w:hAnsiTheme="majorHAnsi" w:cstheme="majorHAnsi"/>
         </w:rPr>
       </w:pPr>
-      <w:bookmarkStart w:id="18" w:name="_Toc513417919"/>
-      <w:r>
-        <w:rPr>
-          <w:rFonts w:asciiTheme="majorHAnsi" w:hAnsiTheme="majorHAnsi" w:cstheme="majorHAnsi"/>
-        </w:rPr>
-        <w:t>Programlama Ara Yüzleri</w:t>
-      </w:r>
-      <w:r>
-        <w:rPr>
-          <w:rFonts w:asciiTheme="majorHAnsi" w:hAnsiTheme="majorHAnsi" w:cstheme="majorHAnsi"/>
-        </w:rPr>
-        <w:t xml:space="preserve"> (</w:t>
-      </w:r>
-      <w:proofErr w:type="spellStart"/>
-      <w:r>
-        <w:rPr>
-          <w:rFonts w:asciiTheme="majorHAnsi" w:hAnsiTheme="majorHAnsi" w:cstheme="majorHAnsi"/>
-        </w:rPr>
-        <w:t>APIs</w:t>
-      </w:r>
-      <w:proofErr w:type="spellEnd"/>
-      <w:r>
-        <w:rPr>
-          <w:rFonts w:asciiTheme="majorHAnsi" w:hAnsiTheme="majorHAnsi" w:cstheme="majorHAnsi"/>
-        </w:rPr>
-        <w:t>)</w:t>
+      <w:bookmarkStart w:id="18" w:name="_Toc514615885"/>
+      <w:r>
+        <w:rPr>
+          <w:rFonts w:asciiTheme="majorHAnsi" w:hAnsiTheme="majorHAnsi" w:cstheme="majorHAnsi"/>
+        </w:rPr>
+        <w:t>Programlama Ara</w:t>
+      </w:r>
+      <w:r>
+        <w:rPr>
+          <w:rFonts w:asciiTheme="majorHAnsi" w:hAnsiTheme="majorHAnsi" w:cstheme="majorHAnsi"/>
+        </w:rPr>
+        <w:t>y</w:t>
+      </w:r>
+      <w:r>
+        <w:rPr>
+          <w:rFonts w:asciiTheme="majorHAnsi" w:hAnsiTheme="majorHAnsi" w:cstheme="majorHAnsi"/>
+        </w:rPr>
+        <w:t>üzleri</w:t>
+      </w:r>
+      <w:r>
+        <w:rPr>
+          <w:rFonts w:asciiTheme="majorHAnsi" w:hAnsiTheme="majorHAnsi" w:cstheme="majorHAnsi"/>
+        </w:rPr>
+        <w:t xml:space="preserve"> (APIs)</w:t>
       </w:r>
       <w:bookmarkEnd w:id="18"/>
     </w:p>
@@ -4023,21 +3587,8 @@
         <w:ind w:left="-5"/>
       </w:pPr>
       <w:r>
-        <w:t>ARK node.js/</w:t>
-      </w:r>
-      <w:proofErr w:type="spellStart"/>
-      <w:r>
-        <w:t>javascript</w:t>
-      </w:r>
-      <w:proofErr w:type="spellEnd"/>
-      <w:r>
-        <w:t xml:space="preserve"> üzerine yazılmıştır ancak çoğu programlama dili tarafından kullanılabilir. Şu an için ARK blok zincirine ulaşmayı sağlayan birçok programlama dili mevcuttur. ARK şu diller için ara yüz desteği sunmaktadır: </w:t>
-      </w:r>
-      <w:proofErr w:type="spellStart"/>
-      <w:r>
-        <w:t>Python</w:t>
-      </w:r>
-      <w:proofErr w:type="spellEnd"/>
+        <w:t>ARK node.js/javascript üzerine yazılmıştır ancak çoğu programlama dili tarafından kullanılabilir. Şu an için ARK blok zincirine ulaşmayı sağlayan birçok programlama dili mevcuttur. ARK şu diller için ara yüz desteği sunmaktadır: Python</w:t>
+      </w:r>
       <w:r>
         <w:rPr>
           <w:color w:val="71757B"/>
@@ -4045,11 +3596,9 @@
         </w:rPr>
         <w:t xml:space="preserve">, </w:t>
       </w:r>
-      <w:proofErr w:type="spellStart"/>
       <w:r>
         <w:t>Elixir</w:t>
       </w:r>
-      <w:proofErr w:type="spellEnd"/>
       <w:r>
         <w:rPr>
           <w:color w:val="71757B"/>
@@ -4067,11 +3616,9 @@
         </w:rPr>
         <w:t xml:space="preserve">, </w:t>
       </w:r>
-      <w:proofErr w:type="spellStart"/>
       <w:r>
         <w:t>Lua</w:t>
       </w:r>
-      <w:proofErr w:type="spellEnd"/>
       <w:r>
         <w:rPr>
           <w:color w:val="71757B"/>
@@ -4119,8 +3666,6 @@
         </w:rPr>
         <w:t xml:space="preserve">, </w:t>
       </w:r>
-      <w:proofErr w:type="spellStart"/>
-      <w:proofErr w:type="gramStart"/>
       <w:r>
         <w:t>Go</w:t>
       </w:r>
@@ -4132,18 +3677,8 @@
         <w:t>,</w:t>
       </w:r>
       <w:r>
-        <w:t>Advanced</w:t>
-      </w:r>
-      <w:proofErr w:type="spellEnd"/>
-      <w:proofErr w:type="gramEnd"/>
-      <w:r>
-        <w:t xml:space="preserve"> </w:t>
-      </w:r>
-      <w:proofErr w:type="spellStart"/>
-      <w:r>
-        <w:t>PowerShell</w:t>
-      </w:r>
-      <w:proofErr w:type="spellEnd"/>
+        <w:t>Advanced PowerShell</w:t>
+      </w:r>
       <w:r>
         <w:rPr>
           <w:color w:val="71757B"/>
@@ -4151,21 +3686,8 @@
         </w:rPr>
         <w:t xml:space="preserve">, </w:t>
       </w:r>
-      <w:proofErr w:type="spellStart"/>
-      <w:r>
-        <w:t>Rust</w:t>
-      </w:r>
-      <w:proofErr w:type="spellEnd"/>
-      <w:r>
-        <w:t xml:space="preserve">, </w:t>
-      </w:r>
-      <w:proofErr w:type="spellStart"/>
-      <w:r>
-        <w:t>Kotlin</w:t>
-      </w:r>
-      <w:proofErr w:type="spellEnd"/>
-      <w:r>
-        <w:t>,</w:t>
+      <w:r>
+        <w:t>Rust, Kotlin,</w:t>
       </w:r>
       <w:r>
         <w:rPr>
@@ -4175,13 +3697,8 @@
         <w:t xml:space="preserve"> </w:t>
       </w:r>
       <w:r>
-        <w:t>PHP/</w:t>
-      </w:r>
-      <w:proofErr w:type="spellStart"/>
-      <w:r>
-        <w:t>Laravel</w:t>
-      </w:r>
-      <w:proofErr w:type="spellEnd"/>
+        <w:t>PHP/Laravel</w:t>
+      </w:r>
       <w:r>
         <w:rPr>
           <w:color w:val="71757B"/>
@@ -4189,13 +3706,8 @@
         </w:rPr>
         <w:t xml:space="preserve">, </w:t>
       </w:r>
-      <w:proofErr w:type="spellStart"/>
-      <w:r>
-        <w:t>TypeScript</w:t>
-      </w:r>
-      <w:proofErr w:type="spellEnd"/>
-      <w:r>
-        <w:t>, C++,</w:t>
+      <w:r>
+        <w:t>TypeScript, C++,</w:t>
       </w:r>
       <w:r>
         <w:rPr>
@@ -4204,11 +3716,9 @@
         </w:rPr>
         <w:t xml:space="preserve"> </w:t>
       </w:r>
-      <w:proofErr w:type="spellStart"/>
       <w:r>
         <w:t>Nucleid</w:t>
       </w:r>
-      <w:proofErr w:type="spellEnd"/>
       <w:r>
         <w:rPr>
           <w:color w:val="71757B"/>
@@ -4216,13 +3726,8 @@
         </w:rPr>
         <w:t xml:space="preserve">, </w:t>
       </w:r>
-      <w:proofErr w:type="spellStart"/>
-      <w:r>
-        <w:t>Ruby</w:t>
-      </w:r>
-      <w:proofErr w:type="spellEnd"/>
-      <w:r>
-        <w:t>,</w:t>
+      <w:r>
+        <w:t>Ruby,</w:t>
       </w:r>
       <w:r>
         <w:rPr>
@@ -4232,15 +3737,7 @@
         <w:t xml:space="preserve"> </w:t>
       </w:r>
       <w:r>
-        <w:t xml:space="preserve">Swift </w:t>
-      </w:r>
-      <w:proofErr w:type="spellStart"/>
-      <w:r>
-        <w:t>iOS</w:t>
-      </w:r>
-      <w:proofErr w:type="spellEnd"/>
-      <w:r>
-        <w:t xml:space="preserve"> </w:t>
+        <w:t xml:space="preserve">Swift iOS </w:t>
       </w:r>
       <w:r>
         <w:rPr>
@@ -4256,7 +3753,7 @@
           <w:rFonts w:asciiTheme="majorHAnsi" w:hAnsiTheme="majorHAnsi" w:cstheme="majorHAnsi"/>
         </w:rPr>
       </w:pPr>
-      <w:bookmarkStart w:id="19" w:name="_Toc513417920"/>
+      <w:bookmarkStart w:id="19" w:name="_Toc514615886"/>
       <w:r>
         <w:rPr>
           <w:rFonts w:asciiTheme="majorHAnsi" w:hAnsiTheme="majorHAnsi" w:cstheme="majorHAnsi"/>
@@ -4268,17 +3765,9 @@
         <w:rPr>
           <w:rFonts w:asciiTheme="majorHAnsi" w:hAnsiTheme="majorHAnsi" w:cstheme="majorHAnsi"/>
         </w:rPr>
-        <w:t xml:space="preserve"> </w:t>
-      </w:r>
-      <w:proofErr w:type="spellStart"/>
-      <w:r>
-        <w:rPr>
-          <w:rFonts w:asciiTheme="majorHAnsi" w:hAnsiTheme="majorHAnsi" w:cstheme="majorHAnsi"/>
-        </w:rPr>
-        <w:t>Jarunik</w:t>
+        <w:t xml:space="preserve"> Jarunik</w:t>
       </w:r>
       <w:bookmarkEnd w:id="19"/>
-      <w:proofErr w:type="spellEnd"/>
       <w:r>
         <w:rPr>
           <w:rFonts w:asciiTheme="majorHAnsi" w:hAnsiTheme="majorHAnsi" w:cstheme="majorHAnsi"/>
@@ -4294,7 +3783,6 @@
         </w:rPr>
       </w:pPr>
       <w:bookmarkStart w:id="20" w:name="_Toc503650488"/>
-      <w:bookmarkStart w:id="21" w:name="_Toc513417921"/>
       <w:r>
         <w:rPr>
           <w:rFonts w:asciiTheme="majorHAnsi" w:hAnsiTheme="majorHAnsi" w:cstheme="majorHAnsi"/>
@@ -4345,18 +3833,19 @@
           </wp:anchor>
         </w:drawing>
       </w:r>
-      <w:bookmarkStart w:id="22" w:name="_Toc503650451"/>
-      <w:bookmarkStart w:id="23" w:name="_Toc503650496"/>
+      <w:bookmarkStart w:id="21" w:name="_Toc503650451"/>
+      <w:bookmarkStart w:id="22" w:name="_Toc503650496"/>
+      <w:bookmarkStart w:id="23" w:name="_Toc514615887"/>
       <w:bookmarkEnd w:id="20"/>
+      <w:bookmarkEnd w:id="21"/>
       <w:bookmarkEnd w:id="22"/>
+      <w:r>
+        <w:rPr>
+          <w:rFonts w:asciiTheme="majorHAnsi" w:hAnsiTheme="majorHAnsi" w:cstheme="majorHAnsi"/>
+        </w:rPr>
+        <w:t>Tanıtım ve Yetenekler</w:t>
+      </w:r>
       <w:bookmarkEnd w:id="23"/>
-      <w:r>
-        <w:rPr>
-          <w:rFonts w:asciiTheme="majorHAnsi" w:hAnsiTheme="majorHAnsi" w:cstheme="majorHAnsi"/>
-        </w:rPr>
-        <w:t>Tanıtım ve Yetenekler</w:t>
-      </w:r>
-      <w:bookmarkEnd w:id="21"/>
     </w:p>
     <w:p>
       <w:pPr>
@@ -4369,21 +3858,7 @@
         <w:rPr>
           <w:rFonts w:asciiTheme="majorHAnsi" w:hAnsiTheme="majorHAnsi" w:cstheme="majorHAnsi"/>
         </w:rPr>
-        <w:t xml:space="preserve">Kendimi </w:t>
-      </w:r>
-      <w:proofErr w:type="spellStart"/>
-      <w:r>
-        <w:rPr>
-          <w:rFonts w:asciiTheme="majorHAnsi" w:hAnsiTheme="majorHAnsi" w:cstheme="majorHAnsi"/>
-        </w:rPr>
-        <w:t>Jarunik</w:t>
-      </w:r>
-      <w:proofErr w:type="spellEnd"/>
-      <w:r>
-        <w:rPr>
-          <w:rFonts w:asciiTheme="majorHAnsi" w:hAnsiTheme="majorHAnsi" w:cstheme="majorHAnsi"/>
-        </w:rPr>
-        <w:t xml:space="preserve"> takma adıyla Ark Ekosistemini genişletmek ve çeşitlendirmek için temsilci olarak teklif ediyorum. Yazılım Mühendisi, Yazılım Mimarı ve yönetici rollerinde pek çok projeyi başarıyla tamamladım. Üst düzey finans bilgisiyle harmanladığım derin bir teknik bilgi ve tecrübeye sahibim. 10 yılı aşkın zamandır finans sektörünün teknik tarafında çalışmaktaydım. Bir araya getirdiğim bu yeteneklerimle iyi bir temsilci olacağıma inanıyorum</w:t>
+        <w:t>Kendimi Jarunik takma adıyla Ark Ekosistemini genişletmek ve çeşitlendirmek için temsilci olarak teklif ediyorum. Yazılım Mühendisi, Yazılım Mimarı ve yönetici rollerinde pek çok projeyi başarıyla tamamladım. Üst düzey finans bilgisiyle harmanladığım derin bir teknik bilgi ve tecrübeye sahibim. 10 yılı aşkın zamandır finans sektörünün teknik tarafında çalışmaktaydım. Bir araya getirdiğim bu yeteneklerimle iyi bir temsilci olacağıma inanıyorum</w:t>
       </w:r>
       <w:r>
         <w:rPr>
@@ -4399,7 +3874,7 @@
           <w:rFonts w:asciiTheme="majorHAnsi" w:hAnsiTheme="majorHAnsi" w:cstheme="majorHAnsi"/>
         </w:rPr>
       </w:pPr>
-      <w:bookmarkStart w:id="24" w:name="_Toc513417922"/>
+      <w:bookmarkStart w:id="24" w:name="_Toc514615888"/>
       <w:r>
         <w:rPr>
           <w:rFonts w:asciiTheme="majorHAnsi" w:hAnsiTheme="majorHAnsi" w:cstheme="majorHAnsi"/>
@@ -4469,7 +3944,7 @@
           <w:rFonts w:asciiTheme="majorHAnsi" w:hAnsiTheme="majorHAnsi" w:cstheme="majorHAnsi"/>
         </w:rPr>
       </w:pPr>
-      <w:bookmarkStart w:id="25" w:name="_Toc513417923"/>
+      <w:bookmarkStart w:id="25" w:name="_Toc514615889"/>
       <w:r>
         <w:rPr>
           <w:rFonts w:asciiTheme="majorHAnsi" w:hAnsiTheme="majorHAnsi" w:cstheme="majorHAnsi"/>
@@ -4507,26 +3982,11 @@
           <w:rFonts w:asciiTheme="majorHAnsi" w:hAnsiTheme="majorHAnsi" w:cstheme="majorHAnsi"/>
         </w:rPr>
       </w:pPr>
-      <w:proofErr w:type="spellStart"/>
-      <w:r>
-        <w:rPr>
-          <w:rFonts w:asciiTheme="majorHAnsi" w:hAnsiTheme="majorHAnsi" w:cstheme="majorHAnsi"/>
-        </w:rPr>
-        <w:t>Reddit</w:t>
-      </w:r>
-      <w:proofErr w:type="spellEnd"/>
-      <w:r>
-        <w:rPr>
-          <w:rFonts w:asciiTheme="majorHAnsi" w:hAnsiTheme="majorHAnsi" w:cstheme="majorHAnsi"/>
-        </w:rPr>
-        <w:t xml:space="preserve"> </w:t>
-      </w:r>
-      <w:proofErr w:type="spellStart"/>
-      <w:r>
-        <w:rPr>
-          <w:rFonts w:asciiTheme="majorHAnsi" w:hAnsiTheme="majorHAnsi" w:cstheme="majorHAnsi"/>
-        </w:rPr>
-        <w:t>moder</w:t>
+      <w:r>
+        <w:rPr>
+          <w:rFonts w:asciiTheme="majorHAnsi" w:hAnsiTheme="majorHAnsi" w:cstheme="majorHAnsi"/>
+        </w:rPr>
+        <w:t>Reddit moder</w:t>
       </w:r>
       <w:r>
         <w:rPr>
@@ -4534,40 +3994,11 @@
         </w:rPr>
         <w:t>asyonu</w:t>
       </w:r>
-      <w:proofErr w:type="spellEnd"/>
-      <w:r>
-        <w:rPr>
-          <w:rFonts w:asciiTheme="majorHAnsi" w:hAnsiTheme="majorHAnsi" w:cstheme="majorHAnsi"/>
-        </w:rPr>
-        <w:t xml:space="preserve"> /r/</w:t>
-      </w:r>
-      <w:proofErr w:type="spellStart"/>
-      <w:r>
-        <w:rPr>
-          <w:rFonts w:asciiTheme="majorHAnsi" w:hAnsiTheme="majorHAnsi" w:cstheme="majorHAnsi"/>
-        </w:rPr>
-        <w:t>ArkEcosystem</w:t>
-      </w:r>
-      <w:proofErr w:type="spellEnd"/>
-      <w:r>
-        <w:rPr>
-          <w:rFonts w:asciiTheme="majorHAnsi" w:hAnsiTheme="majorHAnsi" w:cstheme="majorHAnsi"/>
-        </w:rPr>
-        <w:t>, /r/</w:t>
-      </w:r>
-      <w:proofErr w:type="spellStart"/>
-      <w:r>
-        <w:rPr>
-          <w:rFonts w:asciiTheme="majorHAnsi" w:hAnsiTheme="majorHAnsi" w:cstheme="majorHAnsi"/>
-        </w:rPr>
-        <w:t>ArkDelegates</w:t>
-      </w:r>
-      <w:proofErr w:type="spellEnd"/>
-      <w:r>
-        <w:rPr>
-          <w:rFonts w:asciiTheme="majorHAnsi" w:hAnsiTheme="majorHAnsi" w:cstheme="majorHAnsi"/>
-        </w:rPr>
-        <w:t xml:space="preserve"> </w:t>
+      <w:r>
+        <w:rPr>
+          <w:rFonts w:asciiTheme="majorHAnsi" w:hAnsiTheme="majorHAnsi" w:cstheme="majorHAnsi"/>
+        </w:rPr>
+        <w:t xml:space="preserve"> /r/ArkEcosystem, /r/ArkDelegates </w:t>
       </w:r>
       <w:r>
         <w:rPr>
@@ -4579,16 +4010,8 @@
         <w:rPr>
           <w:rFonts w:asciiTheme="majorHAnsi" w:hAnsiTheme="majorHAnsi" w:cstheme="majorHAnsi"/>
         </w:rPr>
-        <w:t xml:space="preserve"> /r/</w:t>
-      </w:r>
-      <w:proofErr w:type="spellStart"/>
-      <w:r>
-        <w:rPr>
-          <w:rFonts w:asciiTheme="majorHAnsi" w:hAnsiTheme="majorHAnsi" w:cstheme="majorHAnsi"/>
-        </w:rPr>
-        <w:t>arktrader</w:t>
-      </w:r>
-      <w:proofErr w:type="spellEnd"/>
+        <w:t xml:space="preserve"> /r/arktrader</w:t>
+      </w:r>
     </w:p>
     <w:p>
       <w:pPr>
@@ -4681,19 +4104,11 @@
           <w:rFonts w:asciiTheme="majorHAnsi" w:hAnsiTheme="majorHAnsi" w:cstheme="majorHAnsi"/>
         </w:rPr>
       </w:pPr>
-      <w:proofErr w:type="spellStart"/>
-      <w:r>
-        <w:rPr>
-          <w:rFonts w:asciiTheme="majorHAnsi" w:hAnsiTheme="majorHAnsi" w:cstheme="majorHAnsi"/>
-        </w:rPr>
-        <w:t>Escrow</w:t>
-      </w:r>
-      <w:proofErr w:type="spellEnd"/>
-      <w:r>
-        <w:rPr>
-          <w:rFonts w:asciiTheme="majorHAnsi" w:hAnsiTheme="majorHAnsi" w:cstheme="majorHAnsi"/>
-        </w:rPr>
-        <w:t xml:space="preserve"> </w:t>
+      <w:r>
+        <w:rPr>
+          <w:rFonts w:asciiTheme="majorHAnsi" w:hAnsiTheme="majorHAnsi" w:cstheme="majorHAnsi"/>
+        </w:rPr>
+        <w:t xml:space="preserve">Escrow </w:t>
       </w:r>
       <w:r>
         <w:rPr>
@@ -4814,7 +4229,7 @@
           <w:rFonts w:asciiTheme="majorHAnsi" w:hAnsiTheme="majorHAnsi" w:cstheme="majorHAnsi"/>
         </w:rPr>
       </w:pPr>
-      <w:bookmarkStart w:id="27" w:name="_Toc513417924"/>
+      <w:bookmarkStart w:id="27" w:name="_Toc514615890"/>
       <w:r>
         <w:rPr>
           <w:rFonts w:asciiTheme="majorHAnsi" w:hAnsiTheme="majorHAnsi" w:cstheme="majorHAnsi"/>
@@ -4847,7 +4262,7 @@
           <w:rFonts w:asciiTheme="majorHAnsi" w:hAnsiTheme="majorHAnsi" w:cstheme="majorHAnsi"/>
         </w:rPr>
       </w:pPr>
-      <w:bookmarkStart w:id="28" w:name="_Toc513417925"/>
+      <w:bookmarkStart w:id="28" w:name="_Toc514615891"/>
       <w:r>
         <w:rPr>
           <w:rFonts w:asciiTheme="majorHAnsi" w:hAnsiTheme="majorHAnsi" w:cstheme="majorHAnsi"/>
@@ -5012,7 +4427,7 @@
         <w:rPr>
           <w:rFonts w:asciiTheme="majorHAnsi" w:hAnsiTheme="majorHAnsi" w:cstheme="majorHAnsi"/>
         </w:rPr>
-        <w:t>1</w:t>
+        <w:t>2</w:t>
       </w:r>
     </w:p>
     <w:sectPr>
@@ -5029,7 +4444,7 @@
 </file>
 
 <file path=word/endnotes.xml><?xml version="1.0" encoding="utf-8"?>
-<w:endnotes xmlns:wpc="http://schemas.microsoft.com/office/word/2010/wordprocessingCanvas" xmlns:cx="http://schemas.microsoft.com/office/drawing/2014/chartex" xmlns:cx1="http://schemas.microsoft.com/office/drawing/2015/9/8/chartex" xmlns:cx2="http://schemas.microsoft.com/office/drawing/2015/10/21/chartex" xmlns:cx3="http://schemas.microsoft.com/office/drawing/2016/5/9/chartex" xmlns:cx4="http://schemas.microsoft.com/office/drawing/2016/5/10/chartex" xmlns:cx5="http://schemas.microsoft.com/office/drawing/2016/5/11/chartex" xmlns:cx6="http://schemas.microsoft.com/office/drawing/2016/5/12/chartex" xmlns:cx7="http://schemas.microsoft.com/office/drawing/2016/5/13/chartex" xmlns:cx8="http://schemas.microsoft.com/office/drawing/2016/5/14/chartex" xmlns:mc="http://schemas.openxmlformats.org/markup-compatibility/2006" xmlns:aink="http://schemas.microsoft.com/office/drawing/2016/ink" xmlns:am3d="http://schemas.microsoft.com/office/drawing/2017/model3d" xmlns:o="urn:schemas-microsoft-com:office:office" xmlns:r="http://schemas.openxmlformats.org/officeDocument/2006/relationships" xmlns:m="http://schemas.openxmlformats.org/officeDocument/2006/math" xmlns:v="urn:schemas-microsoft-com:vml" xmlns:wp14="http://schemas.microsoft.com/office/word/2010/wordprocessingDrawing" xmlns:wp="http://schemas.openxmlformats.org/drawingml/2006/wordprocessingDrawing" xmlns:w10="urn:schemas-microsoft-com:office:word" xmlns:w="http://schemas.openxmlformats.org/wordprocessingml/2006/main" xmlns:w14="http://schemas.microsoft.com/office/word/2010/wordml" xmlns:w15="http://schemas.microsoft.com/office/word/2012/wordml" xmlns:w16cid="http://schemas.microsoft.com/office/word/2016/wordml/cid" xmlns:w16se="http://schemas.microsoft.com/office/word/2015/wordml/symex" xmlns:wpg="http://schemas.microsoft.com/office/word/2010/wordprocessingGroup" xmlns:wpi="http://schemas.microsoft.com/office/word/2010/wordprocessingInk" xmlns:wne="http://schemas.microsoft.com/office/word/2006/wordml" xmlns:wps="http://schemas.microsoft.com/office/word/2010/wordprocessingShape" mc:Ignorable="w14 w15 w16se w16cid wp14">
+<w:endnotes xmlns:ve="http://schemas.openxmlformats.org/markup-compatibility/2006" xmlns:o="urn:schemas-microsoft-com:office:office" xmlns:r="http://schemas.openxmlformats.org/officeDocument/2006/relationships" xmlns:m="http://schemas.openxmlformats.org/officeDocument/2006/math" xmlns:v="urn:schemas-microsoft-com:vml" xmlns:wp="http://schemas.openxmlformats.org/drawingml/2006/wordprocessingDrawing" xmlns:w10="urn:schemas-microsoft-com:office:word" xmlns:w="http://schemas.openxmlformats.org/wordprocessingml/2006/main" xmlns:wne="http://schemas.microsoft.com/office/word/2006/wordml">
   <w:endnote w:type="separator" w:id="-1">
     <w:p>
       <w:pPr>
@@ -5054,7 +4469,7 @@
 </file>
 
 <file path=word/footer1.xml><?xml version="1.0" encoding="utf-8"?>
-<w:ftr xmlns:wpc="http://schemas.microsoft.com/office/word/2010/wordprocessingCanvas" xmlns:cx="http://schemas.microsoft.com/office/drawing/2014/chartex" xmlns:cx1="http://schemas.microsoft.com/office/drawing/2015/9/8/chartex" xmlns:cx2="http://schemas.microsoft.com/office/drawing/2015/10/21/chartex" xmlns:cx3="http://schemas.microsoft.com/office/drawing/2016/5/9/chartex" xmlns:cx4="http://schemas.microsoft.com/office/drawing/2016/5/10/chartex" xmlns:cx5="http://schemas.microsoft.com/office/drawing/2016/5/11/chartex" xmlns:cx6="http://schemas.microsoft.com/office/drawing/2016/5/12/chartex" xmlns:cx7="http://schemas.microsoft.com/office/drawing/2016/5/13/chartex" xmlns:cx8="http://schemas.microsoft.com/office/drawing/2016/5/14/chartex" xmlns:mc="http://schemas.openxmlformats.org/markup-compatibility/2006" xmlns:aink="http://schemas.microsoft.com/office/drawing/2016/ink" xmlns:am3d="http://schemas.microsoft.com/office/drawing/2017/model3d" xmlns:o="urn:schemas-microsoft-com:office:office" xmlns:r="http://schemas.openxmlformats.org/officeDocument/2006/relationships" xmlns:m="http://schemas.openxmlformats.org/officeDocument/2006/math" xmlns:v="urn:schemas-microsoft-com:vml" xmlns:wp14="http://schemas.microsoft.com/office/word/2010/wordprocessingDrawing" xmlns:wp="http://schemas.openxmlformats.org/drawingml/2006/wordprocessingDrawing" xmlns:w10="urn:schemas-microsoft-com:office:word" xmlns:w="http://schemas.openxmlformats.org/wordprocessingml/2006/main" xmlns:w14="http://schemas.microsoft.com/office/word/2010/wordml" xmlns:w15="http://schemas.microsoft.com/office/word/2012/wordml" xmlns:w16cid="http://schemas.microsoft.com/office/word/2016/wordml/cid" xmlns:w16se="http://schemas.microsoft.com/office/word/2015/wordml/symex" xmlns:wpg="http://schemas.microsoft.com/office/word/2010/wordprocessingGroup" xmlns:wpi="http://schemas.microsoft.com/office/word/2010/wordprocessingInk" xmlns:wne="http://schemas.microsoft.com/office/word/2006/wordml" xmlns:wps="http://schemas.microsoft.com/office/word/2010/wordprocessingShape" mc:Ignorable="w14 w15 w16se w16cid wp14">
+<w:ftr xmlns:ve="http://schemas.openxmlformats.org/markup-compatibility/2006" xmlns:o="urn:schemas-microsoft-com:office:office" xmlns:r="http://schemas.openxmlformats.org/officeDocument/2006/relationships" xmlns:m="http://schemas.openxmlformats.org/officeDocument/2006/math" xmlns:v="urn:schemas-microsoft-com:vml" xmlns:wp="http://schemas.openxmlformats.org/drawingml/2006/wordprocessingDrawing" xmlns:w10="urn:schemas-microsoft-com:office:word" xmlns:w="http://schemas.openxmlformats.org/wordprocessingml/2006/main" xmlns:wne="http://schemas.microsoft.com/office/word/2006/wordml">
   <w:p>
     <w:pPr>
       <w:tabs>
@@ -5077,7 +4492,7 @@
       <w:rPr>
         <w:noProof/>
       </w:rPr>
-      <w:t>3</w:t>
+      <w:t>1</w:t>
     </w:r>
     <w:r>
       <w:fldChar w:fldCharType="end"/>
@@ -5087,7 +4502,7 @@
 </file>
 
 <file path=word/footer2.xml><?xml version="1.0" encoding="utf-8"?>
-<w:ftr xmlns:wpc="http://schemas.microsoft.com/office/word/2010/wordprocessingCanvas" xmlns:cx="http://schemas.microsoft.com/office/drawing/2014/chartex" xmlns:cx1="http://schemas.microsoft.com/office/drawing/2015/9/8/chartex" xmlns:cx2="http://schemas.microsoft.com/office/drawing/2015/10/21/chartex" xmlns:cx3="http://schemas.microsoft.com/office/drawing/2016/5/9/chartex" xmlns:cx4="http://schemas.microsoft.com/office/drawing/2016/5/10/chartex" xmlns:cx5="http://schemas.microsoft.com/office/drawing/2016/5/11/chartex" xmlns:cx6="http://schemas.microsoft.com/office/drawing/2016/5/12/chartex" xmlns:cx7="http://schemas.microsoft.com/office/drawing/2016/5/13/chartex" xmlns:cx8="http://schemas.microsoft.com/office/drawing/2016/5/14/chartex" xmlns:mc="http://schemas.openxmlformats.org/markup-compatibility/2006" xmlns:aink="http://schemas.microsoft.com/office/drawing/2016/ink" xmlns:am3d="http://schemas.microsoft.com/office/drawing/2017/model3d" xmlns:o="urn:schemas-microsoft-com:office:office" xmlns:r="http://schemas.openxmlformats.org/officeDocument/2006/relationships" xmlns:m="http://schemas.openxmlformats.org/officeDocument/2006/math" xmlns:v="urn:schemas-microsoft-com:vml" xmlns:wp14="http://schemas.microsoft.com/office/word/2010/wordprocessingDrawing" xmlns:wp="http://schemas.openxmlformats.org/drawingml/2006/wordprocessingDrawing" xmlns:w10="urn:schemas-microsoft-com:office:word" xmlns:w="http://schemas.openxmlformats.org/wordprocessingml/2006/main" xmlns:w14="http://schemas.microsoft.com/office/word/2010/wordml" xmlns:w15="http://schemas.microsoft.com/office/word/2012/wordml" xmlns:w16cid="http://schemas.microsoft.com/office/word/2016/wordml/cid" xmlns:w16se="http://schemas.microsoft.com/office/word/2015/wordml/symex" xmlns:wpg="http://schemas.microsoft.com/office/word/2010/wordprocessingGroup" xmlns:wpi="http://schemas.microsoft.com/office/word/2010/wordprocessingInk" xmlns:wne="http://schemas.microsoft.com/office/word/2006/wordml" xmlns:wps="http://schemas.microsoft.com/office/word/2010/wordprocessingShape" mc:Ignorable="w14 w15 w16se w16cid wp14">
+<w:ftr xmlns:ve="http://schemas.openxmlformats.org/markup-compatibility/2006" xmlns:o="urn:schemas-microsoft-com:office:office" xmlns:r="http://schemas.openxmlformats.org/officeDocument/2006/relationships" xmlns:m="http://schemas.openxmlformats.org/officeDocument/2006/math" xmlns:v="urn:schemas-microsoft-com:vml" xmlns:wp="http://schemas.openxmlformats.org/drawingml/2006/wordprocessingDrawing" xmlns:w10="urn:schemas-microsoft-com:office:word" xmlns:w="http://schemas.openxmlformats.org/wordprocessingml/2006/main" xmlns:wne="http://schemas.microsoft.com/office/word/2006/wordml">
   <w:p>
     <w:pPr>
       <w:jc w:val="right"/>
@@ -5106,7 +4521,7 @@
 </file>
 
 <file path=word/footnotes.xml><?xml version="1.0" encoding="utf-8"?>
-<w:footnotes xmlns:wpc="http://schemas.microsoft.com/office/word/2010/wordprocessingCanvas" xmlns:cx="http://schemas.microsoft.com/office/drawing/2014/chartex" xmlns:cx1="http://schemas.microsoft.com/office/drawing/2015/9/8/chartex" xmlns:cx2="http://schemas.microsoft.com/office/drawing/2015/10/21/chartex" xmlns:cx3="http://schemas.microsoft.com/office/drawing/2016/5/9/chartex" xmlns:cx4="http://schemas.microsoft.com/office/drawing/2016/5/10/chartex" xmlns:cx5="http://schemas.microsoft.com/office/drawing/2016/5/11/chartex" xmlns:cx6="http://schemas.microsoft.com/office/drawing/2016/5/12/chartex" xmlns:cx7="http://schemas.microsoft.com/office/drawing/2016/5/13/chartex" xmlns:cx8="http://schemas.microsoft.com/office/drawing/2016/5/14/chartex" xmlns:mc="http://schemas.openxmlformats.org/markup-compatibility/2006" xmlns:aink="http://schemas.microsoft.com/office/drawing/2016/ink" xmlns:am3d="http://schemas.microsoft.com/office/drawing/2017/model3d" xmlns:o="urn:schemas-microsoft-com:office:office" xmlns:r="http://schemas.openxmlformats.org/officeDocument/2006/relationships" xmlns:m="http://schemas.openxmlformats.org/officeDocument/2006/math" xmlns:v="urn:schemas-microsoft-com:vml" xmlns:wp14="http://schemas.microsoft.com/office/word/2010/wordprocessingDrawing" xmlns:wp="http://schemas.openxmlformats.org/drawingml/2006/wordprocessingDrawing" xmlns:w10="urn:schemas-microsoft-com:office:word" xmlns:w="http://schemas.openxmlformats.org/wordprocessingml/2006/main" xmlns:w14="http://schemas.microsoft.com/office/word/2010/wordml" xmlns:w15="http://schemas.microsoft.com/office/word/2012/wordml" xmlns:w16cid="http://schemas.microsoft.com/office/word/2016/wordml/cid" xmlns:w16se="http://schemas.microsoft.com/office/word/2015/wordml/symex" xmlns:wpg="http://schemas.microsoft.com/office/word/2010/wordprocessingGroup" xmlns:wpi="http://schemas.microsoft.com/office/word/2010/wordprocessingInk" xmlns:wne="http://schemas.microsoft.com/office/word/2006/wordml" xmlns:wps="http://schemas.microsoft.com/office/word/2010/wordprocessingShape" mc:Ignorable="w14 w15 w16se w16cid wp14">
+<w:footnotes xmlns:ve="http://schemas.openxmlformats.org/markup-compatibility/2006" xmlns:o="urn:schemas-microsoft-com:office:office" xmlns:r="http://schemas.openxmlformats.org/officeDocument/2006/relationships" xmlns:m="http://schemas.openxmlformats.org/officeDocument/2006/math" xmlns:v="urn:schemas-microsoft-com:vml" xmlns:wp="http://schemas.openxmlformats.org/drawingml/2006/wordprocessingDrawing" xmlns:w10="urn:schemas-microsoft-com:office:word" xmlns:w="http://schemas.openxmlformats.org/wordprocessingml/2006/main" xmlns:wne="http://schemas.microsoft.com/office/word/2006/wordml">
   <w:footnote w:type="separator" w:id="-1">
     <w:p>
       <w:pPr>
@@ -5131,7 +4546,7 @@
 </file>
 
 <file path=word/header1.xml><?xml version="1.0" encoding="utf-8"?>
-<w:hdr xmlns:wpc="http://schemas.microsoft.com/office/word/2010/wordprocessingCanvas" xmlns:cx="http://schemas.microsoft.com/office/drawing/2014/chartex" xmlns:cx1="http://schemas.microsoft.com/office/drawing/2015/9/8/chartex" xmlns:cx2="http://schemas.microsoft.com/office/drawing/2015/10/21/chartex" xmlns:cx3="http://schemas.microsoft.com/office/drawing/2016/5/9/chartex" xmlns:cx4="http://schemas.microsoft.com/office/drawing/2016/5/10/chartex" xmlns:cx5="http://schemas.microsoft.com/office/drawing/2016/5/11/chartex" xmlns:cx6="http://schemas.microsoft.com/office/drawing/2016/5/12/chartex" xmlns:cx7="http://schemas.microsoft.com/office/drawing/2016/5/13/chartex" xmlns:cx8="http://schemas.microsoft.com/office/drawing/2016/5/14/chartex" xmlns:mc="http://schemas.openxmlformats.org/markup-compatibility/2006" xmlns:aink="http://schemas.microsoft.com/office/drawing/2016/ink" xmlns:am3d="http://schemas.microsoft.com/office/drawing/2017/model3d" xmlns:o="urn:schemas-microsoft-com:office:office" xmlns:r="http://schemas.openxmlformats.org/officeDocument/2006/relationships" xmlns:m="http://schemas.openxmlformats.org/officeDocument/2006/math" xmlns:v="urn:schemas-microsoft-com:vml" xmlns:wp14="http://schemas.microsoft.com/office/word/2010/wordprocessingDrawing" xmlns:wp="http://schemas.openxmlformats.org/drawingml/2006/wordprocessingDrawing" xmlns:w10="urn:schemas-microsoft-com:office:word" xmlns:w="http://schemas.openxmlformats.org/wordprocessingml/2006/main" xmlns:w14="http://schemas.microsoft.com/office/word/2010/wordml" xmlns:w15="http://schemas.microsoft.com/office/word/2012/wordml" xmlns:w16cid="http://schemas.microsoft.com/office/word/2016/wordml/cid" xmlns:w16se="http://schemas.microsoft.com/office/word/2015/wordml/symex" xmlns:wpg="http://schemas.microsoft.com/office/word/2010/wordprocessingGroup" xmlns:wpi="http://schemas.microsoft.com/office/word/2010/wordprocessingInk" xmlns:wne="http://schemas.microsoft.com/office/word/2006/wordml" xmlns:wps="http://schemas.microsoft.com/office/word/2010/wordprocessingShape" mc:Ignorable="w14 w15 w16se w16cid wp14">
+<w:hdr xmlns:ve="http://schemas.openxmlformats.org/markup-compatibility/2006" xmlns:o="urn:schemas-microsoft-com:office:office" xmlns:r="http://schemas.openxmlformats.org/officeDocument/2006/relationships" xmlns:m="http://schemas.openxmlformats.org/officeDocument/2006/math" xmlns:v="urn:schemas-microsoft-com:vml" xmlns:wp="http://schemas.openxmlformats.org/drawingml/2006/wordprocessingDrawing" xmlns:w10="urn:schemas-microsoft-com:office:word" xmlns:w="http://schemas.openxmlformats.org/wordprocessingml/2006/main" xmlns:wne="http://schemas.microsoft.com/office/word/2006/wordml">
   <w:p>
     <w:r>
       <w:rPr>
@@ -5187,8 +4602,8 @@
 </file>
 
 <file path=word/numbering.xml><?xml version="1.0" encoding="utf-8"?>
-<w:numbering xmlns:wpc="http://schemas.microsoft.com/office/word/2010/wordprocessingCanvas" xmlns:cx="http://schemas.microsoft.com/office/drawing/2014/chartex" xmlns:cx1="http://schemas.microsoft.com/office/drawing/2015/9/8/chartex" xmlns:cx2="http://schemas.microsoft.com/office/drawing/2015/10/21/chartex" xmlns:cx3="http://schemas.microsoft.com/office/drawing/2016/5/9/chartex" xmlns:cx4="http://schemas.microsoft.com/office/drawing/2016/5/10/chartex" xmlns:cx5="http://schemas.microsoft.com/office/drawing/2016/5/11/chartex" xmlns:cx6="http://schemas.microsoft.com/office/drawing/2016/5/12/chartex" xmlns:cx7="http://schemas.microsoft.com/office/drawing/2016/5/13/chartex" xmlns:cx8="http://schemas.microsoft.com/office/drawing/2016/5/14/chartex" xmlns:mc="http://schemas.openxmlformats.org/markup-compatibility/2006" xmlns:aink="http://schemas.microsoft.com/office/drawing/2016/ink" xmlns:am3d="http://schemas.microsoft.com/office/drawing/2017/model3d" xmlns:o="urn:schemas-microsoft-com:office:office" xmlns:r="http://schemas.openxmlformats.org/officeDocument/2006/relationships" xmlns:m="http://schemas.openxmlformats.org/officeDocument/2006/math" xmlns:v="urn:schemas-microsoft-com:vml" xmlns:wp14="http://schemas.microsoft.com/office/word/2010/wordprocessingDrawing" xmlns:wp="http://schemas.openxmlformats.org/drawingml/2006/wordprocessingDrawing" xmlns:w10="urn:schemas-microsoft-com:office:word" xmlns:w="http://schemas.openxmlformats.org/wordprocessingml/2006/main" xmlns:w14="http://schemas.microsoft.com/office/word/2010/wordml" xmlns:w15="http://schemas.microsoft.com/office/word/2012/wordml" xmlns:w16cid="http://schemas.microsoft.com/office/word/2016/wordml/cid" xmlns:w16se="http://schemas.microsoft.com/office/word/2015/wordml/symex" xmlns:wpg="http://schemas.microsoft.com/office/word/2010/wordprocessingGroup" xmlns:wpi="http://schemas.microsoft.com/office/word/2010/wordprocessingInk" xmlns:wne="http://schemas.microsoft.com/office/word/2006/wordml" xmlns:wps="http://schemas.microsoft.com/office/word/2010/wordprocessingShape" mc:Ignorable="w14 w15 w16se w16cid wp14">
-  <w:abstractNum w:abstractNumId="0" w15:restartNumberingAfterBreak="0">
+<w:numbering xmlns:ve="http://schemas.openxmlformats.org/markup-compatibility/2006" xmlns:o="urn:schemas-microsoft-com:office:office" xmlns:r="http://schemas.openxmlformats.org/officeDocument/2006/relationships" xmlns:m="http://schemas.openxmlformats.org/officeDocument/2006/math" xmlns:v="urn:schemas-microsoft-com:vml" xmlns:wp="http://schemas.openxmlformats.org/drawingml/2006/wordprocessingDrawing" xmlns:w10="urn:schemas-microsoft-com:office:word" xmlns:w="http://schemas.openxmlformats.org/wordprocessingml/2006/main" xmlns:wne="http://schemas.microsoft.com/office/word/2006/wordml">
+  <w:abstractNum w:abstractNumId="0">
     <w:nsid w:val="0D7D3131"/>
     <w:multiLevelType w:val="multilevel"/>
     <w:tmpl w:val="CBA2B3A4"/>
@@ -5302,7 +4717,7 @@
       </w:rPr>
     </w:lvl>
   </w:abstractNum>
-  <w:abstractNum w:abstractNumId="1" w15:restartNumberingAfterBreak="0">
+  <w:abstractNum w:abstractNumId="1">
     <w:nsid w:val="0F433A57"/>
     <w:multiLevelType w:val="multilevel"/>
     <w:tmpl w:val="C958B3B4"/>
@@ -5388,7 +4803,7 @@
       </w:pPr>
     </w:lvl>
   </w:abstractNum>
-  <w:abstractNum w:abstractNumId="2" w15:restartNumberingAfterBreak="0">
+  <w:abstractNum w:abstractNumId="2">
     <w:nsid w:val="138D3904"/>
     <w:multiLevelType w:val="multilevel"/>
     <w:tmpl w:val="07AC8A84"/>
@@ -5501,7 +4916,7 @@
       </w:rPr>
     </w:lvl>
   </w:abstractNum>
-  <w:abstractNum w:abstractNumId="3" w15:restartNumberingAfterBreak="0">
+  <w:abstractNum w:abstractNumId="3">
     <w:nsid w:val="14234518"/>
     <w:multiLevelType w:val="multilevel"/>
     <w:tmpl w:val="0407001F"/>
@@ -5587,7 +5002,7 @@
       </w:pPr>
     </w:lvl>
   </w:abstractNum>
-  <w:abstractNum w:abstractNumId="4" w15:restartNumberingAfterBreak="0">
+  <w:abstractNum w:abstractNumId="4">
     <w:nsid w:val="17F54172"/>
     <w:multiLevelType w:val="multilevel"/>
     <w:tmpl w:val="04070025"/>
@@ -5682,7 +5097,7 @@
       </w:pPr>
     </w:lvl>
   </w:abstractNum>
-  <w:abstractNum w:abstractNumId="5" w15:restartNumberingAfterBreak="0">
+  <w:abstractNum w:abstractNumId="5">
     <w:nsid w:val="18B74C94"/>
     <w:multiLevelType w:val="multilevel"/>
     <w:tmpl w:val="063A5292"/>
@@ -5795,7 +5210,7 @@
       </w:rPr>
     </w:lvl>
   </w:abstractNum>
-  <w:abstractNum w:abstractNumId="6" w15:restartNumberingAfterBreak="0">
+  <w:abstractNum w:abstractNumId="6">
     <w:nsid w:val="1D353EE5"/>
     <w:multiLevelType w:val="multilevel"/>
     <w:tmpl w:val="C958B3B4"/>
@@ -5881,7 +5296,7 @@
       </w:pPr>
     </w:lvl>
   </w:abstractNum>
-  <w:abstractNum w:abstractNumId="7" w15:restartNumberingAfterBreak="0">
+  <w:abstractNum w:abstractNumId="7">
     <w:nsid w:val="1D532829"/>
     <w:multiLevelType w:val="multilevel"/>
     <w:tmpl w:val="AA5E7A32"/>
@@ -5994,7 +5409,7 @@
       </w:rPr>
     </w:lvl>
   </w:abstractNum>
-  <w:abstractNum w:abstractNumId="8" w15:restartNumberingAfterBreak="0">
+  <w:abstractNum w:abstractNumId="8">
     <w:nsid w:val="24922BE7"/>
     <w:multiLevelType w:val="multilevel"/>
     <w:tmpl w:val="2034F038"/>
@@ -6080,7 +5495,7 @@
       </w:pPr>
     </w:lvl>
   </w:abstractNum>
-  <w:abstractNum w:abstractNumId="9" w15:restartNumberingAfterBreak="0">
+  <w:abstractNum w:abstractNumId="9">
     <w:nsid w:val="261709ED"/>
     <w:multiLevelType w:val="multilevel"/>
     <w:tmpl w:val="EBCC6F04"/>
@@ -6193,7 +5608,7 @@
       </w:rPr>
     </w:lvl>
   </w:abstractNum>
-  <w:abstractNum w:abstractNumId="10" w15:restartNumberingAfterBreak="0">
+  <w:abstractNum w:abstractNumId="10">
     <w:nsid w:val="27EE002A"/>
     <w:multiLevelType w:val="multilevel"/>
     <w:tmpl w:val="0407001F"/>
@@ -6279,7 +5694,7 @@
       </w:pPr>
     </w:lvl>
   </w:abstractNum>
-  <w:abstractNum w:abstractNumId="11" w15:restartNumberingAfterBreak="0">
+  <w:abstractNum w:abstractNumId="11">
     <w:nsid w:val="2C504796"/>
     <w:multiLevelType w:val="multilevel"/>
     <w:tmpl w:val="2034F038"/>
@@ -6365,7 +5780,7 @@
       </w:pPr>
     </w:lvl>
   </w:abstractNum>
-  <w:abstractNum w:abstractNumId="12" w15:restartNumberingAfterBreak="0">
+  <w:abstractNum w:abstractNumId="12">
     <w:nsid w:val="2FE525A7"/>
     <w:multiLevelType w:val="multilevel"/>
     <w:tmpl w:val="2034F038"/>
@@ -6451,7 +5866,7 @@
       </w:pPr>
     </w:lvl>
   </w:abstractNum>
-  <w:abstractNum w:abstractNumId="13" w15:restartNumberingAfterBreak="0">
+  <w:abstractNum w:abstractNumId="13">
     <w:nsid w:val="37A456C2"/>
     <w:multiLevelType w:val="multilevel"/>
     <w:tmpl w:val="40A42B56"/>
@@ -6564,7 +5979,7 @@
       </w:rPr>
     </w:lvl>
   </w:abstractNum>
-  <w:abstractNum w:abstractNumId="14" w15:restartNumberingAfterBreak="0">
+  <w:abstractNum w:abstractNumId="14">
     <w:nsid w:val="406B1C4D"/>
     <w:multiLevelType w:val="multilevel"/>
     <w:tmpl w:val="2034F038"/>
@@ -6650,7 +6065,7 @@
       </w:pPr>
     </w:lvl>
   </w:abstractNum>
-  <w:abstractNum w:abstractNumId="15" w15:restartNumberingAfterBreak="0">
+  <w:abstractNum w:abstractNumId="15">
     <w:nsid w:val="44E54E6F"/>
     <w:multiLevelType w:val="hybridMultilevel"/>
     <w:tmpl w:val="9E780CB0"/>
@@ -6862,7 +6277,7 @@
       </w:rPr>
     </w:lvl>
   </w:abstractNum>
-  <w:abstractNum w:abstractNumId="16" w15:restartNumberingAfterBreak="0">
+  <w:abstractNum w:abstractNumId="16">
     <w:nsid w:val="46EB66C7"/>
     <w:multiLevelType w:val="multilevel"/>
     <w:tmpl w:val="B4826308"/>
@@ -6976,7 +6391,7 @@
       </w:rPr>
     </w:lvl>
   </w:abstractNum>
-  <w:abstractNum w:abstractNumId="17" w15:restartNumberingAfterBreak="0">
+  <w:abstractNum w:abstractNumId="17">
     <w:nsid w:val="4A100CAA"/>
     <w:multiLevelType w:val="hybridMultilevel"/>
     <w:tmpl w:val="0F78C0D4"/>
@@ -7062,7 +6477,7 @@
       </w:pPr>
     </w:lvl>
   </w:abstractNum>
-  <w:abstractNum w:abstractNumId="18" w15:restartNumberingAfterBreak="0">
+  <w:abstractNum w:abstractNumId="18">
     <w:nsid w:val="4B6A64F8"/>
     <w:multiLevelType w:val="multilevel"/>
     <w:tmpl w:val="C958B3B4"/>
@@ -7148,7 +6563,7 @@
       </w:pPr>
     </w:lvl>
   </w:abstractNum>
-  <w:abstractNum w:abstractNumId="19" w15:restartNumberingAfterBreak="0">
+  <w:abstractNum w:abstractNumId="19">
     <w:nsid w:val="4C103744"/>
     <w:multiLevelType w:val="multilevel"/>
     <w:tmpl w:val="2034F038"/>
@@ -7234,7 +6649,7 @@
       </w:pPr>
     </w:lvl>
   </w:abstractNum>
-  <w:abstractNum w:abstractNumId="20" w15:restartNumberingAfterBreak="0">
+  <w:abstractNum w:abstractNumId="20">
     <w:nsid w:val="4FA06599"/>
     <w:multiLevelType w:val="multilevel"/>
     <w:tmpl w:val="B0CE7A70"/>
@@ -7347,7 +6762,7 @@
       </w:rPr>
     </w:lvl>
   </w:abstractNum>
-  <w:abstractNum w:abstractNumId="21" w15:restartNumberingAfterBreak="0">
+  <w:abstractNum w:abstractNumId="21">
     <w:nsid w:val="516604D0"/>
     <w:multiLevelType w:val="multilevel"/>
     <w:tmpl w:val="83AE1CBE"/>
@@ -7460,7 +6875,7 @@
       </w:rPr>
     </w:lvl>
   </w:abstractNum>
-  <w:abstractNum w:abstractNumId="22" w15:restartNumberingAfterBreak="0">
+  <w:abstractNum w:abstractNumId="22">
     <w:nsid w:val="52F135A3"/>
     <w:multiLevelType w:val="multilevel"/>
     <w:tmpl w:val="E7A2E9F2"/>
@@ -7573,7 +6988,7 @@
       </w:rPr>
     </w:lvl>
   </w:abstractNum>
-  <w:abstractNum w:abstractNumId="23" w15:restartNumberingAfterBreak="0">
+  <w:abstractNum w:abstractNumId="23">
     <w:nsid w:val="577870E7"/>
     <w:multiLevelType w:val="multilevel"/>
     <w:tmpl w:val="C958B3B4"/>
@@ -7659,7 +7074,7 @@
       </w:pPr>
     </w:lvl>
   </w:abstractNum>
-  <w:abstractNum w:abstractNumId="24" w15:restartNumberingAfterBreak="0">
+  <w:abstractNum w:abstractNumId="24">
     <w:nsid w:val="5DF6654B"/>
     <w:multiLevelType w:val="multilevel"/>
     <w:tmpl w:val="0407001F"/>
@@ -7745,7 +7160,7 @@
       </w:pPr>
     </w:lvl>
   </w:abstractNum>
-  <w:abstractNum w:abstractNumId="25" w15:restartNumberingAfterBreak="0">
+  <w:abstractNum w:abstractNumId="25">
     <w:nsid w:val="5F395F79"/>
     <w:multiLevelType w:val="multilevel"/>
     <w:tmpl w:val="C958B3B4"/>
@@ -7831,7 +7246,7 @@
       </w:pPr>
     </w:lvl>
   </w:abstractNum>
-  <w:abstractNum w:abstractNumId="26" w15:restartNumberingAfterBreak="0">
+  <w:abstractNum w:abstractNumId="26">
     <w:nsid w:val="600A29A6"/>
     <w:multiLevelType w:val="multilevel"/>
     <w:tmpl w:val="07E67604"/>
@@ -7945,7 +7360,7 @@
       </w:rPr>
     </w:lvl>
   </w:abstractNum>
-  <w:abstractNum w:abstractNumId="27" w15:restartNumberingAfterBreak="0">
+  <w:abstractNum w:abstractNumId="27">
     <w:nsid w:val="60A30E6E"/>
     <w:multiLevelType w:val="multilevel"/>
     <w:tmpl w:val="18DAD964"/>
@@ -8032,7 +7447,7 @@
       </w:pPr>
     </w:lvl>
   </w:abstractNum>
-  <w:abstractNum w:abstractNumId="28" w15:restartNumberingAfterBreak="0">
+  <w:abstractNum w:abstractNumId="28">
     <w:nsid w:val="639A5DCD"/>
     <w:multiLevelType w:val="hybridMultilevel"/>
     <w:tmpl w:val="B4885308"/>
@@ -8118,7 +7533,7 @@
       </w:pPr>
     </w:lvl>
   </w:abstractNum>
-  <w:abstractNum w:abstractNumId="29" w15:restartNumberingAfterBreak="0">
+  <w:abstractNum w:abstractNumId="29">
     <w:nsid w:val="65901B6B"/>
     <w:multiLevelType w:val="multilevel"/>
     <w:tmpl w:val="2034F038"/>
@@ -8204,7 +7619,7 @@
       </w:pPr>
     </w:lvl>
   </w:abstractNum>
-  <w:abstractNum w:abstractNumId="30" w15:restartNumberingAfterBreak="0">
+  <w:abstractNum w:abstractNumId="30">
     <w:nsid w:val="6748738D"/>
     <w:multiLevelType w:val="multilevel"/>
     <w:tmpl w:val="0407001D"/>
@@ -8290,7 +7705,7 @@
       </w:pPr>
     </w:lvl>
   </w:abstractNum>
-  <w:abstractNum w:abstractNumId="31" w15:restartNumberingAfterBreak="0">
+  <w:abstractNum w:abstractNumId="31">
     <w:nsid w:val="6C2A46B4"/>
     <w:multiLevelType w:val="hybridMultilevel"/>
     <w:tmpl w:val="52AC0AE0"/>
@@ -8376,7 +7791,7 @@
       </w:pPr>
     </w:lvl>
   </w:abstractNum>
-  <w:abstractNum w:abstractNumId="32" w15:restartNumberingAfterBreak="0">
+  <w:abstractNum w:abstractNumId="32">
     <w:nsid w:val="6D0E06F6"/>
     <w:multiLevelType w:val="hybridMultilevel"/>
     <w:tmpl w:val="8E04A7CA"/>
@@ -8588,7 +8003,7 @@
       </w:rPr>
     </w:lvl>
   </w:abstractNum>
-  <w:abstractNum w:abstractNumId="33" w15:restartNumberingAfterBreak="0">
+  <w:abstractNum w:abstractNumId="33">
     <w:nsid w:val="77ED120F"/>
     <w:multiLevelType w:val="multilevel"/>
     <w:tmpl w:val="F0D857E6"/>
@@ -8702,7 +8117,7 @@
       </w:rPr>
     </w:lvl>
   </w:abstractNum>
-  <w:abstractNum w:abstractNumId="34" w15:restartNumberingAfterBreak="0">
+  <w:abstractNum w:abstractNumId="34">
     <w:nsid w:val="789258E4"/>
     <w:multiLevelType w:val="multilevel"/>
     <w:tmpl w:val="F1B65640"/>
@@ -8815,7 +8230,7 @@
       </w:rPr>
     </w:lvl>
   </w:abstractNum>
-  <w:abstractNum w:abstractNumId="35" w15:restartNumberingAfterBreak="0">
+  <w:abstractNum w:abstractNumId="35">
     <w:nsid w:val="7A0D0845"/>
     <w:multiLevelType w:val="multilevel"/>
     <w:tmpl w:val="BFF22FFC"/>
@@ -8928,7 +8343,7 @@
       </w:rPr>
     </w:lvl>
   </w:abstractNum>
-  <w:abstractNum w:abstractNumId="36" w15:restartNumberingAfterBreak="0">
+  <w:abstractNum w:abstractNumId="36">
     <w:nsid w:val="7C3663FA"/>
     <w:multiLevelType w:val="multilevel"/>
     <w:tmpl w:val="2034F038"/>
@@ -9129,7 +8544,7 @@
 </file>
 
 <file path=word/styles.xml><?xml version="1.0" encoding="utf-8"?>
-<w:styles xmlns:mc="http://schemas.openxmlformats.org/markup-compatibility/2006" xmlns:r="http://schemas.openxmlformats.org/officeDocument/2006/relationships" xmlns:w="http://schemas.openxmlformats.org/wordprocessingml/2006/main" xmlns:w14="http://schemas.microsoft.com/office/word/2010/wordml" xmlns:w15="http://schemas.microsoft.com/office/word/2012/wordml" xmlns:w16cid="http://schemas.microsoft.com/office/word/2016/wordml/cid" xmlns:w16se="http://schemas.microsoft.com/office/word/2015/wordml/symex" mc:Ignorable="w14 w15 w16se w16cid">
+<w:styles xmlns:r="http://schemas.openxmlformats.org/officeDocument/2006/relationships" xmlns:w="http://schemas.openxmlformats.org/wordprocessingml/2006/main">
   <w:docDefaults>
     <w:rPrDefault>
       <w:rPr>
@@ -9153,382 +8568,144 @@
       </w:pPr>
     </w:pPrDefault>
   </w:docDefaults>
-  <w:latentStyles w:defLockedState="0" w:defUIPriority="99" w:defSemiHidden="0" w:defUnhideWhenUsed="0" w:defQFormat="0" w:count="375">
-    <w:lsdException w:name="Normal" w:uiPriority="0" w:qFormat="1"/>
-    <w:lsdException w:name="heading 1" w:uiPriority="9" w:qFormat="1"/>
-    <w:lsdException w:name="heading 2" w:semiHidden="1" w:uiPriority="9" w:unhideWhenUsed="1" w:qFormat="1"/>
-    <w:lsdException w:name="heading 3" w:semiHidden="1" w:uiPriority="9" w:unhideWhenUsed="1" w:qFormat="1"/>
-    <w:lsdException w:name="heading 4" w:semiHidden="1" w:uiPriority="9" w:unhideWhenUsed="1" w:qFormat="1"/>
-    <w:lsdException w:name="heading 5" w:semiHidden="1" w:uiPriority="9" w:unhideWhenUsed="1" w:qFormat="1"/>
-    <w:lsdException w:name="heading 6" w:semiHidden="1" w:uiPriority="9" w:unhideWhenUsed="1" w:qFormat="1"/>
-    <w:lsdException w:name="heading 7" w:semiHidden="1" w:uiPriority="9" w:unhideWhenUsed="1" w:qFormat="1"/>
-    <w:lsdException w:name="heading 8" w:semiHidden="1" w:uiPriority="9" w:unhideWhenUsed="1" w:qFormat="1"/>
-    <w:lsdException w:name="heading 9" w:semiHidden="1" w:uiPriority="9" w:unhideWhenUsed="1" w:qFormat="1"/>
-    <w:lsdException w:name="index 1" w:semiHidden="1" w:unhideWhenUsed="1"/>
-    <w:lsdException w:name="index 2" w:semiHidden="1" w:unhideWhenUsed="1"/>
-    <w:lsdException w:name="index 3" w:semiHidden="1" w:unhideWhenUsed="1"/>
-    <w:lsdException w:name="index 4" w:semiHidden="1" w:unhideWhenUsed="1"/>
-    <w:lsdException w:name="index 5" w:semiHidden="1" w:unhideWhenUsed="1"/>
-    <w:lsdException w:name="index 6" w:semiHidden="1" w:unhideWhenUsed="1"/>
-    <w:lsdException w:name="index 7" w:semiHidden="1" w:unhideWhenUsed="1"/>
-    <w:lsdException w:name="index 8" w:semiHidden="1" w:unhideWhenUsed="1"/>
-    <w:lsdException w:name="index 9" w:semiHidden="1" w:unhideWhenUsed="1"/>
-    <w:lsdException w:name="toc 1" w:semiHidden="1" w:uiPriority="39" w:unhideWhenUsed="1"/>
-    <w:lsdException w:name="toc 2" w:semiHidden="1" w:uiPriority="39" w:unhideWhenUsed="1"/>
-    <w:lsdException w:name="toc 3" w:semiHidden="1" w:uiPriority="39" w:unhideWhenUsed="1"/>
-    <w:lsdException w:name="toc 4" w:semiHidden="1" w:uiPriority="39" w:unhideWhenUsed="1"/>
-    <w:lsdException w:name="toc 5" w:semiHidden="1" w:uiPriority="39" w:unhideWhenUsed="1"/>
-    <w:lsdException w:name="toc 6" w:semiHidden="1" w:uiPriority="39" w:unhideWhenUsed="1"/>
-    <w:lsdException w:name="toc 7" w:semiHidden="1" w:uiPriority="39" w:unhideWhenUsed="1"/>
-    <w:lsdException w:name="toc 8" w:semiHidden="1" w:uiPriority="39" w:unhideWhenUsed="1"/>
-    <w:lsdException w:name="toc 9" w:semiHidden="1" w:uiPriority="39" w:unhideWhenUsed="1"/>
-    <w:lsdException w:name="Normal Indent" w:semiHidden="1" w:unhideWhenUsed="1"/>
-    <w:lsdException w:name="footnote text" w:semiHidden="1" w:unhideWhenUsed="1"/>
-    <w:lsdException w:name="annotation text" w:semiHidden="1" w:unhideWhenUsed="1"/>
-    <w:lsdException w:name="header" w:semiHidden="1" w:unhideWhenUsed="1"/>
-    <w:lsdException w:name="footer" w:semiHidden="1" w:unhideWhenUsed="1"/>
-    <w:lsdException w:name="index heading" w:semiHidden="1" w:unhideWhenUsed="1"/>
-    <w:lsdException w:name="caption" w:semiHidden="1" w:uiPriority="35" w:unhideWhenUsed="1" w:qFormat="1"/>
-    <w:lsdException w:name="table of figures" w:semiHidden="1" w:unhideWhenUsed="1"/>
-    <w:lsdException w:name="envelope address" w:semiHidden="1" w:unhideWhenUsed="1"/>
-    <w:lsdException w:name="envelope return" w:semiHidden="1" w:unhideWhenUsed="1"/>
-    <w:lsdException w:name="footnote reference" w:semiHidden="1" w:unhideWhenUsed="1"/>
-    <w:lsdException w:name="annotation reference" w:semiHidden="1" w:unhideWhenUsed="1"/>
-    <w:lsdException w:name="line number" w:semiHidden="1" w:unhideWhenUsed="1"/>
-    <w:lsdException w:name="page number" w:semiHidden="1" w:unhideWhenUsed="1"/>
-    <w:lsdException w:name="endnote reference" w:semiHidden="1" w:unhideWhenUsed="1"/>
-    <w:lsdException w:name="endnote text" w:semiHidden="1" w:unhideWhenUsed="1"/>
-    <w:lsdException w:name="table of authorities" w:semiHidden="1" w:unhideWhenUsed="1"/>
-    <w:lsdException w:name="macro" w:semiHidden="1" w:unhideWhenUsed="1"/>
-    <w:lsdException w:name="toa heading" w:semiHidden="1" w:unhideWhenUsed="1"/>
-    <w:lsdException w:name="List" w:semiHidden="1" w:unhideWhenUsed="1"/>
-    <w:lsdException w:name="List Bullet" w:semiHidden="1" w:unhideWhenUsed="1"/>
-    <w:lsdException w:name="List Number" w:semiHidden="1" w:unhideWhenUsed="1"/>
-    <w:lsdException w:name="List 2" w:semiHidden="1" w:unhideWhenUsed="1"/>
-    <w:lsdException w:name="List 3" w:semiHidden="1" w:unhideWhenUsed="1"/>
-    <w:lsdException w:name="List 4" w:semiHidden="1" w:unhideWhenUsed="1"/>
-    <w:lsdException w:name="List 5" w:semiHidden="1" w:unhideWhenUsed="1"/>
-    <w:lsdException w:name="List Bullet 2" w:semiHidden="1" w:unhideWhenUsed="1"/>
-    <w:lsdException w:name="List Bullet 3" w:semiHidden="1" w:unhideWhenUsed="1"/>
-    <w:lsdException w:name="List Bullet 4" w:semiHidden="1" w:unhideWhenUsed="1"/>
-    <w:lsdException w:name="List Bullet 5" w:semiHidden="1" w:unhideWhenUsed="1"/>
-    <w:lsdException w:name="List Number 2" w:semiHidden="1" w:unhideWhenUsed="1"/>
-    <w:lsdException w:name="List Number 3" w:semiHidden="1" w:unhideWhenUsed="1"/>
-    <w:lsdException w:name="List Number 4" w:semiHidden="1" w:unhideWhenUsed="1"/>
-    <w:lsdException w:name="List Number 5" w:semiHidden="1" w:unhideWhenUsed="1"/>
-    <w:lsdException w:name="Title" w:uiPriority="10" w:qFormat="1"/>
-    <w:lsdException w:name="Closing" w:semiHidden="1" w:unhideWhenUsed="1"/>
-    <w:lsdException w:name="Signature" w:semiHidden="1" w:unhideWhenUsed="1"/>
-    <w:lsdException w:name="Default Paragraph Font" w:semiHidden="1" w:uiPriority="1" w:unhideWhenUsed="1"/>
-    <w:lsdException w:name="Body Text" w:semiHidden="1" w:unhideWhenUsed="1"/>
-    <w:lsdException w:name="Body Text Indent" w:semiHidden="1" w:unhideWhenUsed="1"/>
-    <w:lsdException w:name="List Continue" w:semiHidden="1" w:unhideWhenUsed="1"/>
-    <w:lsdException w:name="List Continue 2" w:semiHidden="1" w:unhideWhenUsed="1"/>
-    <w:lsdException w:name="List Continue 3" w:semiHidden="1" w:unhideWhenUsed="1"/>
-    <w:lsdException w:name="List Continue 4" w:semiHidden="1" w:unhideWhenUsed="1"/>
-    <w:lsdException w:name="List Continue 5" w:semiHidden="1" w:unhideWhenUsed="1"/>
-    <w:lsdException w:name="Message Header" w:semiHidden="1" w:unhideWhenUsed="1"/>
-    <w:lsdException w:name="Subtitle" w:uiPriority="11" w:qFormat="1"/>
-    <w:lsdException w:name="Salutation" w:semiHidden="1" w:unhideWhenUsed="1"/>
-    <w:lsdException w:name="Date" w:semiHidden="1" w:unhideWhenUsed="1"/>
-    <w:lsdException w:name="Body Text First Indent" w:semiHidden="1" w:unhideWhenUsed="1"/>
-    <w:lsdException w:name="Body Text First Indent 2" w:semiHidden="1" w:unhideWhenUsed="1"/>
-    <w:lsdException w:name="Note Heading" w:semiHidden="1" w:unhideWhenUsed="1"/>
-    <w:lsdException w:name="Body Text 2" w:semiHidden="1" w:unhideWhenUsed="1"/>
-    <w:lsdException w:name="Body Text 3" w:semiHidden="1" w:unhideWhenUsed="1"/>
-    <w:lsdException w:name="Body Text Indent 2" w:semiHidden="1" w:unhideWhenUsed="1"/>
-    <w:lsdException w:name="Body Text Indent 3" w:semiHidden="1" w:unhideWhenUsed="1"/>
-    <w:lsdException w:name="Block Text" w:semiHidden="1" w:unhideWhenUsed="1"/>
-    <w:lsdException w:name="Hyperlink" w:semiHidden="1" w:unhideWhenUsed="1"/>
-    <w:lsdException w:name="FollowedHyperlink" w:semiHidden="1" w:unhideWhenUsed="1"/>
-    <w:lsdException w:name="Strong" w:uiPriority="22" w:qFormat="1"/>
-    <w:lsdException w:name="Emphasis" w:uiPriority="20" w:qFormat="1"/>
-    <w:lsdException w:name="Document Map" w:semiHidden="1" w:unhideWhenUsed="1"/>
-    <w:lsdException w:name="Plain Text" w:semiHidden="1" w:unhideWhenUsed="1"/>
-    <w:lsdException w:name="E-mail Signature" w:semiHidden="1" w:unhideWhenUsed="1"/>
-    <w:lsdException w:name="HTML Top of Form" w:semiHidden="1" w:unhideWhenUsed="1"/>
-    <w:lsdException w:name="HTML Bottom of Form" w:semiHidden="1" w:unhideWhenUsed="1"/>
-    <w:lsdException w:name="Normal (Web)" w:semiHidden="1" w:unhideWhenUsed="1"/>
-    <w:lsdException w:name="HTML Acronym" w:semiHidden="1" w:unhideWhenUsed="1"/>
-    <w:lsdException w:name="HTML Address" w:semiHidden="1" w:unhideWhenUsed="1"/>
-    <w:lsdException w:name="HTML Cite" w:semiHidden="1" w:unhideWhenUsed="1"/>
-    <w:lsdException w:name="HTML Code" w:semiHidden="1" w:unhideWhenUsed="1"/>
-    <w:lsdException w:name="HTML Definition" w:semiHidden="1" w:unhideWhenUsed="1"/>
-    <w:lsdException w:name="HTML Keyboard" w:semiHidden="1" w:unhideWhenUsed="1"/>
-    <w:lsdException w:name="HTML Preformatted" w:semiHidden="1" w:unhideWhenUsed="1"/>
-    <w:lsdException w:name="HTML Sample" w:semiHidden="1" w:unhideWhenUsed="1"/>
-    <w:lsdException w:name="HTML Typewriter" w:semiHidden="1" w:unhideWhenUsed="1"/>
-    <w:lsdException w:name="HTML Variable" w:semiHidden="1" w:unhideWhenUsed="1"/>
-    <w:lsdException w:name="Normal Table" w:semiHidden="1" w:unhideWhenUsed="1"/>
-    <w:lsdException w:name="annotation subject" w:semiHidden="1" w:unhideWhenUsed="1"/>
-    <w:lsdException w:name="No List" w:semiHidden="1" w:unhideWhenUsed="1"/>
-    <w:lsdException w:name="Outline List 1" w:semiHidden="1" w:unhideWhenUsed="1"/>
-    <w:lsdException w:name="Outline List 2" w:semiHidden="1" w:unhideWhenUsed="1"/>
-    <w:lsdException w:name="Outline List 3" w:semiHidden="1" w:unhideWhenUsed="1"/>
-    <w:lsdException w:name="Table Simple 1" w:semiHidden="1" w:unhideWhenUsed="1"/>
-    <w:lsdException w:name="Table Simple 2" w:semiHidden="1" w:unhideWhenUsed="1"/>
-    <w:lsdException w:name="Table Simple 3" w:semiHidden="1" w:unhideWhenUsed="1"/>
-    <w:lsdException w:name="Table Classic 1" w:semiHidden="1" w:unhideWhenUsed="1"/>
-    <w:lsdException w:name="Table Classic 2" w:semiHidden="1" w:unhideWhenUsed="1"/>
-    <w:lsdException w:name="Table Classic 3" w:semiHidden="1" w:unhideWhenUsed="1"/>
-    <w:lsdException w:name="Table Classic 4" w:semiHidden="1" w:unhideWhenUsed="1"/>
-    <w:lsdException w:name="Table Colorful 1" w:semiHidden="1" w:unhideWhenUsed="1"/>
-    <w:lsdException w:name="Table Colorful 2" w:semiHidden="1" w:unhideWhenUsed="1"/>
-    <w:lsdException w:name="Table Colorful 3" w:semiHidden="1" w:unhideWhenUsed="1"/>
-    <w:lsdException w:name="Table Columns 1" w:semiHidden="1" w:unhideWhenUsed="1"/>
-    <w:lsdException w:name="Table Columns 2" w:semiHidden="1" w:unhideWhenUsed="1"/>
-    <w:lsdException w:name="Table Columns 3" w:semiHidden="1" w:unhideWhenUsed="1"/>
-    <w:lsdException w:name="Table Columns 4" w:semiHidden="1" w:unhideWhenUsed="1"/>
-    <w:lsdException w:name="Table Columns 5" w:semiHidden="1" w:unhideWhenUsed="1"/>
-    <w:lsdException w:name="Table Grid 1" w:semiHidden="1" w:unhideWhenUsed="1"/>
-    <w:lsdException w:name="Table Grid 2" w:semiHidden="1" w:unhideWhenUsed="1"/>
-    <w:lsdException w:name="Table Grid 3" w:semiHidden="1" w:unhideWhenUsed="1"/>
-    <w:lsdException w:name="Table Grid 4" w:semiHidden="1" w:unhideWhenUsed="1"/>
-    <w:lsdException w:name="Table Grid 5" w:semiHidden="1" w:unhideWhenUsed="1"/>
-    <w:lsdException w:name="Table Grid 6" w:semiHidden="1" w:unhideWhenUsed="1"/>
-    <w:lsdException w:name="Table Grid 7" w:semiHidden="1" w:unhideWhenUsed="1"/>
-    <w:lsdException w:name="Table Grid 8" w:semiHidden="1" w:unhideWhenUsed="1"/>
-    <w:lsdException w:name="Table List 1" w:semiHidden="1" w:unhideWhenUsed="1"/>
-    <w:lsdException w:name="Table List 2" w:semiHidden="1" w:unhideWhenUsed="1"/>
-    <w:lsdException w:name="Table List 3" w:semiHidden="1" w:unhideWhenUsed="1"/>
-    <w:lsdException w:name="Table List 4" w:semiHidden="1" w:unhideWhenUsed="1"/>
-    <w:lsdException w:name="Table List 5" w:semiHidden="1" w:unhideWhenUsed="1"/>
-    <w:lsdException w:name="Table List 6" w:semiHidden="1" w:unhideWhenUsed="1"/>
-    <w:lsdException w:name="Table List 7" w:semiHidden="1" w:unhideWhenUsed="1"/>
-    <w:lsdException w:name="Table List 8" w:semiHidden="1" w:unhideWhenUsed="1"/>
-    <w:lsdException w:name="Table 3D effects 1" w:semiHidden="1" w:unhideWhenUsed="1"/>
-    <w:lsdException w:name="Table 3D effects 2" w:semiHidden="1" w:unhideWhenUsed="1"/>
-    <w:lsdException w:name="Table 3D effects 3" w:semiHidden="1" w:unhideWhenUsed="1"/>
-    <w:lsdException w:name="Table Contemporary" w:semiHidden="1" w:unhideWhenUsed="1"/>
-    <w:lsdException w:name="Table Elegant" w:semiHidden="1" w:unhideWhenUsed="1"/>
-    <w:lsdException w:name="Table Professional" w:semiHidden="1" w:unhideWhenUsed="1"/>
-    <w:lsdException w:name="Table Subtle 1" w:semiHidden="1" w:unhideWhenUsed="1"/>
-    <w:lsdException w:name="Table Subtle 2" w:semiHidden="1" w:unhideWhenUsed="1"/>
-    <w:lsdException w:name="Table Web 1" w:semiHidden="1" w:unhideWhenUsed="1"/>
-    <w:lsdException w:name="Table Web 2" w:semiHidden="1" w:unhideWhenUsed="1"/>
-    <w:lsdException w:name="Table Web 3" w:semiHidden="1" w:unhideWhenUsed="1"/>
-    <w:lsdException w:name="Balloon Text" w:semiHidden="1" w:unhideWhenUsed="1"/>
-    <w:lsdException w:name="Table Grid" w:uiPriority="39"/>
-    <w:lsdException w:name="Table Theme" w:semiHidden="1" w:unhideWhenUsed="1"/>
-    <w:lsdException w:name="Placeholder Text" w:semiHidden="1"/>
-    <w:lsdException w:name="No Spacing" w:uiPriority="1" w:qFormat="1"/>
-    <w:lsdException w:name="Light Shading" w:uiPriority="60"/>
-    <w:lsdException w:name="Light List" w:uiPriority="61"/>
-    <w:lsdException w:name="Light Grid" w:uiPriority="62"/>
-    <w:lsdException w:name="Medium Shading 1" w:uiPriority="63"/>
-    <w:lsdException w:name="Medium Shading 2" w:uiPriority="64"/>
-    <w:lsdException w:name="Medium List 1" w:uiPriority="65"/>
-    <w:lsdException w:name="Medium List 2" w:uiPriority="66"/>
-    <w:lsdException w:name="Medium Grid 1" w:uiPriority="67"/>
-    <w:lsdException w:name="Medium Grid 2" w:uiPriority="68"/>
-    <w:lsdException w:name="Medium Grid 3" w:uiPriority="69"/>
-    <w:lsdException w:name="Dark List" w:uiPriority="70"/>
-    <w:lsdException w:name="Colorful Shading" w:uiPriority="71"/>
-    <w:lsdException w:name="Colorful List" w:uiPriority="72"/>
-    <w:lsdException w:name="Colorful Grid" w:uiPriority="73"/>
-    <w:lsdException w:name="Light Shading Accent 1" w:uiPriority="60"/>
-    <w:lsdException w:name="Light List Accent 1" w:uiPriority="61"/>
-    <w:lsdException w:name="Light Grid Accent 1" w:uiPriority="62"/>
-    <w:lsdException w:name="Medium Shading 1 Accent 1" w:uiPriority="63"/>
-    <w:lsdException w:name="Medium Shading 2 Accent 1" w:uiPriority="64"/>
-    <w:lsdException w:name="Medium List 1 Accent 1" w:uiPriority="65"/>
-    <w:lsdException w:name="Revision" w:semiHidden="1"/>
-    <w:lsdException w:name="List Paragraph" w:uiPriority="34" w:qFormat="1"/>
-    <w:lsdException w:name="Quote" w:uiPriority="29" w:qFormat="1"/>
-    <w:lsdException w:name="Intense Quote" w:uiPriority="30" w:qFormat="1"/>
-    <w:lsdException w:name="Medium List 2 Accent 1" w:uiPriority="66"/>
-    <w:lsdException w:name="Medium Grid 1 Accent 1" w:uiPriority="67"/>
-    <w:lsdException w:name="Medium Grid 2 Accent 1" w:uiPriority="68"/>
-    <w:lsdException w:name="Medium Grid 3 Accent 1" w:uiPriority="69"/>
-    <w:lsdException w:name="Dark List Accent 1" w:uiPriority="70"/>
-    <w:lsdException w:name="Colorful Shading Accent 1" w:uiPriority="71"/>
-    <w:lsdException w:name="Colorful List Accent 1" w:uiPriority="72"/>
-    <w:lsdException w:name="Colorful Grid Accent 1" w:uiPriority="73"/>
-    <w:lsdException w:name="Light Shading Accent 2" w:uiPriority="60"/>
-    <w:lsdException w:name="Light List Accent 2" w:uiPriority="61"/>
-    <w:lsdException w:name="Light Grid Accent 2" w:uiPriority="62"/>
-    <w:lsdException w:name="Medium Shading 1 Accent 2" w:uiPriority="63"/>
-    <w:lsdException w:name="Medium Shading 2 Accent 2" w:uiPriority="64"/>
-    <w:lsdException w:name="Medium List 1 Accent 2" w:uiPriority="65"/>
-    <w:lsdException w:name="Medium List 2 Accent 2" w:uiPriority="66"/>
-    <w:lsdException w:name="Medium Grid 1 Accent 2" w:uiPriority="67"/>
-    <w:lsdException w:name="Medium Grid 2 Accent 2" w:uiPriority="68"/>
-    <w:lsdException w:name="Medium Grid 3 Accent 2" w:uiPriority="69"/>
-    <w:lsdException w:name="Dark List Accent 2" w:uiPriority="70"/>
-    <w:lsdException w:name="Colorful Shading Accent 2" w:uiPriority="71"/>
-    <w:lsdException w:name="Colorful List Accent 2" w:uiPriority="72"/>
-    <w:lsdException w:name="Colorful Grid Accent 2" w:uiPriority="73"/>
-    <w:lsdException w:name="Light Shading Accent 3" w:uiPriority="60"/>
-    <w:lsdException w:name="Light List Accent 3" w:uiPriority="61"/>
-    <w:lsdException w:name="Light Grid Accent 3" w:uiPriority="62"/>
-    <w:lsdException w:name="Medium Shading 1 Accent 3" w:uiPriority="63"/>
-    <w:lsdException w:name="Medium Shading 2 Accent 3" w:uiPriority="64"/>
-    <w:lsdException w:name="Medium List 1 Accent 3" w:uiPriority="65"/>
-    <w:lsdException w:name="Medium List 2 Accent 3" w:uiPriority="66"/>
-    <w:lsdException w:name="Medium Grid 1 Accent 3" w:uiPriority="67"/>
-    <w:lsdException w:name="Medium Grid 2 Accent 3" w:uiPriority="68"/>
-    <w:lsdException w:name="Medium Grid 3 Accent 3" w:uiPriority="69"/>
-    <w:lsdException w:name="Dark List Accent 3" w:uiPriority="70"/>
-    <w:lsdException w:name="Colorful Shading Accent 3" w:uiPriority="71"/>
-    <w:lsdException w:name="Colorful List Accent 3" w:uiPriority="72"/>
-    <w:lsdException w:name="Colorful Grid Accent 3" w:uiPriority="73"/>
-    <w:lsdException w:name="Light Shading Accent 4" w:uiPriority="60"/>
-    <w:lsdException w:name="Light List Accent 4" w:uiPriority="61"/>
-    <w:lsdException w:name="Light Grid Accent 4" w:uiPriority="62"/>
-    <w:lsdException w:name="Medium Shading 1 Accent 4" w:uiPriority="63"/>
-    <w:lsdException w:name="Medium Shading 2 Accent 4" w:uiPriority="64"/>
-    <w:lsdException w:name="Medium List 1 Accent 4" w:uiPriority="65"/>
-    <w:lsdException w:name="Medium List 2 Accent 4" w:uiPriority="66"/>
-    <w:lsdException w:name="Medium Grid 1 Accent 4" w:uiPriority="67"/>
-    <w:lsdException w:name="Medium Grid 2 Accent 4" w:uiPriority="68"/>
-    <w:lsdException w:name="Medium Grid 3 Accent 4" w:uiPriority="69"/>
-    <w:lsdException w:name="Dark List Accent 4" w:uiPriority="70"/>
-    <w:lsdException w:name="Colorful Shading Accent 4" w:uiPriority="71"/>
-    <w:lsdException w:name="Colorful List Accent 4" w:uiPriority="72"/>
-    <w:lsdException w:name="Colorful Grid Accent 4" w:uiPriority="73"/>
-    <w:lsdException w:name="Light Shading Accent 5" w:uiPriority="60"/>
-    <w:lsdException w:name="Light List Accent 5" w:uiPriority="61"/>
-    <w:lsdException w:name="Light Grid Accent 5" w:uiPriority="62"/>
-    <w:lsdException w:name="Medium Shading 1 Accent 5" w:uiPriority="63"/>
-    <w:lsdException w:name="Medium Shading 2 Accent 5" w:uiPriority="64"/>
-    <w:lsdException w:name="Medium List 1 Accent 5" w:uiPriority="65"/>
-    <w:lsdException w:name="Medium List 2 Accent 5" w:uiPriority="66"/>
-    <w:lsdException w:name="Medium Grid 1 Accent 5" w:uiPriority="67"/>
-    <w:lsdException w:name="Medium Grid 2 Accent 5" w:uiPriority="68"/>
-    <w:lsdException w:name="Medium Grid 3 Accent 5" w:uiPriority="69"/>
-    <w:lsdException w:name="Dark List Accent 5" w:uiPriority="70"/>
-    <w:lsdException w:name="Colorful Shading Accent 5" w:uiPriority="71"/>
-    <w:lsdException w:name="Colorful List Accent 5" w:uiPriority="72"/>
-    <w:lsdException w:name="Colorful Grid Accent 5" w:uiPriority="73"/>
-    <w:lsdException w:name="Light Shading Accent 6" w:uiPriority="60"/>
-    <w:lsdException w:name="Light List Accent 6" w:uiPriority="61"/>
-    <w:lsdException w:name="Light Grid Accent 6" w:uiPriority="62"/>
-    <w:lsdException w:name="Medium Shading 1 Accent 6" w:uiPriority="63"/>
-    <w:lsdException w:name="Medium Shading 2 Accent 6" w:uiPriority="64"/>
-    <w:lsdException w:name="Medium List 1 Accent 6" w:uiPriority="65"/>
-    <w:lsdException w:name="Medium List 2 Accent 6" w:uiPriority="66"/>
-    <w:lsdException w:name="Medium Grid 1 Accent 6" w:uiPriority="67"/>
-    <w:lsdException w:name="Medium Grid 2 Accent 6" w:uiPriority="68"/>
-    <w:lsdException w:name="Medium Grid 3 Accent 6" w:uiPriority="69"/>
-    <w:lsdException w:name="Dark List Accent 6" w:uiPriority="70"/>
-    <w:lsdException w:name="Colorful Shading Accent 6" w:uiPriority="71"/>
-    <w:lsdException w:name="Colorful List Accent 6" w:uiPriority="72"/>
-    <w:lsdException w:name="Colorful Grid Accent 6" w:uiPriority="73"/>
-    <w:lsdException w:name="Subtle Emphasis" w:uiPriority="19" w:qFormat="1"/>
-    <w:lsdException w:name="Intense Emphasis" w:uiPriority="21" w:qFormat="1"/>
-    <w:lsdException w:name="Subtle Reference" w:uiPriority="31" w:qFormat="1"/>
-    <w:lsdException w:name="Intense Reference" w:uiPriority="32" w:qFormat="1"/>
-    <w:lsdException w:name="Book Title" w:uiPriority="33" w:qFormat="1"/>
-    <w:lsdException w:name="Bibliography" w:semiHidden="1" w:uiPriority="37" w:unhideWhenUsed="1"/>
-    <w:lsdException w:name="TOC Heading" w:semiHidden="1" w:uiPriority="39" w:unhideWhenUsed="1" w:qFormat="1"/>
-    <w:lsdException w:name="Plain Table 1" w:uiPriority="41"/>
-    <w:lsdException w:name="Plain Table 2" w:uiPriority="42"/>
-    <w:lsdException w:name="Plain Table 3" w:uiPriority="43"/>
-    <w:lsdException w:name="Plain Table 4" w:uiPriority="44"/>
-    <w:lsdException w:name="Plain Table 5" w:uiPriority="45"/>
-    <w:lsdException w:name="Grid Table Light" w:uiPriority="40"/>
-    <w:lsdException w:name="Grid Table 1 Light" w:uiPriority="46"/>
-    <w:lsdException w:name="Grid Table 2" w:uiPriority="47"/>
-    <w:lsdException w:name="Grid Table 3" w:uiPriority="48"/>
-    <w:lsdException w:name="Grid Table 4" w:uiPriority="49"/>
-    <w:lsdException w:name="Grid Table 5 Dark" w:uiPriority="50"/>
-    <w:lsdException w:name="Grid Table 6 Colorful" w:uiPriority="51"/>
-    <w:lsdException w:name="Grid Table 7 Colorful" w:uiPriority="52"/>
-    <w:lsdException w:name="Grid Table 1 Light Accent 1" w:uiPriority="46"/>
-    <w:lsdException w:name="Grid Table 2 Accent 1" w:uiPriority="47"/>
-    <w:lsdException w:name="Grid Table 3 Accent 1" w:uiPriority="48"/>
-    <w:lsdException w:name="Grid Table 4 Accent 1" w:uiPriority="49"/>
-    <w:lsdException w:name="Grid Table 5 Dark Accent 1" w:uiPriority="50"/>
-    <w:lsdException w:name="Grid Table 6 Colorful Accent 1" w:uiPriority="51"/>
-    <w:lsdException w:name="Grid Table 7 Colorful Accent 1" w:uiPriority="52"/>
-    <w:lsdException w:name="Grid Table 1 Light Accent 2" w:uiPriority="46"/>
-    <w:lsdException w:name="Grid Table 2 Accent 2" w:uiPriority="47"/>
-    <w:lsdException w:name="Grid Table 3 Accent 2" w:uiPriority="48"/>
-    <w:lsdException w:name="Grid Table 4 Accent 2" w:uiPriority="49"/>
-    <w:lsdException w:name="Grid Table 5 Dark Accent 2" w:uiPriority="50"/>
-    <w:lsdException w:name="Grid Table 6 Colorful Accent 2" w:uiPriority="51"/>
-    <w:lsdException w:name="Grid Table 7 Colorful Accent 2" w:uiPriority="52"/>
-    <w:lsdException w:name="Grid Table 1 Light Accent 3" w:uiPriority="46"/>
-    <w:lsdException w:name="Grid Table 2 Accent 3" w:uiPriority="47"/>
-    <w:lsdException w:name="Grid Table 3 Accent 3" w:uiPriority="48"/>
-    <w:lsdException w:name="Grid Table 4 Accent 3" w:uiPriority="49"/>
-    <w:lsdException w:name="Grid Table 5 Dark Accent 3" w:uiPriority="50"/>
-    <w:lsdException w:name="Grid Table 6 Colorful Accent 3" w:uiPriority="51"/>
-    <w:lsdException w:name="Grid Table 7 Colorful Accent 3" w:uiPriority="52"/>
-    <w:lsdException w:name="Grid Table 1 Light Accent 4" w:uiPriority="46"/>
-    <w:lsdException w:name="Grid Table 2 Accent 4" w:uiPriority="47"/>
-    <w:lsdException w:name="Grid Table 3 Accent 4" w:uiPriority="48"/>
-    <w:lsdException w:name="Grid Table 4 Accent 4" w:uiPriority="49"/>
-    <w:lsdException w:name="Grid Table 5 Dark Accent 4" w:uiPriority="50"/>
-    <w:lsdException w:name="Grid Table 6 Colorful Accent 4" w:uiPriority="51"/>
-    <w:lsdException w:name="Grid Table 7 Colorful Accent 4" w:uiPriority="52"/>
-    <w:lsdException w:name="Grid Table 1 Light Accent 5" w:uiPriority="46"/>
-    <w:lsdException w:name="Grid Table 2 Accent 5" w:uiPriority="47"/>
-    <w:lsdException w:name="Grid Table 3 Accent 5" w:uiPriority="48"/>
-    <w:lsdException w:name="Grid Table 4 Accent 5" w:uiPriority="49"/>
-    <w:lsdException w:name="Grid Table 5 Dark Accent 5" w:uiPriority="50"/>
-    <w:lsdException w:name="Grid Table 6 Colorful Accent 5" w:uiPriority="51"/>
-    <w:lsdException w:name="Grid Table 7 Colorful Accent 5" w:uiPriority="52"/>
-    <w:lsdException w:name="Grid Table 1 Light Accent 6" w:uiPriority="46"/>
-    <w:lsdException w:name="Grid Table 2 Accent 6" w:uiPriority="47"/>
-    <w:lsdException w:name="Grid Table 3 Accent 6" w:uiPriority="48"/>
-    <w:lsdException w:name="Grid Table 4 Accent 6" w:uiPriority="49"/>
-    <w:lsdException w:name="Grid Table 5 Dark Accent 6" w:uiPriority="50"/>
-    <w:lsdException w:name="Grid Table 6 Colorful Accent 6" w:uiPriority="51"/>
-    <w:lsdException w:name="Grid Table 7 Colorful Accent 6" w:uiPriority="52"/>
-    <w:lsdException w:name="List Table 1 Light" w:uiPriority="46"/>
-    <w:lsdException w:name="List Table 2" w:uiPriority="47"/>
-    <w:lsdException w:name="List Table 3" w:uiPriority="48"/>
-    <w:lsdException w:name="List Table 4" w:uiPriority="49"/>
-    <w:lsdException w:name="List Table 5 Dark" w:uiPriority="50"/>
-    <w:lsdException w:name="List Table 6 Colorful" w:uiPriority="51"/>
-    <w:lsdException w:name="List Table 7 Colorful" w:uiPriority="52"/>
-    <w:lsdException w:name="List Table 1 Light Accent 1" w:uiPriority="46"/>
-    <w:lsdException w:name="List Table 2 Accent 1" w:uiPriority="47"/>
-    <w:lsdException w:name="List Table 3 Accent 1" w:uiPriority="48"/>
-    <w:lsdException w:name="List Table 4 Accent 1" w:uiPriority="49"/>
-    <w:lsdException w:name="List Table 5 Dark Accent 1" w:uiPriority="50"/>
-    <w:lsdException w:name="List Table 6 Colorful Accent 1" w:uiPriority="51"/>
-    <w:lsdException w:name="List Table 7 Colorful Accent 1" w:uiPriority="52"/>
-    <w:lsdException w:name="List Table 1 Light Accent 2" w:uiPriority="46"/>
-    <w:lsdException w:name="List Table 2 Accent 2" w:uiPriority="47"/>
-    <w:lsdException w:name="List Table 3 Accent 2" w:uiPriority="48"/>
-    <w:lsdException w:name="List Table 4 Accent 2" w:uiPriority="49"/>
-    <w:lsdException w:name="List Table 5 Dark Accent 2" w:uiPriority="50"/>
-    <w:lsdException w:name="List Table 6 Colorful Accent 2" w:uiPriority="51"/>
-    <w:lsdException w:name="List Table 7 Colorful Accent 2" w:uiPriority="52"/>
-    <w:lsdException w:name="List Table 1 Light Accent 3" w:uiPriority="46"/>
-    <w:lsdException w:name="List Table 2 Accent 3" w:uiPriority="47"/>
-    <w:lsdException w:name="List Table 3 Accent 3" w:uiPriority="48"/>
-    <w:lsdException w:name="List Table 4 Accent 3" w:uiPriority="49"/>
-    <w:lsdException w:name="List Table 5 Dark Accent 3" w:uiPriority="50"/>
-    <w:lsdException w:name="List Table 6 Colorful Accent 3" w:uiPriority="51"/>
-    <w:lsdException w:name="List Table 7 Colorful Accent 3" w:uiPriority="52"/>
-    <w:lsdException w:name="List Table 1 Light Accent 4" w:uiPriority="46"/>
-    <w:lsdException w:name="List Table 2 Accent 4" w:uiPriority="47"/>
-    <w:lsdException w:name="List Table 3 Accent 4" w:uiPriority="48"/>
-    <w:lsdException w:name="List Table 4 Accent 4" w:uiPriority="49"/>
-    <w:lsdException w:name="List Table 5 Dark Accent 4" w:uiPriority="50"/>
-    <w:lsdException w:name="List Table 6 Colorful Accent 4" w:uiPriority="51"/>
-    <w:lsdException w:name="List Table 7 Colorful Accent 4" w:uiPriority="52"/>
-    <w:lsdException w:name="List Table 1 Light Accent 5" w:uiPriority="46"/>
-    <w:lsdException w:name="List Table 2 Accent 5" w:uiPriority="47"/>
-    <w:lsdException w:name="List Table 3 Accent 5" w:uiPriority="48"/>
-    <w:lsdException w:name="List Table 4 Accent 5" w:uiPriority="49"/>
-    <w:lsdException w:name="List Table 5 Dark Accent 5" w:uiPriority="50"/>
-    <w:lsdException w:name="List Table 6 Colorful Accent 5" w:uiPriority="51"/>
-    <w:lsdException w:name="List Table 7 Colorful Accent 5" w:uiPriority="52"/>
-    <w:lsdException w:name="List Table 1 Light Accent 6" w:uiPriority="46"/>
-    <w:lsdException w:name="List Table 2 Accent 6" w:uiPriority="47"/>
-    <w:lsdException w:name="List Table 3 Accent 6" w:uiPriority="48"/>
-    <w:lsdException w:name="List Table 4 Accent 6" w:uiPriority="49"/>
-    <w:lsdException w:name="List Table 5 Dark Accent 6" w:uiPriority="50"/>
-    <w:lsdException w:name="List Table 6 Colorful Accent 6" w:uiPriority="51"/>
-    <w:lsdException w:name="List Table 7 Colorful Accent 6" w:uiPriority="52"/>
-    <w:lsdException w:name="Mention" w:semiHidden="1" w:unhideWhenUsed="1"/>
-    <w:lsdException w:name="Smart Hyperlink" w:semiHidden="1" w:unhideWhenUsed="1"/>
-    <w:lsdException w:name="Hashtag" w:semiHidden="1" w:unhideWhenUsed="1"/>
-    <w:lsdException w:name="Unresolved Mention" w:semiHidden="1" w:unhideWhenUsed="1"/>
+  <w:latentStyles w:defLockedState="0" w:defUIPriority="99" w:defSemiHidden="1" w:defUnhideWhenUsed="1" w:defQFormat="0" w:count="267">
+    <w:lsdException w:name="Normal" w:semiHidden="0" w:uiPriority="0" w:unhideWhenUsed="0" w:qFormat="1"/>
+    <w:lsdException w:name="heading 1" w:semiHidden="0" w:uiPriority="9" w:unhideWhenUsed="0" w:qFormat="1"/>
+    <w:lsdException w:name="heading 2" w:uiPriority="9" w:qFormat="1"/>
+    <w:lsdException w:name="heading 3" w:uiPriority="9" w:qFormat="1"/>
+    <w:lsdException w:name="heading 4" w:uiPriority="9" w:qFormat="1"/>
+    <w:lsdException w:name="heading 5" w:uiPriority="9" w:qFormat="1"/>
+    <w:lsdException w:name="heading 6" w:uiPriority="9" w:qFormat="1"/>
+    <w:lsdException w:name="heading 7" w:uiPriority="9" w:qFormat="1"/>
+    <w:lsdException w:name="heading 8" w:uiPriority="9" w:qFormat="1"/>
+    <w:lsdException w:name="heading 9" w:uiPriority="9" w:qFormat="1"/>
+    <w:lsdException w:name="toc 1" w:uiPriority="39"/>
+    <w:lsdException w:name="toc 2" w:uiPriority="39"/>
+    <w:lsdException w:name="toc 3" w:uiPriority="39"/>
+    <w:lsdException w:name="toc 4" w:uiPriority="39"/>
+    <w:lsdException w:name="toc 5" w:uiPriority="39"/>
+    <w:lsdException w:name="toc 6" w:uiPriority="39"/>
+    <w:lsdException w:name="toc 7" w:uiPriority="39"/>
+    <w:lsdException w:name="toc 8" w:uiPriority="39"/>
+    <w:lsdException w:name="toc 9" w:uiPriority="39"/>
+    <w:lsdException w:name="caption" w:uiPriority="35" w:qFormat="1"/>
+    <w:lsdException w:name="Title" w:semiHidden="0" w:uiPriority="10" w:unhideWhenUsed="0" w:qFormat="1"/>
+    <w:lsdException w:name="Default Paragraph Font" w:uiPriority="1"/>
+    <w:lsdException w:name="Subtitle" w:semiHidden="0" w:uiPriority="11" w:unhideWhenUsed="0" w:qFormat="1"/>
+    <w:lsdException w:name="Strong" w:semiHidden="0" w:uiPriority="22" w:unhideWhenUsed="0" w:qFormat="1"/>
+    <w:lsdException w:name="Emphasis" w:semiHidden="0" w:uiPriority="20" w:unhideWhenUsed="0" w:qFormat="1"/>
+    <w:lsdException w:name="Table Grid" w:semiHidden="0" w:uiPriority="39" w:unhideWhenUsed="0"/>
+    <w:lsdException w:name="Placeholder Text" w:unhideWhenUsed="0"/>
+    <w:lsdException w:name="No Spacing" w:semiHidden="0" w:uiPriority="1" w:unhideWhenUsed="0" w:qFormat="1"/>
+    <w:lsdException w:name="Light Shading" w:semiHidden="0" w:uiPriority="60" w:unhideWhenUsed="0"/>
+    <w:lsdException w:name="Light List" w:semiHidden="0" w:uiPriority="61" w:unhideWhenUsed="0"/>
+    <w:lsdException w:name="Light Grid" w:semiHidden="0" w:uiPriority="62" w:unhideWhenUsed="0"/>
+    <w:lsdException w:name="Medium Shading 1" w:semiHidden="0" w:uiPriority="63" w:unhideWhenUsed="0"/>
+    <w:lsdException w:name="Medium Shading 2" w:semiHidden="0" w:uiPriority="64" w:unhideWhenUsed="0"/>
+    <w:lsdException w:name="Medium List 1" w:semiHidden="0" w:uiPriority="65" w:unhideWhenUsed="0"/>
+    <w:lsdException w:name="Medium List 2" w:semiHidden="0" w:uiPriority="66" w:unhideWhenUsed="0"/>
+    <w:lsdException w:name="Medium Grid 1" w:semiHidden="0" w:uiPriority="67" w:unhideWhenUsed="0"/>
+    <w:lsdException w:name="Medium Grid 2" w:semiHidden="0" w:uiPriority="68" w:unhideWhenUsed="0"/>
+    <w:lsdException w:name="Medium Grid 3" w:semiHidden="0" w:uiPriority="69" w:unhideWhenUsed="0"/>
+    <w:lsdException w:name="Dark List" w:semiHidden="0" w:uiPriority="70" w:unhideWhenUsed="0"/>
+    <w:lsdException w:name="Colorful Shading" w:semiHidden="0" w:uiPriority="71" w:unhideWhenUsed="0"/>
+    <w:lsdException w:name="Colorful List" w:semiHidden="0" w:uiPriority="72" w:unhideWhenUsed="0"/>
+    <w:lsdException w:name="Colorful Grid" w:semiHidden="0" w:uiPriority="73" w:unhideWhenUsed="0"/>
+    <w:lsdException w:name="Light Shading Accent 1" w:semiHidden="0" w:uiPriority="60" w:unhideWhenUsed="0"/>
+    <w:lsdException w:name="Light List Accent 1" w:semiHidden="0" w:uiPriority="61" w:unhideWhenUsed="0"/>
+    <w:lsdException w:name="Light Grid Accent 1" w:semiHidden="0" w:uiPriority="62" w:unhideWhenUsed="0"/>
+    <w:lsdException w:name="Medium Shading 1 Accent 1" w:semiHidden="0" w:uiPriority="63" w:unhideWhenUsed="0"/>
+    <w:lsdException w:name="Medium Shading 2 Accent 1" w:semiHidden="0" w:uiPriority="64" w:unhideWhenUsed="0"/>
+    <w:lsdException w:name="Medium List 1 Accent 1" w:semiHidden="0" w:uiPriority="65" w:unhideWhenUsed="0"/>
+    <w:lsdException w:name="Revision" w:unhideWhenUsed="0"/>
+    <w:lsdException w:name="List Paragraph" w:semiHidden="0" w:uiPriority="34" w:unhideWhenUsed="0" w:qFormat="1"/>
+    <w:lsdException w:name="Quote" w:semiHidden="0" w:uiPriority="29" w:unhideWhenUsed="0" w:qFormat="1"/>
+    <w:lsdException w:name="Intense Quote" w:semiHidden="0" w:uiPriority="30" w:unhideWhenUsed="0" w:qFormat="1"/>
+    <w:lsdException w:name="Medium List 2 Accent 1" w:semiHidden="0" w:uiPriority="66" w:unhideWhenUsed="0"/>
+    <w:lsdException w:name="Medium Grid 1 Accent 1" w:semiHidden="0" w:uiPriority="67" w:unhideWhenUsed="0"/>
+    <w:lsdException w:name="Medium Grid 2 Accent 1" w:semiHidden="0" w:uiPriority="68" w:unhideWhenUsed="0"/>
+    <w:lsdException w:name="Medium Grid 3 Accent 1" w:semiHidden="0" w:uiPriority="69" w:unhideWhenUsed="0"/>
+    <w:lsdException w:name="Dark List Accent 1" w:semiHidden="0" w:uiPriority="70" w:unhideWhenUsed="0"/>
+    <w:lsdException w:name="Colorful Shading Accent 1" w:semiHidden="0" w:uiPriority="71" w:unhideWhenUsed="0"/>
+    <w:lsdException w:name="Colorful List Accent 1" w:semiHidden="0" w:uiPriority="72" w:unhideWhenUsed="0"/>
+    <w:lsdException w:name="Colorful Grid Accent 1" w:semiHidden="0" w:uiPriority="73" w:unhideWhenUsed="0"/>
+    <w:lsdException w:name="Light Shading Accent 2" w:semiHidden="0" w:uiPriority="60" w:unhideWhenUsed="0"/>
+    <w:lsdException w:name="Light List Accent 2" w:semiHidden="0" w:uiPriority="61" w:unhideWhenUsed="0"/>
+    <w:lsdException w:name="Light Grid Accent 2" w:semiHidden="0" w:uiPriority="62" w:unhideWhenUsed="0"/>
+    <w:lsdException w:name="Medium Shading 1 Accent 2" w:semiHidden="0" w:uiPriority="63" w:unhideWhenUsed="0"/>
+    <w:lsdException w:name="Medium Shading 2 Accent 2" w:semiHidden="0" w:uiPriority="64" w:unhideWhenUsed="0"/>
+    <w:lsdException w:name="Medium List 1 Accent 2" w:semiHidden="0" w:uiPriority="65" w:unhideWhenUsed="0"/>
+    <w:lsdException w:name="Medium List 2 Accent 2" w:semiHidden="0" w:uiPriority="66" w:unhideWhenUsed="0"/>
+    <w:lsdException w:name="Medium Grid 1 Accent 2" w:semiHidden="0" w:uiPriority="67" w:unhideWhenUsed="0"/>
+    <w:lsdException w:name="Medium Grid 2 Accent 2" w:semiHidden="0" w:uiPriority="68" w:unhideWhenUsed="0"/>
+    <w:lsdException w:name="Medium Grid 3 Accent 2" w:semiHidden="0" w:uiPriority="69" w:unhideWhenUsed="0"/>
+    <w:lsdException w:name="Dark List Accent 2" w:semiHidden="0" w:uiPriority="70" w:unhideWhenUsed="0"/>
+    <w:lsdException w:name="Colorful Shading Accent 2" w:semiHidden="0" w:uiPriority="71" w:unhideWhenUsed="0"/>
+    <w:lsdException w:name="Colorful List Accent 2" w:semiHidden="0" w:uiPriority="72" w:unhideWhenUsed="0"/>
+    <w:lsdException w:name="Colorful Grid Accent 2" w:semiHidden="0" w:uiPriority="73" w:unhideWhenUsed="0"/>
+    <w:lsdException w:name="Light Shading Accent 3" w:semiHidden="0" w:uiPriority="60" w:unhideWhenUsed="0"/>
+    <w:lsdException w:name="Light List Accent 3" w:semiHidden="0" w:uiPriority="61" w:unhideWhenUsed="0"/>
+    <w:lsdException w:name="Light Grid Accent 3" w:semiHidden="0" w:uiPriority="62" w:unhideWhenUsed="0"/>
+    <w:lsdException w:name="Medium Shading 1 Accent 3" w:semiHidden="0" w:uiPriority="63" w:unhideWhenUsed="0"/>
+    <w:lsdException w:name="Medium Shading 2 Accent 3" w:semiHidden="0" w:uiPriority="64" w:unhideWhenUsed="0"/>
+    <w:lsdException w:name="Medium List 1 Accent 3" w:semiHidden="0" w:uiPriority="65" w:unhideWhenUsed="0"/>
+    <w:lsdException w:name="Medium List 2 Accent 3" w:semiHidden="0" w:uiPriority="66" w:unhideWhenUsed="0"/>
+    <w:lsdException w:name="Medium Grid 1 Accent 3" w:semiHidden="0" w:uiPriority="67" w:unhideWhenUsed="0"/>
+    <w:lsdException w:name="Medium Grid 2 Accent 3" w:semiHidden="0" w:uiPriority="68" w:unhideWhenUsed="0"/>
+    <w:lsdException w:name="Medium Grid 3 Accent 3" w:semiHidden="0" w:uiPriority="69" w:unhideWhenUsed="0"/>
+    <w:lsdException w:name="Dark List Accent 3" w:semiHidden="0" w:uiPriority="70" w:unhideWhenUsed="0"/>
+    <w:lsdException w:name="Colorful Shading Accent 3" w:semiHidden="0" w:uiPriority="71" w:unhideWhenUsed="0"/>
+    <w:lsdException w:name="Colorful List Accent 3" w:semiHidden="0" w:uiPriority="72" w:unhideWhenUsed="0"/>
+    <w:lsdException w:name="Colorful Grid Accent 3" w:semiHidden="0" w:uiPriority="73" w:unhideWhenUsed="0"/>
+    <w:lsdException w:name="Light Shading Accent 4" w:semiHidden="0" w:uiPriority="60" w:unhideWhenUsed="0"/>
+    <w:lsdException w:name="Light List Accent 4" w:semiHidden="0" w:uiPriority="61" w:unhideWhenUsed="0"/>
+    <w:lsdException w:name="Light Grid Accent 4" w:semiHidden="0" w:uiPriority="62" w:unhideWhenUsed="0"/>
+    <w:lsdException w:name="Medium Shading 1 Accent 4" w:semiHidden="0" w:uiPriority="63" w:unhideWhenUsed="0"/>
+    <w:lsdException w:name="Medium Shading 2 Accent 4" w:semiHidden="0" w:uiPriority="64" w:unhideWhenUsed="0"/>
+    <w:lsdException w:name="Medium List 1 Accent 4" w:semiHidden="0" w:uiPriority="65" w:unhideWhenUsed="0"/>
+    <w:lsdException w:name="Medium List 2 Accent 4" w:semiHidden="0" w:uiPriority="66" w:unhideWhenUsed="0"/>
+    <w:lsdException w:name="Medium Grid 1 Accent 4" w:semiHidden="0" w:uiPriority="67" w:unhideWhenUsed="0"/>
+    <w:lsdException w:name="Medium Grid 2 Accent 4" w:semiHidden="0" w:uiPriority="68" w:unhideWhenUsed="0"/>
+    <w:lsdException w:name="Medium Grid 3 Accent 4" w:semiHidden="0" w:uiPriority="69" w:unhideWhenUsed="0"/>
+    <w:lsdException w:name="Dark List Accent 4" w:semiHidden="0" w:uiPriority="70" w:unhideWhenUsed="0"/>
+    <w:lsdException w:name="Colorful Shading Accent 4" w:semiHidden="0" w:uiPriority="71" w:unhideWhenUsed="0"/>
+    <w:lsdException w:name="Colorful List Accent 4" w:semiHidden="0" w:uiPriority="72" w:unhideWhenUsed="0"/>
+    <w:lsdException w:name="Colorful Grid Accent 4" w:semiHidden="0" w:uiPriority="73" w:unhideWhenUsed="0"/>
+    <w:lsdException w:name="Light Shading Accent 5" w:semiHidden="0" w:uiPriority="60" w:unhideWhenUsed="0"/>
+    <w:lsdException w:name="Light List Accent 5" w:semiHidden="0" w:uiPriority="61" w:unhideWhenUsed="0"/>
+    <w:lsdException w:name="Light Grid Accent 5" w:semiHidden="0" w:uiPriority="62" w:unhideWhenUsed="0"/>
+    <w:lsdException w:name="Medium Shading 1 Accent 5" w:semiHidden="0" w:uiPriority="63" w:unhideWhenUsed="0"/>
+    <w:lsdException w:name="Medium Shading 2 Accent 5" w:semiHidden="0" w:uiPriority="64" w:unhideWhenUsed="0"/>
+    <w:lsdException w:name="Medium List 1 Accent 5" w:semiHidden="0" w:uiPriority="65" w:unhideWhenUsed="0"/>
+    <w:lsdException w:name="Medium List 2 Accent 5" w:semiHidden="0" w:uiPriority="66" w:unhideWhenUsed="0"/>
+    <w:lsdException w:name="Medium Grid 1 Accent 5" w:semiHidden="0" w:uiPriority="67" w:unhideWhenUsed="0"/>
+    <w:lsdException w:name="Medium Grid 2 Accent 5" w:semiHidden="0" w:uiPriority="68" w:unhideWhenUsed="0"/>
+    <w:lsdException w:name="Medium Grid 3 Accent 5" w:semiHidden="0" w:uiPriority="69" w:unhideWhenUsed="0"/>
+    <w:lsdException w:name="Dark List Accent 5" w:semiHidden="0" w:uiPriority="70" w:unhideWhenUsed="0"/>
+    <w:lsdException w:name="Colorful Shading Accent 5" w:semiHidden="0" w:uiPriority="71" w:unhideWhenUsed="0"/>
+    <w:lsdException w:name="Colorful List Accent 5" w:semiHidden="0" w:uiPriority="72" w:unhideWhenUsed="0"/>
+    <w:lsdException w:name="Colorful Grid Accent 5" w:semiHidden="0" w:uiPriority="73" w:unhideWhenUsed="0"/>
+    <w:lsdException w:name="Light Shading Accent 6" w:semiHidden="0" w:uiPriority="60" w:unhideWhenUsed="0"/>
+    <w:lsdException w:name="Light List Accent 6" w:semiHidden="0" w:uiPriority="61" w:unhideWhenUsed="0"/>
+    <w:lsdException w:name="Light Grid Accent 6" w:semiHidden="0" w:uiPriority="62" w:unhideWhenUsed="0"/>
+    <w:lsdException w:name="Medium Shading 1 Accent 6" w:semiHidden="0" w:uiPriority="63" w:unhideWhenUsed="0"/>
+    <w:lsdException w:name="Medium Shading 2 Accent 6" w:semiHidden="0" w:uiPriority="64" w:unhideWhenUsed="0"/>
+    <w:lsdException w:name="Medium List 1 Accent 6" w:semiHidden="0" w:uiPriority="65" w:unhideWhenUsed="0"/>
+    <w:lsdException w:name="Medium List 2 Accent 6" w:semiHidden="0" w:uiPriority="66" w:unhideWhenUsed="0"/>
+    <w:lsdException w:name="Medium Grid 1 Accent 6" w:semiHidden="0" w:uiPriority="67" w:unhideWhenUsed="0"/>
+    <w:lsdException w:name="Medium Grid 2 Accent 6" w:semiHidden="0" w:uiPriority="68" w:unhideWhenUsed="0"/>
+    <w:lsdException w:name="Medium Grid 3 Accent 6" w:semiHidden="0" w:uiPriority="69" w:unhideWhenUsed="0"/>
+    <w:lsdException w:name="Dark List Accent 6" w:semiHidden="0" w:uiPriority="70" w:unhideWhenUsed="0"/>
+    <w:lsdException w:name="Colorful Shading Accent 6" w:semiHidden="0" w:uiPriority="71" w:unhideWhenUsed="0"/>
+    <w:lsdException w:name="Colorful List Accent 6" w:semiHidden="0" w:uiPriority="72" w:unhideWhenUsed="0"/>
+    <w:lsdException w:name="Colorful Grid Accent 6" w:semiHidden="0" w:uiPriority="73" w:unhideWhenUsed="0"/>
+    <w:lsdException w:name="Subtle Emphasis" w:semiHidden="0" w:uiPriority="19" w:unhideWhenUsed="0" w:qFormat="1"/>
+    <w:lsdException w:name="Intense Emphasis" w:semiHidden="0" w:uiPriority="21" w:unhideWhenUsed="0" w:qFormat="1"/>
+    <w:lsdException w:name="Subtle Reference" w:semiHidden="0" w:uiPriority="31" w:unhideWhenUsed="0" w:qFormat="1"/>
+    <w:lsdException w:name="Intense Reference" w:semiHidden="0" w:uiPriority="32" w:unhideWhenUsed="0" w:qFormat="1"/>
+    <w:lsdException w:name="Book Title" w:semiHidden="0" w:uiPriority="33" w:unhideWhenUsed="0" w:qFormat="1"/>
+    <w:lsdException w:name="Bibliography" w:uiPriority="37"/>
+    <w:lsdException w:name="TOC Heading" w:uiPriority="39" w:qFormat="1"/>
   </w:latentStyles>
   <w:style w:type="paragraph" w:default="1" w:styleId="Normal">
     <w:name w:val="Normal"/>
@@ -9746,7 +8923,6 @@
   <w:style w:type="character" w:default="1" w:styleId="DefaultParagraphFont">
     <w:name w:val="Default Paragraph Font"/>
     <w:uiPriority w:val="1"/>
-    <w:semiHidden/>
     <w:unhideWhenUsed/>
   </w:style>
   <w:style w:type="table" w:default="1" w:styleId="TableNormal">
@@ -9754,6 +8930,7 @@
     <w:uiPriority w:val="99"/>
     <w:semiHidden/>
     <w:unhideWhenUsed/>
+    <w:qFormat/>
     <w:tblPr>
       <w:tblInd w:w="0" w:type="dxa"/>
       <w:tblCellMar>
@@ -9817,7 +8994,9 @@
       <w:tblStyleRowBandSize w:val="1"/>
       <w:tblStyleColBandSize w:val="1"/>
       <w:tblCellMar>
+        <w:top w:w="0" w:type="dxa"/>
         <w:left w:w="108" w:type="dxa"/>
+        <w:bottom w:w="0" w:type="dxa"/>
         <w:right w:w="108" w:type="dxa"/>
       </w:tblCellMar>
     </w:tblPr>
@@ -10022,7 +9201,7 @@
       <w:szCs w:val="16"/>
     </w:rPr>
   </w:style>
-  <w:style w:type="character" w:styleId="UnresolvedMention">
+  <w:style w:type="character" w:customStyle="1" w:styleId="UnresolvedMention">
     <w:name w:val="Unresolved Mention"/>
     <w:basedOn w:val="DefaultParagraphFont"/>
     <w:uiPriority w:val="99"/>
@@ -10362,7 +9541,7 @@
 </file>
 
 <file path=customXml/itemProps1.xml><?xml version="1.0" encoding="utf-8"?>
-<ds:datastoreItem xmlns:ds="http://schemas.openxmlformats.org/officeDocument/2006/customXml" ds:itemID="{264E4DDB-A926-4BFA-8A70-A2A87EA7A23F}">
+<ds:datastoreItem xmlns:ds="http://schemas.openxmlformats.org/officeDocument/2006/customXml" ds:itemID="{CC8F3E27-0896-4976-B2C2-7ED434279D95}">
   <ds:schemaRefs>
     <ds:schemaRef ds:uri="http://schemas.openxmlformats.org/officeDocument/2006/bibliography"/>
   </ds:schemaRefs>

</xml_diff>